<commit_message>
TS Kramam 1.7-1.8 Tamil Pushed 13/10/2021
</commit_message>
<xml_diff>
--- a/TS-Kramam/TS-1.7/TS 1.7 Tamil Krama Paatam Corrections.docx
+++ b/TS-Kramam/TS-1.7/TS 1.7 Tamil Krama Paatam Corrections.docx
@@ -1,6 +1,6 @@
 
 <file path=word/document.xml><?xml version="1.0" encoding="utf-8"?>
-<w:document xmlns:wpc="http://schemas.microsoft.com/office/word/2010/wordprocessingCanvas" xmlns:cx="http://schemas.microsoft.com/office/drawing/2014/chartex" xmlns:cx1="http://schemas.microsoft.com/office/drawing/2015/9/8/chartex" xmlns:mc="http://schemas.openxmlformats.org/markup-compatibility/2006" xmlns:o="urn:schemas-microsoft-com:office:office" xmlns:r="http://schemas.openxmlformats.org/officeDocument/2006/relationships" xmlns:m="http://schemas.openxmlformats.org/officeDocument/2006/math" xmlns:v="urn:schemas-microsoft-com:vml" xmlns:wp14="http://schemas.microsoft.com/office/word/2010/wordprocessingDrawing" xmlns:wp="http://schemas.openxmlformats.org/drawingml/2006/wordprocessingDrawing" xmlns:w10="urn:schemas-microsoft-com:office:word" xmlns:w="http://schemas.openxmlformats.org/wordprocessingml/2006/main" xmlns:w14="http://schemas.microsoft.com/office/word/2010/wordml" xmlns:w15="http://schemas.microsoft.com/office/word/2012/wordml" xmlns:w16se="http://schemas.microsoft.com/office/word/2015/wordml/symex" xmlns:wpg="http://schemas.microsoft.com/office/word/2010/wordprocessingGroup" xmlns:wpi="http://schemas.microsoft.com/office/word/2010/wordprocessingInk" xmlns:wne="http://schemas.microsoft.com/office/word/2006/wordml" xmlns:wps="http://schemas.microsoft.com/office/word/2010/wordprocessingShape" mc:Ignorable="w14 w15 w16se wp14">
+<w:document xmlns:wpc="http://schemas.microsoft.com/office/word/2010/wordprocessingCanvas" xmlns:cx="http://schemas.microsoft.com/office/drawing/2014/chartex" xmlns:cx1="http://schemas.microsoft.com/office/drawing/2015/9/8/chartex" xmlns:cx2="http://schemas.microsoft.com/office/drawing/2015/10/21/chartex" xmlns:cx3="http://schemas.microsoft.com/office/drawing/2016/5/9/chartex" xmlns:cx4="http://schemas.microsoft.com/office/drawing/2016/5/10/chartex" xmlns:cx5="http://schemas.microsoft.com/office/drawing/2016/5/11/chartex" xmlns:cx6="http://schemas.microsoft.com/office/drawing/2016/5/12/chartex" xmlns:cx7="http://schemas.microsoft.com/office/drawing/2016/5/13/chartex" xmlns:cx8="http://schemas.microsoft.com/office/drawing/2016/5/14/chartex" xmlns:mc="http://schemas.openxmlformats.org/markup-compatibility/2006" xmlns:aink="http://schemas.microsoft.com/office/drawing/2016/ink" xmlns:am3d="http://schemas.microsoft.com/office/drawing/2017/model3d" xmlns:o="urn:schemas-microsoft-com:office:office" xmlns:r="http://schemas.openxmlformats.org/officeDocument/2006/relationships" xmlns:m="http://schemas.openxmlformats.org/officeDocument/2006/math" xmlns:v="urn:schemas-microsoft-com:vml" xmlns:wp14="http://schemas.microsoft.com/office/word/2010/wordprocessingDrawing" xmlns:wp="http://schemas.openxmlformats.org/drawingml/2006/wordprocessingDrawing" xmlns:w10="urn:schemas-microsoft-com:office:word" xmlns:w="http://schemas.openxmlformats.org/wordprocessingml/2006/main" xmlns:w14="http://schemas.microsoft.com/office/word/2010/wordml" xmlns:w15="http://schemas.microsoft.com/office/word/2012/wordml" xmlns:w16cex="http://schemas.microsoft.com/office/word/2018/wordml/cex" xmlns:w16cid="http://schemas.microsoft.com/office/word/2016/wordml/cid" xmlns:w16="http://schemas.microsoft.com/office/word/2018/wordml" xmlns:w16sdtdh="http://schemas.microsoft.com/office/word/2020/wordml/sdtdatahash" xmlns:w16se="http://schemas.microsoft.com/office/word/2015/wordml/symex" xmlns:wpg="http://schemas.microsoft.com/office/word/2010/wordprocessingGroup" xmlns:wpi="http://schemas.microsoft.com/office/word/2010/wordprocessingInk" xmlns:wne="http://schemas.microsoft.com/office/word/2006/wordml" xmlns:wps="http://schemas.microsoft.com/office/word/2010/wordprocessingShape" mc:Ignorable="w14 w15 w16se w16cid w16 w16cex w16sdtdh wp14">
   <w:body>
     <w:p>
       <w:pPr>
@@ -13,7 +13,6 @@
           <w:u w:val="single"/>
         </w:rPr>
       </w:pPr>
-      <w:proofErr w:type="spellStart"/>
       <w:r>
         <w:rPr>
           <w:b/>
@@ -22,9 +21,8 @@
           <w:szCs w:val="32"/>
           <w:u w:val="single"/>
         </w:rPr>
-        <w:t>Krama</w:t>
+        <w:t xml:space="preserve">Krama </w:t>
       </w:r>
-      <w:proofErr w:type="spellEnd"/>
       <w:r>
         <w:rPr>
           <w:b/>
@@ -33,29 +31,7 @@
           <w:szCs w:val="32"/>
           <w:u w:val="single"/>
         </w:rPr>
-        <w:t xml:space="preserve"> </w:t>
-      </w:r>
-      <w:proofErr w:type="spellStart"/>
-      <w:r>
-        <w:rPr>
-          <w:b/>
-          <w:bCs/>
-          <w:sz w:val="32"/>
-          <w:szCs w:val="32"/>
-          <w:u w:val="single"/>
-        </w:rPr>
-        <w:t>Paatam</w:t>
-      </w:r>
-      <w:proofErr w:type="spellEnd"/>
-      <w:r>
-        <w:rPr>
-          <w:b/>
-          <w:bCs/>
-          <w:sz w:val="32"/>
-          <w:szCs w:val="32"/>
-          <w:u w:val="single"/>
-        </w:rPr>
-        <w:t xml:space="preserve"> – TS 1.</w:t>
+        <w:t>Paatam – TS 1.</w:t>
       </w:r>
       <w:r>
         <w:rPr>
@@ -85,19 +61,7 @@
           <w:szCs w:val="32"/>
           <w:u w:val="single"/>
         </w:rPr>
-        <w:t>Tamil</w:t>
-      </w:r>
-      <w:bookmarkStart w:id="0" w:name="_GoBack"/>
-      <w:bookmarkEnd w:id="0"/>
-      <w:r>
-        <w:rPr>
-          <w:b/>
-          <w:bCs/>
-          <w:sz w:val="32"/>
-          <w:szCs w:val="32"/>
-          <w:u w:val="single"/>
-        </w:rPr>
-        <w:t xml:space="preserve"> </w:t>
+        <w:t xml:space="preserve">Tamil </w:t>
       </w:r>
       <w:r>
         <w:rPr>
@@ -186,12 +150,16 @@
               <w:spacing w:before="0" w:line="240" w:lineRule="auto"/>
               <w:jc w:val="center"/>
               <w:rPr>
+                <w:b/>
+                <w:bCs/>
                 <w:sz w:val="32"/>
                 <w:szCs w:val="32"/>
               </w:rPr>
             </w:pPr>
             <w:r>
               <w:rPr>
+                <w:b/>
+                <w:bCs/>
                 <w:sz w:val="32"/>
                 <w:szCs w:val="32"/>
               </w:rPr>
@@ -203,12 +171,16 @@
               <w:spacing w:before="0" w:line="240" w:lineRule="auto"/>
               <w:jc w:val="center"/>
               <w:rPr>
+                <w:b/>
+                <w:bCs/>
                 <w:sz w:val="32"/>
                 <w:szCs w:val="32"/>
               </w:rPr>
             </w:pPr>
             <w:r>
               <w:rPr>
+                <w:b/>
+                <w:bCs/>
                 <w:sz w:val="32"/>
                 <w:szCs w:val="32"/>
               </w:rPr>
@@ -225,12 +197,16 @@
               <w:spacing w:before="0" w:line="240" w:lineRule="auto"/>
               <w:jc w:val="center"/>
               <w:rPr>
+                <w:b/>
+                <w:bCs/>
                 <w:sz w:val="32"/>
                 <w:szCs w:val="32"/>
               </w:rPr>
             </w:pPr>
             <w:r>
               <w:rPr>
+                <w:b/>
+                <w:bCs/>
                 <w:sz w:val="32"/>
                 <w:szCs w:val="32"/>
               </w:rPr>
@@ -248,12 +224,16 @@
               <w:ind w:right="-18"/>
               <w:jc w:val="center"/>
               <w:rPr>
+                <w:b/>
+                <w:bCs/>
                 <w:sz w:val="32"/>
                 <w:szCs w:val="32"/>
               </w:rPr>
             </w:pPr>
             <w:r>
               <w:rPr>
+                <w:b/>
+                <w:bCs/>
                 <w:sz w:val="32"/>
                 <w:szCs w:val="32"/>
               </w:rPr>
@@ -316,20 +296,8 @@
                 <w:szCs w:val="32"/>
                 <w:lang w:val="en-IN" w:eastAsia="en-IN" w:bidi="ml-IN"/>
               </w:rPr>
-              <w:t xml:space="preserve"> - </w:t>
-            </w:r>
-            <w:proofErr w:type="spellStart"/>
-            <w:r>
-              <w:rPr>
-                <w:rFonts w:eastAsia="Times New Roman" w:cs="Arial"/>
-                <w:b/>
-                <w:sz w:val="32"/>
-                <w:szCs w:val="32"/>
-                <w:lang w:val="en-IN" w:eastAsia="en-IN" w:bidi="ml-IN"/>
-              </w:rPr>
-              <w:t>Kramam</w:t>
-            </w:r>
-            <w:proofErr w:type="spellEnd"/>
+              <w:t xml:space="preserve"> - Kramam</w:t>
+            </w:r>
           </w:p>
           <w:p>
             <w:pPr>
@@ -347,7 +315,6 @@
                 <w:lang w:bidi="ml-IN"/>
               </w:rPr>
             </w:pPr>
-            <w:proofErr w:type="spellStart"/>
             <w:r>
               <w:rPr>
                 <w:rFonts w:cs="Arial"/>
@@ -357,43 +324,7 @@
                 <w:szCs w:val="36"/>
                 <w:lang w:bidi="ml-IN"/>
               </w:rPr>
-              <w:t>Krama</w:t>
-            </w:r>
-            <w:proofErr w:type="spellEnd"/>
-            <w:r>
-              <w:rPr>
-                <w:rFonts w:cs="Arial"/>
-                <w:b/>
-                <w:bCs/>
-                <w:sz w:val="28"/>
-                <w:szCs w:val="36"/>
-                <w:lang w:bidi="ml-IN"/>
-              </w:rPr>
-              <w:t xml:space="preserve"> </w:t>
-            </w:r>
-            <w:proofErr w:type="spellStart"/>
-            <w:r>
-              <w:rPr>
-                <w:rFonts w:cs="Arial"/>
-                <w:b/>
-                <w:bCs/>
-                <w:sz w:val="28"/>
-                <w:szCs w:val="36"/>
-                <w:lang w:bidi="ml-IN"/>
-              </w:rPr>
-              <w:t>Vaakyam</w:t>
-            </w:r>
-            <w:proofErr w:type="spellEnd"/>
-            <w:r>
-              <w:rPr>
-                <w:rFonts w:cs="Arial"/>
-                <w:b/>
-                <w:bCs/>
-                <w:sz w:val="28"/>
-                <w:szCs w:val="36"/>
-                <w:lang w:bidi="ml-IN"/>
-              </w:rPr>
-              <w:t xml:space="preserve"> No. </w:t>
+              <w:t xml:space="preserve">Krama Vaakyam No. </w:t>
             </w:r>
             <w:r>
               <w:rPr>
@@ -424,7 +355,6 @@
                 <w:lang w:val="en-IN" w:eastAsia="en-IN" w:bidi="ml-IN"/>
               </w:rPr>
             </w:pPr>
-            <w:proofErr w:type="spellStart"/>
             <w:r>
               <w:rPr>
                 <w:rFonts w:cs="Arial"/>
@@ -434,19 +364,7 @@
                 <w:szCs w:val="36"/>
                 <w:lang w:bidi="ml-IN"/>
               </w:rPr>
-              <w:t>Panchaati</w:t>
-            </w:r>
-            <w:proofErr w:type="spellEnd"/>
-            <w:r>
-              <w:rPr>
-                <w:rFonts w:cs="Arial"/>
-                <w:b/>
-                <w:bCs/>
-                <w:sz w:val="28"/>
-                <w:szCs w:val="36"/>
-                <w:lang w:bidi="ml-IN"/>
-              </w:rPr>
-              <w:t xml:space="preserve"> No. </w:t>
+              <w:t xml:space="preserve">Panchaati No. </w:t>
             </w:r>
             <w:r>
               <w:rPr>
@@ -469,216 +387,261 @@
             <w:pPr>
               <w:spacing w:before="0" w:line="240" w:lineRule="auto"/>
               <w:rPr>
-                <w:rFonts w:ascii="BRH Devanagari Extra" w:hAnsi="BRH Devanagari Extra" w:cs="BRH Devanagari Extra"/>
-                <w:sz w:val="40"/>
-                <w:szCs w:val="40"/>
-              </w:rPr>
-            </w:pPr>
-            <w:proofErr w:type="spellStart"/>
-            <w:r>
-              <w:rPr>
-                <w:rFonts w:ascii="BRH Devanagari Extra" w:hAnsi="BRH Devanagari Extra" w:cs="BRH Devanagari Extra"/>
-                <w:sz w:val="40"/>
-                <w:szCs w:val="40"/>
-              </w:rPr>
-              <w:t>xÉ</w:t>
-            </w:r>
-            <w:r>
-              <w:rPr>
-                <w:rFonts w:ascii="BRH Devanagari Extra" w:hAnsi="BRH Devanagari Extra" w:cs="BRH Devanagari Extra"/>
-                <w:sz w:val="36"/>
-                <w:szCs w:val="40"/>
-              </w:rPr>
-              <w:t>ò</w:t>
-            </w:r>
-            <w:r>
-              <w:rPr>
-                <w:rFonts w:ascii="BRH Devanagari Extra" w:hAnsi="BRH Devanagari Extra" w:cs="BRH Devanagari Extra"/>
-                <w:sz w:val="40"/>
-                <w:szCs w:val="40"/>
-              </w:rPr>
-              <w:t>xiÉÑþiÉÉ</w:t>
-            </w:r>
-            <w:proofErr w:type="spellEnd"/>
-            <w:r>
-              <w:rPr>
-                <w:rFonts w:ascii="BRH Devanagari Extra" w:hAnsi="BRH Devanagari Extra" w:cs="BRH Devanagari Extra"/>
-                <w:sz w:val="40"/>
-                <w:szCs w:val="40"/>
-              </w:rPr>
-              <w:t xml:space="preserve"> L</w:t>
-            </w:r>
-            <w:r>
-              <w:rPr>
-                <w:rFonts w:ascii="BRH Malayalam Extra" w:hAnsi="BRH Malayalam Extra" w:cs="BRH Devanagari Extra"/>
-                <w:b/>
-                <w:sz w:val="30"/>
-                <w:szCs w:val="40"/>
-              </w:rPr>
-              <w:t>–</w:t>
-            </w:r>
-            <w:proofErr w:type="spellStart"/>
-            <w:r>
-              <w:rPr>
-                <w:rFonts w:ascii="BRH Devanagari Extra" w:hAnsi="BRH Devanagari Extra" w:cs="BRH Devanagari Extra"/>
-                <w:sz w:val="40"/>
-                <w:szCs w:val="40"/>
-              </w:rPr>
-              <w:t>uÉ</w:t>
-            </w:r>
-            <w:proofErr w:type="spellEnd"/>
-            <w:r>
-              <w:rPr>
-                <w:rFonts w:ascii="BRH Devanagari Extra" w:hAnsi="BRH Devanagari Extra" w:cs="BRH Devanagari Extra"/>
-                <w:sz w:val="40"/>
-                <w:szCs w:val="40"/>
-              </w:rPr>
-              <w:t xml:space="preserve"> | </w:t>
-            </w:r>
-            <w:proofErr w:type="spellStart"/>
-            <w:r>
-              <w:rPr>
-                <w:rFonts w:ascii="BRH Devanagari Extra" w:hAnsi="BRH Devanagari Extra" w:cs="BRH Devanagari Extra"/>
-                <w:sz w:val="40"/>
-                <w:szCs w:val="40"/>
-              </w:rPr>
-              <w:t>xÉ</w:t>
-            </w:r>
-            <w:r>
-              <w:rPr>
-                <w:rFonts w:ascii="BRH Devanagari Extra" w:hAnsi="BRH Devanagari Extra" w:cs="BRH Devanagari Extra"/>
-                <w:sz w:val="36"/>
-                <w:szCs w:val="40"/>
-              </w:rPr>
-              <w:t>ò</w:t>
-            </w:r>
-            <w:r>
-              <w:rPr>
-                <w:rFonts w:ascii="BRH Devanagari Extra" w:hAnsi="BRH Devanagari Extra" w:cs="BRH Devanagari Extra"/>
-                <w:sz w:val="40"/>
-                <w:szCs w:val="40"/>
-              </w:rPr>
-              <w:t>xiÉ</w:t>
-            </w:r>
-            <w:r>
-              <w:rPr>
-                <w:rFonts w:ascii="BRH Devanagari Extra" w:hAnsi="BRH Devanagari Extra" w:cs="BRH Devanagari Extra"/>
-                <w:sz w:val="40"/>
-                <w:szCs w:val="40"/>
-                <w:highlight w:val="yellow"/>
-              </w:rPr>
-              <w:t>ÑþiÉÉ</w:t>
-            </w:r>
-            <w:proofErr w:type="spellEnd"/>
-            <w:r>
-              <w:rPr>
-                <w:rFonts w:ascii="BRH Devanagari Extra" w:hAnsi="BRH Devanagari Extra" w:cs="BRH Devanagari Extra"/>
-                <w:sz w:val="40"/>
-                <w:szCs w:val="40"/>
-              </w:rPr>
-              <w:t xml:space="preserve"> </w:t>
-            </w:r>
-          </w:p>
-          <w:p>
-            <w:pPr>
-              <w:spacing w:before="0" w:line="240" w:lineRule="auto"/>
-              <w:rPr>
                 <w:rFonts w:ascii="BRH Malayalam Extra" w:hAnsi="BRH Malayalam Extra" w:cs="BRH Malayalam Extra"/>
                 <w:color w:val="000000"/>
                 <w:sz w:val="40"/>
                 <w:szCs w:val="40"/>
               </w:rPr>
             </w:pPr>
-            <w:proofErr w:type="spellStart"/>
-            <w:r>
-              <w:rPr>
-                <w:rFonts w:ascii="BRH Devanagari Extra" w:hAnsi="BRH Devanagari Extra" w:cs="BRH Devanagari Extra"/>
-                <w:sz w:val="40"/>
-                <w:szCs w:val="40"/>
-              </w:rPr>
-              <w:t>CÌiÉ</w:t>
-            </w:r>
-            <w:proofErr w:type="spellEnd"/>
-            <w:r>
-              <w:rPr>
-                <w:rFonts w:ascii="BRH Malayalam Extra" w:hAnsi="BRH Malayalam Extra" w:cs="BRH Devanagari Extra"/>
-                <w:b/>
-                <w:sz w:val="30"/>
-                <w:szCs w:val="40"/>
-              </w:rPr>
-              <w:t>–</w:t>
-            </w:r>
-            <w:r>
-              <w:rPr>
-                <w:rFonts w:ascii="BRH Devanagari Extra" w:hAnsi="BRH Devanagari Extra" w:cs="BRH Devanagari Extra"/>
-                <w:sz w:val="40"/>
-                <w:szCs w:val="40"/>
+            <w:r>
+              <w:rPr>
+                <w:rFonts w:ascii="Latha" w:hAnsi="Latha" w:cs="Latha"/>
+                <w:sz w:val="28"/>
+                <w:szCs w:val="28"/>
+                <w:cs/>
+                <w:lang w:bidi="ta-IN"/>
+              </w:rPr>
+              <w:t>ஸ</w:t>
+            </w:r>
+            <w:r>
+              <w:rPr>
+                <w:rFonts w:ascii="BRH Devanagari Extra" w:hAnsi="BRH Devanagari Extra" w:cs="Latha"/>
+                <w:b/>
+                <w:sz w:val="36"/>
+                <w:szCs w:val="28"/>
+                <w:lang w:bidi="ta-IN"/>
+              </w:rPr>
+              <w:t>ò</w:t>
+            </w:r>
+            <w:r>
+              <w:rPr>
+                <w:rFonts w:ascii="Latha" w:hAnsi="Latha" w:cs="Latha"/>
+                <w:sz w:val="28"/>
+                <w:szCs w:val="28"/>
+                <w:cs/>
+                <w:lang w:bidi="ta-IN"/>
+              </w:rPr>
+              <w:t>ஸ்து</w:t>
+            </w:r>
+            <w:r>
+              <w:rPr>
+                <w:rFonts w:ascii="BRH Tamil Tab Extra" w:hAnsi="BRH Tamil Tab Extra" w:cs="Latha"/>
+                <w:b/>
+                <w:sz w:val="36"/>
+                <w:szCs w:val="28"/>
+                <w:lang w:bidi="ta-IN"/>
+              </w:rPr>
+              <w:t>†</w:t>
+            </w:r>
+            <w:r>
+              <w:rPr>
+                <w:rFonts w:ascii="Latha" w:hAnsi="Latha" w:cs="Latha"/>
+                <w:sz w:val="28"/>
+                <w:szCs w:val="28"/>
+                <w:cs/>
+                <w:lang w:bidi="ta-IN"/>
+              </w:rPr>
+              <w:t>தா ஏ</w:t>
+            </w:r>
+            <w:r>
+              <w:rPr>
+                <w:rFonts w:ascii="BRH Tamil Tab Extra" w:hAnsi="BRH Tamil Tab Extra" w:cs="Latha"/>
+                <w:b/>
+                <w:sz w:val="32"/>
+                <w:szCs w:val="28"/>
+                <w:lang w:bidi="ta-IN"/>
+              </w:rPr>
+              <w:t>…</w:t>
+            </w:r>
+            <w:r>
+              <w:rPr>
+                <w:rFonts w:ascii="Latha" w:hAnsi="Latha" w:cs="Latha"/>
+                <w:sz w:val="28"/>
+                <w:szCs w:val="28"/>
+                <w:cs/>
+                <w:lang w:bidi="ta-IN"/>
+              </w:rPr>
+              <w:t xml:space="preserve">வ </w:t>
+            </w:r>
+            <w:r>
+              <w:rPr>
+                <w:rFonts w:ascii="Latha" w:hAnsi="Latha" w:cs="Latha"/>
+                <w:sz w:val="28"/>
+                <w:szCs w:val="28"/>
+                <w:lang w:bidi="ta-IN"/>
+              </w:rPr>
+              <w:t xml:space="preserve">| </w:t>
+            </w:r>
+            <w:r>
+              <w:rPr>
+                <w:rFonts w:ascii="Latha" w:hAnsi="Latha" w:cs="Latha"/>
+                <w:sz w:val="28"/>
+                <w:szCs w:val="28"/>
+                <w:cs/>
+                <w:lang w:bidi="ta-IN"/>
+              </w:rPr>
+              <w:t>ஸ</w:t>
+            </w:r>
+            <w:r>
+              <w:rPr>
+                <w:rFonts w:ascii="BRH Devanagari Extra" w:hAnsi="BRH Devanagari Extra" w:cs="Latha"/>
+                <w:b/>
+                <w:sz w:val="36"/>
+                <w:szCs w:val="28"/>
+                <w:lang w:bidi="ta-IN"/>
+              </w:rPr>
+              <w:t>ò</w:t>
+            </w:r>
+            <w:r>
+              <w:rPr>
+                <w:rFonts w:ascii="Latha" w:hAnsi="Latha" w:cs="Latha"/>
+                <w:sz w:val="28"/>
+                <w:szCs w:val="28"/>
+                <w:cs/>
+                <w:lang w:bidi="ta-IN"/>
+              </w:rPr>
+              <w:t>ஸ்து</w:t>
+            </w:r>
+            <w:r>
+              <w:rPr>
+                <w:rFonts w:ascii="BRH Tamil Tab Extra" w:hAnsi="BRH Tamil Tab Extra" w:cs="Latha"/>
+                <w:b/>
+                <w:sz w:val="36"/>
+                <w:szCs w:val="28"/>
+                <w:highlight w:val="yellow"/>
+                <w:lang w:bidi="ta-IN"/>
+              </w:rPr>
+              <w:t>†</w:t>
+            </w:r>
+            <w:r>
+              <w:rPr>
+                <w:rFonts w:ascii="Latha" w:hAnsi="Latha" w:cs="Latha"/>
+                <w:sz w:val="28"/>
+                <w:szCs w:val="28"/>
+                <w:highlight w:val="yellow"/>
+                <w:cs/>
+                <w:lang w:bidi="ta-IN"/>
+              </w:rPr>
+              <w:t>தா</w:t>
+            </w:r>
+            <w:r>
+              <w:rPr>
+                <w:rFonts w:ascii="Latha" w:hAnsi="Latha" w:cs="Latha"/>
+                <w:sz w:val="28"/>
+                <w:szCs w:val="28"/>
+                <w:cs/>
+                <w:lang w:bidi="ta-IN"/>
+              </w:rPr>
+              <w:t xml:space="preserve"> இதி</w:t>
+            </w:r>
+            <w:r>
+              <w:rPr>
+                <w:rFonts w:ascii="BRH Tamil Tab Extra" w:hAnsi="BRH Tamil Tab Extra" w:cs="Latha"/>
+                <w:b/>
+                <w:sz w:val="32"/>
+                <w:szCs w:val="28"/>
+                <w:lang w:bidi="ta-IN"/>
+              </w:rPr>
+              <w:t>…</w:t>
+            </w:r>
+            <w:r>
+              <w:rPr>
+                <w:rFonts w:ascii="Latha" w:hAnsi="Latha" w:cs="Latha"/>
+                <w:sz w:val="28"/>
+                <w:szCs w:val="28"/>
+                <w:lang w:bidi="ta-IN"/>
               </w:rPr>
               <w:t xml:space="preserve"> </w:t>
             </w:r>
-            <w:proofErr w:type="spellStart"/>
-            <w:r>
-              <w:rPr>
-                <w:rFonts w:ascii="BRH Devanagari Extra" w:hAnsi="BRH Devanagari Extra" w:cs="BRH Devanagari Extra"/>
-                <w:sz w:val="40"/>
-                <w:szCs w:val="40"/>
-              </w:rPr>
-              <w:t>xÉÇ</w:t>
-            </w:r>
-            <w:proofErr w:type="spellEnd"/>
-            <w:r>
-              <w:rPr>
-                <w:rFonts w:ascii="BRH Devanagari Extra" w:hAnsi="BRH Devanagari Extra" w:cs="BRH Devanagari Extra"/>
-                <w:sz w:val="40"/>
-                <w:szCs w:val="40"/>
-              </w:rPr>
-              <w:t xml:space="preserve"> - </w:t>
-            </w:r>
-            <w:proofErr w:type="spellStart"/>
-            <w:r>
-              <w:rPr>
-                <w:rFonts w:ascii="BRH Devanagari Extra" w:hAnsi="BRH Devanagari Extra" w:cs="BRH Devanagari Extra"/>
-                <w:sz w:val="40"/>
-                <w:szCs w:val="40"/>
-              </w:rPr>
-              <w:t>xiÉÑ</w:t>
-            </w:r>
-            <w:proofErr w:type="spellEnd"/>
-            <w:r>
-              <w:rPr>
-                <w:rFonts w:ascii="BRH Malayalam Extra" w:hAnsi="BRH Malayalam Extra" w:cs="BRH Devanagari Extra"/>
-                <w:b/>
-                <w:sz w:val="30"/>
-                <w:szCs w:val="40"/>
-              </w:rPr>
-              <w:t>–</w:t>
-            </w:r>
-            <w:proofErr w:type="spellStart"/>
-            <w:r>
-              <w:rPr>
-                <w:rFonts w:ascii="BRH Devanagari Extra" w:hAnsi="BRH Devanagari Extra" w:cs="BRH Devanagari Extra"/>
-                <w:sz w:val="40"/>
-                <w:szCs w:val="40"/>
-              </w:rPr>
-              <w:t>iÉÉ</w:t>
-            </w:r>
-            <w:proofErr w:type="spellEnd"/>
-            <w:r>
-              <w:rPr>
-                <w:rFonts w:ascii="BRH Malayalam Extra" w:hAnsi="BRH Malayalam Extra" w:cs="BRH Devanagari Extra"/>
-                <w:b/>
-                <w:sz w:val="30"/>
-                <w:szCs w:val="40"/>
-              </w:rPr>
-              <w:t>–</w:t>
-            </w:r>
-            <w:r>
-              <w:rPr>
-                <w:rFonts w:ascii="BRH Devanagari Extra" w:hAnsi="BRH Devanagari Extra" w:cs="BRH Devanagari Extra"/>
-                <w:sz w:val="40"/>
-                <w:szCs w:val="40"/>
-              </w:rPr>
-              <w:t>È |</w:t>
+            <w:r>
+              <w:rPr>
+                <w:rFonts w:ascii="Latha" w:hAnsi="Latha" w:cs="Latha"/>
+                <w:sz w:val="28"/>
+                <w:szCs w:val="28"/>
+                <w:cs/>
+                <w:lang w:bidi="ta-IN"/>
+              </w:rPr>
+              <w:t xml:space="preserve">ஸம் </w:t>
+            </w:r>
+            <w:r>
+              <w:rPr>
+                <w:rFonts w:ascii="Latha" w:hAnsi="Latha" w:cs="Latha"/>
+                <w:sz w:val="28"/>
+                <w:szCs w:val="28"/>
+                <w:lang w:bidi="ta-IN"/>
+              </w:rPr>
+              <w:t xml:space="preserve">- </w:t>
+            </w:r>
+            <w:r>
+              <w:rPr>
+                <w:rFonts w:ascii="Latha" w:hAnsi="Latha" w:cs="Latha"/>
+                <w:sz w:val="28"/>
+                <w:szCs w:val="28"/>
+                <w:cs/>
+                <w:lang w:bidi="ta-IN"/>
+              </w:rPr>
+              <w:t>ஸ்து</w:t>
+            </w:r>
+            <w:r>
+              <w:rPr>
+                <w:rFonts w:ascii="BRH Tamil Tab Extra" w:hAnsi="BRH Tamil Tab Extra" w:cs="Latha"/>
+                <w:b/>
+                <w:sz w:val="32"/>
+                <w:szCs w:val="28"/>
+                <w:lang w:bidi="ta-IN"/>
+              </w:rPr>
+              <w:t>…</w:t>
+            </w:r>
+            <w:r>
+              <w:rPr>
+                <w:rFonts w:ascii="Latha" w:hAnsi="Latha" w:cs="Latha"/>
+                <w:sz w:val="28"/>
+                <w:szCs w:val="28"/>
+                <w:cs/>
+                <w:lang w:bidi="ta-IN"/>
+              </w:rPr>
+              <w:t>தா</w:t>
+            </w:r>
+            <w:r>
+              <w:rPr>
+                <w:rFonts w:ascii="BRH Tamil Tab Extra" w:hAnsi="BRH Tamil Tab Extra" w:cs="Latha"/>
+                <w:b/>
+                <w:sz w:val="32"/>
+                <w:szCs w:val="28"/>
+                <w:lang w:bidi="ta-IN"/>
+              </w:rPr>
+              <w:t>…</w:t>
+            </w:r>
+            <w:r>
+              <w:rPr>
+                <w:rFonts w:ascii="Latha" w:hAnsi="Latha" w:cs="Latha"/>
+                <w:b/>
+                <w:bCs/>
+                <w:sz w:val="32"/>
+                <w:szCs w:val="32"/>
+                <w:cs/>
+                <w:lang w:bidi="ta-IN"/>
+              </w:rPr>
+              <w:t>:</w:t>
+            </w:r>
+            <w:r>
+              <w:rPr>
+                <w:rFonts w:ascii="Latha" w:hAnsi="Latha" w:cs="Latha"/>
+                <w:sz w:val="28"/>
+                <w:szCs w:val="28"/>
+                <w:cs/>
+                <w:lang w:bidi="ta-IN"/>
+              </w:rPr>
+              <w:t xml:space="preserve"> </w:t>
+            </w:r>
+            <w:r>
+              <w:rPr>
+                <w:rFonts w:ascii="Latha" w:hAnsi="Latha" w:cs="Latha"/>
+                <w:sz w:val="28"/>
+                <w:szCs w:val="28"/>
+                <w:lang w:bidi="ta-IN"/>
+              </w:rPr>
+              <w:t>|</w:t>
             </w:r>
           </w:p>
         </w:tc>
@@ -688,120 +651,6 @@
           </w:tcPr>
           <w:p>
             <w:pPr>
-              <w:spacing w:before="0" w:line="240" w:lineRule="auto"/>
-              <w:rPr>
-                <w:rFonts w:ascii="BRH Devanagari Extra" w:hAnsi="BRH Devanagari Extra" w:cs="BRH Devanagari Extra"/>
-                <w:sz w:val="40"/>
-                <w:szCs w:val="40"/>
-              </w:rPr>
-            </w:pPr>
-            <w:proofErr w:type="spellStart"/>
-            <w:r>
-              <w:rPr>
-                <w:rFonts w:ascii="BRH Devanagari Extra" w:hAnsi="BRH Devanagari Extra" w:cs="BRH Devanagari Extra"/>
-                <w:sz w:val="40"/>
-                <w:szCs w:val="40"/>
-              </w:rPr>
-              <w:t>xÉ</w:t>
-            </w:r>
-            <w:r>
-              <w:rPr>
-                <w:rFonts w:ascii="BRH Devanagari Extra" w:hAnsi="BRH Devanagari Extra" w:cs="BRH Devanagari Extra"/>
-                <w:sz w:val="36"/>
-                <w:szCs w:val="40"/>
-              </w:rPr>
-              <w:t>ò</w:t>
-            </w:r>
-            <w:r>
-              <w:rPr>
-                <w:rFonts w:ascii="BRH Devanagari Extra" w:hAnsi="BRH Devanagari Extra" w:cs="BRH Devanagari Extra"/>
-                <w:sz w:val="40"/>
-                <w:szCs w:val="40"/>
-              </w:rPr>
-              <w:t>xiÉÑþiÉÉ</w:t>
-            </w:r>
-            <w:proofErr w:type="spellEnd"/>
-            <w:r>
-              <w:rPr>
-                <w:rFonts w:ascii="BRH Devanagari Extra" w:hAnsi="BRH Devanagari Extra" w:cs="BRH Devanagari Extra"/>
-                <w:sz w:val="40"/>
-                <w:szCs w:val="40"/>
-              </w:rPr>
-              <w:t xml:space="preserve"> L</w:t>
-            </w:r>
-            <w:r>
-              <w:rPr>
-                <w:rFonts w:ascii="BRH Malayalam Extra" w:hAnsi="BRH Malayalam Extra" w:cs="BRH Devanagari Extra"/>
-                <w:b/>
-                <w:sz w:val="30"/>
-                <w:szCs w:val="40"/>
-              </w:rPr>
-              <w:t>–</w:t>
-            </w:r>
-            <w:proofErr w:type="spellStart"/>
-            <w:r>
-              <w:rPr>
-                <w:rFonts w:ascii="BRH Devanagari Extra" w:hAnsi="BRH Devanagari Extra" w:cs="BRH Devanagari Extra"/>
-                <w:sz w:val="40"/>
-                <w:szCs w:val="40"/>
-              </w:rPr>
-              <w:t>uÉ</w:t>
-            </w:r>
-            <w:proofErr w:type="spellEnd"/>
-            <w:r>
-              <w:rPr>
-                <w:rFonts w:ascii="BRH Devanagari Extra" w:hAnsi="BRH Devanagari Extra" w:cs="BRH Devanagari Extra"/>
-                <w:sz w:val="40"/>
-                <w:szCs w:val="40"/>
-              </w:rPr>
-              <w:t xml:space="preserve"> | </w:t>
-            </w:r>
-            <w:proofErr w:type="spellStart"/>
-            <w:r>
-              <w:rPr>
-                <w:rFonts w:ascii="BRH Devanagari Extra" w:hAnsi="BRH Devanagari Extra" w:cs="BRH Devanagari Extra"/>
-                <w:sz w:val="40"/>
-                <w:szCs w:val="40"/>
-              </w:rPr>
-              <w:t>xÉ</w:t>
-            </w:r>
-            <w:r>
-              <w:rPr>
-                <w:rFonts w:ascii="BRH Devanagari Extra" w:hAnsi="BRH Devanagari Extra" w:cs="BRH Devanagari Extra"/>
-                <w:sz w:val="36"/>
-                <w:szCs w:val="40"/>
-              </w:rPr>
-              <w:t>ò</w:t>
-            </w:r>
-            <w:r>
-              <w:rPr>
-                <w:rFonts w:ascii="BRH Devanagari Extra" w:hAnsi="BRH Devanagari Extra" w:cs="BRH Devanagari Extra"/>
-                <w:sz w:val="40"/>
-                <w:szCs w:val="40"/>
-              </w:rPr>
-              <w:t>xiÉÑþiÉÉ</w:t>
-            </w:r>
-            <w:proofErr w:type="spellEnd"/>
-            <w:r>
-              <w:rPr>
-                <w:rFonts w:ascii="BRH Malayalam Extra" w:hAnsi="BRH Malayalam Extra" w:cs="BRH Devanagari Extra"/>
-                <w:b/>
-                <w:sz w:val="30"/>
-                <w:szCs w:val="40"/>
-              </w:rPr>
-              <w:t>––</w:t>
-            </w:r>
-            <w:r>
-              <w:rPr>
-                <w:rFonts w:ascii="BRH Devanagari Extra" w:hAnsi="BRH Devanagari Extra" w:cs="BRH Devanagari Extra"/>
-                <w:sz w:val="40"/>
-                <w:szCs w:val="40"/>
-              </w:rPr>
-              <w:t xml:space="preserve"> </w:t>
-            </w:r>
-          </w:p>
-          <w:p>
-            <w:pPr>
               <w:widowControl w:val="0"/>
               <w:autoSpaceDE w:val="0"/>
               <w:autoSpaceDN w:val="0"/>
@@ -814,96 +663,265 @@
                 <w:szCs w:val="40"/>
               </w:rPr>
             </w:pPr>
-            <w:proofErr w:type="spellStart"/>
-            <w:r>
-              <w:rPr>
-                <w:rFonts w:ascii="BRH Devanagari Extra" w:hAnsi="BRH Devanagari Extra" w:cs="BRH Devanagari Extra"/>
-                <w:sz w:val="40"/>
-                <w:szCs w:val="40"/>
-              </w:rPr>
-              <w:t>CÌiÉ</w:t>
-            </w:r>
-            <w:proofErr w:type="spellEnd"/>
-            <w:r>
-              <w:rPr>
-                <w:rFonts w:ascii="BRH Malayalam Extra" w:hAnsi="BRH Malayalam Extra" w:cs="BRH Devanagari Extra"/>
-                <w:b/>
-                <w:sz w:val="30"/>
-                <w:szCs w:val="40"/>
-              </w:rPr>
-              <w:t>–</w:t>
-            </w:r>
-            <w:r>
-              <w:rPr>
-                <w:rFonts w:ascii="BRH Devanagari Extra" w:hAnsi="BRH Devanagari Extra" w:cs="BRH Devanagari Extra"/>
-                <w:sz w:val="40"/>
-                <w:szCs w:val="40"/>
+            <w:r>
+              <w:rPr>
+                <w:rFonts w:ascii="Latha" w:hAnsi="Latha" w:cs="Latha"/>
+                <w:sz w:val="28"/>
+                <w:szCs w:val="28"/>
+                <w:cs/>
+                <w:lang w:bidi="ta-IN"/>
+              </w:rPr>
+              <w:t>ஸ</w:t>
+            </w:r>
+            <w:r>
+              <w:rPr>
+                <w:rFonts w:ascii="BRH Devanagari Extra" w:hAnsi="BRH Devanagari Extra" w:cs="Latha"/>
+                <w:b/>
+                <w:sz w:val="36"/>
+                <w:szCs w:val="28"/>
+                <w:lang w:bidi="ta-IN"/>
+              </w:rPr>
+              <w:t>ò</w:t>
+            </w:r>
+            <w:r>
+              <w:rPr>
+                <w:rFonts w:ascii="Latha" w:hAnsi="Latha" w:cs="Latha"/>
+                <w:sz w:val="28"/>
+                <w:szCs w:val="28"/>
+                <w:cs/>
+                <w:lang w:bidi="ta-IN"/>
+              </w:rPr>
+              <w:t>ஸ்து</w:t>
+            </w:r>
+            <w:r>
+              <w:rPr>
+                <w:rFonts w:ascii="BRH Tamil Tab Extra" w:hAnsi="BRH Tamil Tab Extra" w:cs="Latha"/>
+                <w:b/>
+                <w:sz w:val="36"/>
+                <w:szCs w:val="28"/>
+                <w:lang w:bidi="ta-IN"/>
+              </w:rPr>
+              <w:t>†</w:t>
+            </w:r>
+            <w:r>
+              <w:rPr>
+                <w:rFonts w:ascii="Latha" w:hAnsi="Latha" w:cs="Latha"/>
+                <w:sz w:val="28"/>
+                <w:szCs w:val="28"/>
+                <w:cs/>
+                <w:lang w:bidi="ta-IN"/>
+              </w:rPr>
+              <w:t>தா ஏ</w:t>
+            </w:r>
+            <w:r>
+              <w:rPr>
+                <w:rFonts w:ascii="BRH Tamil Tab Extra" w:hAnsi="BRH Tamil Tab Extra" w:cs="Latha"/>
+                <w:b/>
+                <w:sz w:val="32"/>
+                <w:szCs w:val="28"/>
+                <w:lang w:bidi="ta-IN"/>
+              </w:rPr>
+              <w:t>…</w:t>
+            </w:r>
+            <w:r>
+              <w:rPr>
+                <w:rFonts w:ascii="Latha" w:hAnsi="Latha" w:cs="Latha"/>
+                <w:sz w:val="28"/>
+                <w:szCs w:val="28"/>
+                <w:cs/>
+                <w:lang w:bidi="ta-IN"/>
+              </w:rPr>
+              <w:t xml:space="preserve">வ </w:t>
+            </w:r>
+            <w:r>
+              <w:rPr>
+                <w:rFonts w:ascii="Latha" w:hAnsi="Latha" w:cs="Latha"/>
+                <w:sz w:val="28"/>
+                <w:szCs w:val="28"/>
+                <w:lang w:bidi="ta-IN"/>
+              </w:rPr>
+              <w:t xml:space="preserve">| </w:t>
+            </w:r>
+            <w:r>
+              <w:rPr>
+                <w:rFonts w:ascii="Latha" w:hAnsi="Latha" w:cs="Latha"/>
+                <w:sz w:val="28"/>
+                <w:szCs w:val="28"/>
+                <w:cs/>
+                <w:lang w:bidi="ta-IN"/>
+              </w:rPr>
+              <w:t>ஸ</w:t>
+            </w:r>
+            <w:r>
+              <w:rPr>
+                <w:rFonts w:ascii="BRH Devanagari Extra" w:hAnsi="BRH Devanagari Extra" w:cs="Latha"/>
+                <w:b/>
+                <w:sz w:val="36"/>
+                <w:szCs w:val="28"/>
+                <w:lang w:bidi="ta-IN"/>
+              </w:rPr>
+              <w:t>ò</w:t>
+            </w:r>
+            <w:r>
+              <w:rPr>
+                <w:rFonts w:ascii="Latha" w:hAnsi="Latha" w:cs="Latha"/>
+                <w:sz w:val="28"/>
+                <w:szCs w:val="28"/>
+                <w:cs/>
+                <w:lang w:bidi="ta-IN"/>
+              </w:rPr>
+              <w:t>ஸ்து</w:t>
+            </w:r>
+            <w:r>
+              <w:rPr>
+                <w:rFonts w:ascii="BRH Tamil Tab Extra" w:hAnsi="BRH Tamil Tab Extra" w:cs="Latha"/>
+                <w:b/>
+                <w:sz w:val="36"/>
+                <w:szCs w:val="28"/>
+                <w:lang w:bidi="ta-IN"/>
+              </w:rPr>
+              <w:t>†</w:t>
+            </w:r>
+            <w:r>
+              <w:rPr>
+                <w:rFonts w:ascii="Latha" w:hAnsi="Latha" w:cs="Latha"/>
+                <w:sz w:val="28"/>
+                <w:szCs w:val="28"/>
+                <w:highlight w:val="green"/>
+                <w:cs/>
+                <w:lang w:bidi="ta-IN"/>
+              </w:rPr>
+              <w:t>தா</w:t>
+            </w:r>
+            <w:r>
+              <w:rPr>
+                <w:rFonts w:ascii="BRH Tamil Tab Extra" w:hAnsi="BRH Tamil Tab Extra" w:cs="Latha"/>
+                <w:b/>
+                <w:sz w:val="32"/>
+                <w:szCs w:val="28"/>
+                <w:highlight w:val="green"/>
+                <w:lang w:bidi="ta-IN"/>
+              </w:rPr>
+              <w:t>…</w:t>
+            </w:r>
+            <w:r>
+              <w:rPr>
+                <w:rFonts w:ascii="Latha" w:hAnsi="Latha" w:cs="Latha"/>
+                <w:sz w:val="28"/>
+                <w:szCs w:val="28"/>
+                <w:cs/>
+                <w:lang w:bidi="ta-IN"/>
+              </w:rPr>
+              <w:t xml:space="preserve"> இதி</w:t>
+            </w:r>
+            <w:r>
+              <w:rPr>
+                <w:rFonts w:ascii="BRH Tamil Tab Extra" w:hAnsi="BRH Tamil Tab Extra" w:cs="Latha"/>
+                <w:b/>
+                <w:sz w:val="32"/>
+                <w:szCs w:val="28"/>
+                <w:lang w:bidi="ta-IN"/>
+              </w:rPr>
+              <w:t>…</w:t>
+            </w:r>
+            <w:r>
+              <w:rPr>
+                <w:rFonts w:ascii="Latha" w:hAnsi="Latha" w:cs="Latha"/>
+                <w:sz w:val="28"/>
+                <w:szCs w:val="28"/>
+                <w:lang w:bidi="ta-IN"/>
               </w:rPr>
               <w:t xml:space="preserve"> </w:t>
             </w:r>
-            <w:proofErr w:type="spellStart"/>
-            <w:r>
-              <w:rPr>
-                <w:rFonts w:ascii="BRH Devanagari Extra" w:hAnsi="BRH Devanagari Extra" w:cs="BRH Devanagari Extra"/>
-                <w:sz w:val="40"/>
-                <w:szCs w:val="40"/>
-              </w:rPr>
-              <w:t>xÉÇ</w:t>
-            </w:r>
-            <w:proofErr w:type="spellEnd"/>
-            <w:r>
-              <w:rPr>
-                <w:rFonts w:ascii="BRH Devanagari Extra" w:hAnsi="BRH Devanagari Extra" w:cs="BRH Devanagari Extra"/>
-                <w:sz w:val="40"/>
-                <w:szCs w:val="40"/>
-              </w:rPr>
-              <w:t xml:space="preserve"> - </w:t>
-            </w:r>
-            <w:proofErr w:type="spellStart"/>
-            <w:r>
-              <w:rPr>
-                <w:rFonts w:ascii="BRH Devanagari Extra" w:hAnsi="BRH Devanagari Extra" w:cs="BRH Devanagari Extra"/>
-                <w:sz w:val="40"/>
-                <w:szCs w:val="40"/>
-              </w:rPr>
-              <w:t>xiÉÑ</w:t>
-            </w:r>
-            <w:proofErr w:type="spellEnd"/>
-            <w:r>
-              <w:rPr>
-                <w:rFonts w:ascii="BRH Malayalam Extra" w:hAnsi="BRH Malayalam Extra" w:cs="BRH Devanagari Extra"/>
-                <w:b/>
-                <w:sz w:val="30"/>
-                <w:szCs w:val="40"/>
-              </w:rPr>
-              <w:t>–</w:t>
-            </w:r>
-            <w:proofErr w:type="spellStart"/>
-            <w:r>
-              <w:rPr>
-                <w:rFonts w:ascii="BRH Devanagari Extra" w:hAnsi="BRH Devanagari Extra" w:cs="BRH Devanagari Extra"/>
-                <w:sz w:val="40"/>
-                <w:szCs w:val="40"/>
-              </w:rPr>
-              <w:t>iÉÉ</w:t>
-            </w:r>
-            <w:proofErr w:type="spellEnd"/>
-            <w:r>
-              <w:rPr>
-                <w:rFonts w:ascii="BRH Malayalam Extra" w:hAnsi="BRH Malayalam Extra" w:cs="BRH Devanagari Extra"/>
-                <w:b/>
-                <w:sz w:val="30"/>
-                <w:szCs w:val="40"/>
-              </w:rPr>
-              <w:t>–</w:t>
-            </w:r>
-            <w:r>
-              <w:rPr>
-                <w:rFonts w:ascii="BRH Devanagari Extra" w:hAnsi="BRH Devanagari Extra" w:cs="BRH Devanagari Extra"/>
-                <w:sz w:val="40"/>
-                <w:szCs w:val="40"/>
-              </w:rPr>
-              <w:t>È |</w:t>
+            <w:r>
+              <w:rPr>
+                <w:rFonts w:ascii="Latha" w:hAnsi="Latha" w:cs="Latha"/>
+                <w:sz w:val="28"/>
+                <w:szCs w:val="28"/>
+                <w:cs/>
+                <w:lang w:bidi="ta-IN"/>
+              </w:rPr>
+              <w:t xml:space="preserve">ஸம் </w:t>
+            </w:r>
+            <w:r>
+              <w:rPr>
+                <w:rFonts w:ascii="Latha" w:hAnsi="Latha" w:cs="Latha"/>
+                <w:sz w:val="28"/>
+                <w:szCs w:val="28"/>
+                <w:lang w:bidi="ta-IN"/>
+              </w:rPr>
+              <w:t xml:space="preserve">- </w:t>
+            </w:r>
+            <w:r>
+              <w:rPr>
+                <w:rFonts w:ascii="Latha" w:hAnsi="Latha" w:cs="Latha"/>
+                <w:sz w:val="28"/>
+                <w:szCs w:val="28"/>
+                <w:cs/>
+                <w:lang w:bidi="ta-IN"/>
+              </w:rPr>
+              <w:t>ஸ்து</w:t>
+            </w:r>
+            <w:r>
+              <w:rPr>
+                <w:rFonts w:ascii="BRH Tamil Tab Extra" w:hAnsi="BRH Tamil Tab Extra" w:cs="Latha"/>
+                <w:b/>
+                <w:sz w:val="32"/>
+                <w:szCs w:val="28"/>
+                <w:lang w:bidi="ta-IN"/>
+              </w:rPr>
+              <w:t>…</w:t>
+            </w:r>
+            <w:r>
+              <w:rPr>
+                <w:rFonts w:ascii="Latha" w:hAnsi="Latha" w:cs="Latha"/>
+                <w:sz w:val="28"/>
+                <w:szCs w:val="28"/>
+                <w:cs/>
+                <w:lang w:bidi="ta-IN"/>
+              </w:rPr>
+              <w:t>தா</w:t>
+            </w:r>
+            <w:r>
+              <w:rPr>
+                <w:rFonts w:ascii="BRH Tamil Tab Extra" w:hAnsi="BRH Tamil Tab Extra" w:cs="Latha"/>
+                <w:b/>
+                <w:sz w:val="32"/>
+                <w:szCs w:val="28"/>
+                <w:lang w:bidi="ta-IN"/>
+              </w:rPr>
+              <w:t>…</w:t>
+            </w:r>
+            <w:r>
+              <w:rPr>
+                <w:rFonts w:ascii="Latha" w:hAnsi="Latha" w:cs="Latha"/>
+                <w:b/>
+                <w:bCs/>
+                <w:sz w:val="32"/>
+                <w:szCs w:val="32"/>
+                <w:cs/>
+                <w:lang w:bidi="ta-IN"/>
+              </w:rPr>
+              <w:t>:</w:t>
+            </w:r>
+            <w:r>
+              <w:rPr>
+                <w:rFonts w:ascii="Latha" w:hAnsi="Latha" w:cs="Latha"/>
+                <w:sz w:val="28"/>
+                <w:szCs w:val="28"/>
+                <w:cs/>
+                <w:lang w:bidi="ta-IN"/>
+              </w:rPr>
+              <w:t xml:space="preserve"> </w:t>
+            </w:r>
+            <w:r>
+              <w:rPr>
+                <w:rFonts w:ascii="Latha" w:hAnsi="Latha" w:cs="Latha"/>
+                <w:sz w:val="28"/>
+                <w:szCs w:val="28"/>
+                <w:lang w:bidi="ta-IN"/>
+              </w:rPr>
+              <w:t>|</w:t>
             </w:r>
           </w:p>
         </w:tc>
@@ -968,20 +986,8 @@
                 <w:szCs w:val="32"/>
                 <w:lang w:val="en-IN" w:eastAsia="en-IN" w:bidi="ml-IN"/>
               </w:rPr>
-              <w:t xml:space="preserve"> - </w:t>
-            </w:r>
-            <w:proofErr w:type="spellStart"/>
-            <w:r>
-              <w:rPr>
-                <w:rFonts w:eastAsia="Times New Roman" w:cs="Arial"/>
-                <w:b/>
-                <w:sz w:val="32"/>
-                <w:szCs w:val="32"/>
-                <w:lang w:val="en-IN" w:eastAsia="en-IN" w:bidi="ml-IN"/>
-              </w:rPr>
-              <w:t>Kramam</w:t>
-            </w:r>
-            <w:proofErr w:type="spellEnd"/>
+              <w:t xml:space="preserve"> - Kramam</w:t>
+            </w:r>
           </w:p>
           <w:p>
             <w:pPr>
@@ -999,7 +1005,6 @@
                 <w:lang w:bidi="ml-IN"/>
               </w:rPr>
             </w:pPr>
-            <w:proofErr w:type="spellStart"/>
             <w:r>
               <w:rPr>
                 <w:rFonts w:cs="Arial"/>
@@ -1009,43 +1014,7 @@
                 <w:szCs w:val="36"/>
                 <w:lang w:bidi="ml-IN"/>
               </w:rPr>
-              <w:t>Krama</w:t>
-            </w:r>
-            <w:proofErr w:type="spellEnd"/>
-            <w:r>
-              <w:rPr>
-                <w:rFonts w:cs="Arial"/>
-                <w:b/>
-                <w:bCs/>
-                <w:sz w:val="28"/>
-                <w:szCs w:val="36"/>
-                <w:lang w:bidi="ml-IN"/>
-              </w:rPr>
-              <w:t xml:space="preserve"> </w:t>
-            </w:r>
-            <w:proofErr w:type="spellStart"/>
-            <w:r>
-              <w:rPr>
-                <w:rFonts w:cs="Arial"/>
-                <w:b/>
-                <w:bCs/>
-                <w:sz w:val="28"/>
-                <w:szCs w:val="36"/>
-                <w:lang w:bidi="ml-IN"/>
-              </w:rPr>
-              <w:t>Vaakyam</w:t>
-            </w:r>
-            <w:proofErr w:type="spellEnd"/>
-            <w:r>
-              <w:rPr>
-                <w:rFonts w:cs="Arial"/>
-                <w:b/>
-                <w:bCs/>
-                <w:sz w:val="28"/>
-                <w:szCs w:val="36"/>
-                <w:lang w:bidi="ml-IN"/>
-              </w:rPr>
-              <w:t xml:space="preserve"> No. </w:t>
+              <w:t xml:space="preserve">Krama Vaakyam No. </w:t>
             </w:r>
             <w:r>
               <w:rPr>
@@ -1077,7 +1046,6 @@
                 <w:lang w:val="en-IN" w:eastAsia="en-IN" w:bidi="ml-IN"/>
               </w:rPr>
             </w:pPr>
-            <w:proofErr w:type="spellStart"/>
             <w:r>
               <w:rPr>
                 <w:rFonts w:cs="Arial"/>
@@ -1087,19 +1055,7 @@
                 <w:szCs w:val="36"/>
                 <w:lang w:bidi="ml-IN"/>
               </w:rPr>
-              <w:t>Panchaati</w:t>
-            </w:r>
-            <w:proofErr w:type="spellEnd"/>
-            <w:r>
-              <w:rPr>
-                <w:rFonts w:cs="Arial"/>
-                <w:b/>
-                <w:bCs/>
-                <w:sz w:val="28"/>
-                <w:szCs w:val="36"/>
-                <w:lang w:bidi="ml-IN"/>
-              </w:rPr>
-              <w:t xml:space="preserve"> No. </w:t>
+              <w:t xml:space="preserve">Panchaati No. </w:t>
             </w:r>
             <w:r>
               <w:rPr>
@@ -1133,115 +1089,194 @@
                 <w:szCs w:val="40"/>
               </w:rPr>
             </w:pPr>
-            <w:proofErr w:type="spellStart"/>
-            <w:r>
-              <w:rPr>
-                <w:rFonts w:ascii="BRH Devanagari Extra" w:hAnsi="BRH Devanagari Extra" w:cs="BRH Devanagari Extra"/>
-                <w:sz w:val="40"/>
-                <w:szCs w:val="40"/>
-              </w:rPr>
-              <w:t>qÉ</w:t>
-            </w:r>
-            <w:proofErr w:type="spellEnd"/>
-            <w:r>
-              <w:rPr>
-                <w:rFonts w:ascii="BRH Malayalam Extra" w:hAnsi="BRH Malayalam Extra" w:cs="BRH Devanagari Extra"/>
-                <w:b/>
-                <w:sz w:val="30"/>
-                <w:szCs w:val="40"/>
-              </w:rPr>
-              <w:t>–</w:t>
-            </w:r>
-            <w:proofErr w:type="spellStart"/>
-            <w:r>
-              <w:rPr>
-                <w:rFonts w:ascii="BRH Devanagari Extra" w:hAnsi="BRH Devanagari Extra" w:cs="BRH Devanagari Extra"/>
-                <w:sz w:val="40"/>
-                <w:szCs w:val="40"/>
-              </w:rPr>
-              <w:t>Wû</w:t>
-            </w:r>
-            <w:proofErr w:type="spellEnd"/>
-            <w:r>
-              <w:rPr>
-                <w:rFonts w:ascii="BRH Devanagari Extra" w:hAnsi="BRH Devanagari Extra" w:cs="BRH Devanagari Extra"/>
-                <w:sz w:val="40"/>
-                <w:szCs w:val="40"/>
+            <w:r>
+              <w:rPr>
+                <w:rFonts w:ascii="Latha" w:hAnsi="Latha" w:cs="Latha"/>
+                <w:sz w:val="28"/>
+                <w:szCs w:val="28"/>
+                <w:cs/>
+                <w:lang w:bidi="ta-IN"/>
+              </w:rPr>
+              <w:t>ம</w:t>
+            </w:r>
+            <w:r>
+              <w:rPr>
+                <w:rFonts w:ascii="BRH Tamil Tab Extra" w:hAnsi="BRH Tamil Tab Extra" w:cs="Latha"/>
+                <w:b/>
+                <w:sz w:val="32"/>
+                <w:szCs w:val="28"/>
+                <w:lang w:bidi="ta-IN"/>
+              </w:rPr>
+              <w:t>…</w:t>
+            </w:r>
+            <w:r>
+              <w:rPr>
+                <w:rFonts w:ascii="Latha" w:hAnsi="Latha" w:cs="Latha"/>
+                <w:sz w:val="28"/>
+                <w:szCs w:val="28"/>
+                <w:cs/>
+                <w:lang w:bidi="ta-IN"/>
+              </w:rPr>
+              <w:t>ஹ இ</w:t>
+            </w:r>
+            <w:r>
+              <w:rPr>
+                <w:rFonts w:ascii="BRH Tamil Tab Extra" w:hAnsi="BRH Tamil Tab Extra" w:cs="Latha"/>
+                <w:b/>
+                <w:sz w:val="36"/>
+                <w:szCs w:val="28"/>
+                <w:lang w:bidi="ta-IN"/>
+              </w:rPr>
+              <w:t>†</w:t>
+            </w:r>
+            <w:r>
+              <w:rPr>
+                <w:rFonts w:ascii="Latha" w:hAnsi="Latha" w:cs="Latha"/>
+                <w:sz w:val="28"/>
+                <w:szCs w:val="28"/>
+                <w:cs/>
+                <w:lang w:bidi="ta-IN"/>
+              </w:rPr>
+              <w:t>ந்த்</w:t>
+            </w:r>
+            <w:r>
+              <w:rPr>
+                <w:rFonts w:ascii="Latha" w:hAnsi="Latha" w:cs="Latha"/>
+                <w:b/>
+                <w:bCs/>
+                <w:position w:val="-12"/>
+                <w:sz w:val="28"/>
+                <w:szCs w:val="28"/>
+                <w:highlight w:val="yellow"/>
+                <w:cs/>
+                <w:lang w:bidi="ta-IN"/>
+              </w:rPr>
+              <w:t>3</w:t>
+            </w:r>
+            <w:r>
+              <w:rPr>
+                <w:rFonts w:ascii="Latha" w:hAnsi="Latha" w:cs="Latha"/>
+                <w:sz w:val="28"/>
+                <w:szCs w:val="28"/>
+                <w:highlight w:val="yellow"/>
+                <w:cs/>
+                <w:lang w:bidi="ta-IN"/>
+              </w:rPr>
+              <w:t>ர</w:t>
+            </w:r>
+            <w:r>
+              <w:rPr>
+                <w:rFonts w:ascii="Latha" w:hAnsi="Latha" w:cs="Latha"/>
+                <w:b/>
+                <w:bCs/>
+                <w:sz w:val="32"/>
+                <w:szCs w:val="32"/>
+                <w:highlight w:val="yellow"/>
+                <w:cs/>
+                <w:lang w:bidi="ta-IN"/>
+              </w:rPr>
+              <w:t>:</w:t>
+            </w:r>
+            <w:r>
+              <w:rPr>
+                <w:rFonts w:ascii="Latha" w:hAnsi="Latha" w:cs="Latha"/>
+                <w:sz w:val="28"/>
+                <w:szCs w:val="28"/>
+                <w:cs/>
+                <w:lang w:bidi="ta-IN"/>
               </w:rPr>
               <w:t xml:space="preserve"> </w:t>
             </w:r>
-            <w:proofErr w:type="spellStart"/>
-            <w:r>
-              <w:rPr>
-                <w:rFonts w:ascii="BRH Devanagari Extra" w:hAnsi="BRH Devanagari Extra" w:cs="BRH Devanagari Extra"/>
-                <w:sz w:val="40"/>
-                <w:szCs w:val="40"/>
-              </w:rPr>
-              <w:t>Cþ</w:t>
-            </w:r>
-            <w:r>
-              <w:rPr>
-                <w:rFonts w:ascii="BRH Devanagari Extra" w:hAnsi="BRH Devanagari Extra" w:cs="BRH Devanagari Extra"/>
-                <w:sz w:val="40"/>
-                <w:szCs w:val="40"/>
-                <w:highlight w:val="yellow"/>
-              </w:rPr>
-              <w:t>lSìÈ</w:t>
-            </w:r>
-            <w:proofErr w:type="spellEnd"/>
-            <w:r>
-              <w:rPr>
-                <w:rFonts w:ascii="BRH Devanagari Extra" w:hAnsi="BRH Devanagari Extra" w:cs="BRH Devanagari Extra"/>
-                <w:sz w:val="40"/>
-                <w:szCs w:val="40"/>
-              </w:rPr>
-              <w:t xml:space="preserve"> | C</w:t>
-            </w:r>
-            <w:r>
-              <w:rPr>
-                <w:rFonts w:ascii="BRH Malayalam Extra" w:hAnsi="BRH Malayalam Extra" w:cs="BRH Devanagari Extra"/>
-                <w:b/>
-                <w:sz w:val="30"/>
-                <w:szCs w:val="40"/>
-              </w:rPr>
-              <w:t>–</w:t>
-            </w:r>
-            <w:proofErr w:type="spellStart"/>
-            <w:r>
-              <w:rPr>
-                <w:rFonts w:ascii="BRH Devanagari Extra" w:hAnsi="BRH Devanagari Extra" w:cs="BRH Devanagari Extra"/>
-                <w:sz w:val="40"/>
-                <w:szCs w:val="40"/>
-              </w:rPr>
-              <w:t>lSìÉå</w:t>
-            </w:r>
-            <w:proofErr w:type="spellEnd"/>
-            <w:r>
-              <w:rPr>
-                <w:rFonts w:ascii="BRH Malayalam Extra" w:hAnsi="BRH Malayalam Extra" w:cs="BRH Devanagari Extra"/>
-                <w:b/>
-                <w:sz w:val="30"/>
-                <w:szCs w:val="40"/>
-              </w:rPr>
-              <w:t>–</w:t>
-            </w:r>
-            <w:proofErr w:type="spellStart"/>
-            <w:r>
-              <w:rPr>
-                <w:rFonts w:ascii="BRH Devanagari Extra" w:hAnsi="BRH Devanagari Extra" w:cs="BRH Devanagari Extra"/>
-                <w:sz w:val="40"/>
-                <w:szCs w:val="40"/>
-              </w:rPr>
-              <w:t>iÉÏ</w:t>
-            </w:r>
-            <w:proofErr w:type="spellEnd"/>
-            <w:r>
-              <w:rPr>
-                <w:rFonts w:ascii="BRH Devanagari Extra" w:hAnsi="BRH Devanagari Extra" w:cs="BRH Devanagari Extra"/>
-                <w:sz w:val="40"/>
-                <w:szCs w:val="40"/>
-              </w:rPr>
-              <w:t xml:space="preserve"> |</w:t>
+            <w:r>
+              <w:rPr>
+                <w:rFonts w:ascii="Latha" w:hAnsi="Latha" w:cs="Latha"/>
+                <w:sz w:val="28"/>
+                <w:szCs w:val="28"/>
+                <w:lang w:bidi="ta-IN"/>
+              </w:rPr>
+              <w:t xml:space="preserve">| </w:t>
+            </w:r>
+            <w:r>
+              <w:rPr>
+                <w:rFonts w:ascii="Latha" w:hAnsi="Latha" w:cs="Latha"/>
+                <w:sz w:val="28"/>
+                <w:szCs w:val="28"/>
+                <w:cs/>
+                <w:lang w:bidi="ta-IN"/>
+              </w:rPr>
+              <w:t>இ</w:t>
+            </w:r>
+            <w:r>
+              <w:rPr>
+                <w:rFonts w:ascii="BRH Tamil Tab Extra" w:hAnsi="BRH Tamil Tab Extra" w:cs="Latha"/>
+                <w:b/>
+                <w:sz w:val="32"/>
+                <w:szCs w:val="28"/>
+                <w:lang w:bidi="ta-IN"/>
+              </w:rPr>
+              <w:t>…</w:t>
+            </w:r>
+            <w:r>
+              <w:rPr>
+                <w:rFonts w:ascii="Latha" w:hAnsi="Latha" w:cs="Latha"/>
+                <w:sz w:val="28"/>
+                <w:szCs w:val="28"/>
+                <w:cs/>
+                <w:lang w:bidi="ta-IN"/>
+              </w:rPr>
+              <w:t>ந்த்</w:t>
+            </w:r>
+            <w:r>
+              <w:rPr>
+                <w:rFonts w:ascii="Latha" w:hAnsi="Latha" w:cs="Latha"/>
+                <w:b/>
+                <w:bCs/>
+                <w:position w:val="-12"/>
+                <w:sz w:val="28"/>
+                <w:szCs w:val="28"/>
+                <w:cs/>
+                <w:lang w:bidi="ta-IN"/>
+              </w:rPr>
+              <w:t>3</w:t>
+            </w:r>
+            <w:r>
+              <w:rPr>
+                <w:rFonts w:ascii="Latha" w:hAnsi="Latha" w:cs="Latha"/>
+                <w:sz w:val="28"/>
+                <w:szCs w:val="28"/>
+                <w:cs/>
+                <w:lang w:bidi="ta-IN"/>
+              </w:rPr>
+              <w:t>ரோ</w:t>
+            </w:r>
+            <w:r>
+              <w:rPr>
+                <w:rFonts w:ascii="BRH Tamil Tab Extra" w:hAnsi="BRH Tamil Tab Extra" w:cs="Latha"/>
+                <w:b/>
+                <w:sz w:val="32"/>
+                <w:szCs w:val="28"/>
+                <w:lang w:bidi="ta-IN"/>
+              </w:rPr>
+              <w:t>…</w:t>
+            </w:r>
+            <w:r>
+              <w:rPr>
+                <w:rFonts w:ascii="Latha" w:hAnsi="Latha" w:cs="Latha"/>
+                <w:sz w:val="28"/>
+                <w:szCs w:val="28"/>
+                <w:cs/>
+                <w:lang w:bidi="ta-IN"/>
+              </w:rPr>
+              <w:t xml:space="preserve">தீ </w:t>
+            </w:r>
+            <w:r>
+              <w:rPr>
+                <w:rFonts w:ascii="Latha" w:hAnsi="Latha" w:cs="Latha"/>
+                <w:sz w:val="28"/>
+                <w:szCs w:val="28"/>
+                <w:lang w:bidi="ta-IN"/>
+              </w:rPr>
+              <w:t>|</w:t>
             </w:r>
           </w:p>
         </w:tc>
@@ -1264,123 +1299,181 @@
                 <w:szCs w:val="40"/>
               </w:rPr>
             </w:pPr>
-            <w:proofErr w:type="spellStart"/>
-            <w:r>
-              <w:rPr>
-                <w:rFonts w:ascii="BRH Devanagari Extra" w:hAnsi="BRH Devanagari Extra" w:cs="BRH Devanagari Extra"/>
-                <w:sz w:val="40"/>
-                <w:szCs w:val="40"/>
-              </w:rPr>
-              <w:t>qÉ</w:t>
-            </w:r>
-            <w:proofErr w:type="spellEnd"/>
-            <w:r>
-              <w:rPr>
-                <w:rFonts w:ascii="BRH Malayalam Extra" w:hAnsi="BRH Malayalam Extra" w:cs="BRH Devanagari Extra"/>
-                <w:b/>
-                <w:sz w:val="30"/>
-                <w:szCs w:val="40"/>
-              </w:rPr>
-              <w:t>–</w:t>
-            </w:r>
-            <w:proofErr w:type="spellStart"/>
-            <w:r>
-              <w:rPr>
-                <w:rFonts w:ascii="BRH Devanagari Extra" w:hAnsi="BRH Devanagari Extra" w:cs="BRH Devanagari Extra"/>
-                <w:sz w:val="40"/>
-                <w:szCs w:val="40"/>
-              </w:rPr>
-              <w:t>Wû</w:t>
-            </w:r>
-            <w:proofErr w:type="spellEnd"/>
-            <w:r>
-              <w:rPr>
-                <w:rFonts w:ascii="BRH Devanagari Extra" w:hAnsi="BRH Devanagari Extra" w:cs="BRH Devanagari Extra"/>
-                <w:sz w:val="40"/>
-                <w:szCs w:val="40"/>
+            <w:r>
+              <w:rPr>
+                <w:rFonts w:ascii="Latha" w:hAnsi="Latha" w:cs="Latha"/>
+                <w:sz w:val="28"/>
+                <w:szCs w:val="28"/>
+                <w:cs/>
+                <w:lang w:bidi="ta-IN"/>
+              </w:rPr>
+              <w:t>ம</w:t>
+            </w:r>
+            <w:r>
+              <w:rPr>
+                <w:rFonts w:ascii="BRH Tamil Tab Extra" w:hAnsi="BRH Tamil Tab Extra" w:cs="Latha"/>
+                <w:b/>
+                <w:sz w:val="32"/>
+                <w:szCs w:val="28"/>
+                <w:lang w:bidi="ta-IN"/>
+              </w:rPr>
+              <w:t>…</w:t>
+            </w:r>
+            <w:r>
+              <w:rPr>
+                <w:rFonts w:ascii="Latha" w:hAnsi="Latha" w:cs="Latha"/>
+                <w:sz w:val="28"/>
+                <w:szCs w:val="28"/>
+                <w:cs/>
+                <w:lang w:bidi="ta-IN"/>
+              </w:rPr>
+              <w:t>ஹ இ</w:t>
+            </w:r>
+            <w:r>
+              <w:rPr>
+                <w:rFonts w:ascii="BRH Tamil Tab Extra" w:hAnsi="BRH Tamil Tab Extra" w:cs="Latha"/>
+                <w:b/>
+                <w:sz w:val="36"/>
+                <w:szCs w:val="28"/>
+                <w:lang w:bidi="ta-IN"/>
+              </w:rPr>
+              <w:t>†</w:t>
+            </w:r>
+            <w:r>
+              <w:rPr>
+                <w:rFonts w:ascii="Latha" w:hAnsi="Latha" w:cs="Latha"/>
+                <w:sz w:val="28"/>
+                <w:szCs w:val="28"/>
+                <w:cs/>
+                <w:lang w:bidi="ta-IN"/>
+              </w:rPr>
+              <w:t>ந்த்</w:t>
+            </w:r>
+            <w:r>
+              <w:rPr>
+                <w:rFonts w:ascii="Latha" w:hAnsi="Latha" w:cs="Latha"/>
+                <w:b/>
+                <w:bCs/>
+                <w:position w:val="-12"/>
+                <w:sz w:val="28"/>
+                <w:szCs w:val="28"/>
+                <w:highlight w:val="green"/>
+                <w:cs/>
+                <w:lang w:bidi="ta-IN"/>
+              </w:rPr>
+              <w:t>3</w:t>
+            </w:r>
+            <w:r>
+              <w:rPr>
+                <w:rFonts w:ascii="Latha" w:hAnsi="Latha" w:cs="Latha"/>
+                <w:sz w:val="28"/>
+                <w:szCs w:val="28"/>
+                <w:highlight w:val="green"/>
+                <w:cs/>
+                <w:lang w:bidi="ta-IN"/>
+              </w:rPr>
+              <w:t>ர</w:t>
+            </w:r>
+            <w:r>
+              <w:rPr>
+                <w:rFonts w:ascii="Latha" w:hAnsi="Latha" w:cs="Latha"/>
+                <w:sz w:val="28"/>
+                <w:szCs w:val="28"/>
+                <w:cs/>
+                <w:lang w:bidi="ta-IN"/>
               </w:rPr>
               <w:t xml:space="preserve"> </w:t>
             </w:r>
-            <w:proofErr w:type="spellStart"/>
-            <w:r>
-              <w:rPr>
-                <w:rFonts w:ascii="BRH Devanagari Extra" w:hAnsi="BRH Devanagari Extra" w:cs="BRH Devanagari Extra"/>
-                <w:sz w:val="40"/>
-                <w:szCs w:val="40"/>
-              </w:rPr>
-              <w:t>Cþ</w:t>
-            </w:r>
-            <w:r>
-              <w:rPr>
-                <w:rFonts w:ascii="BRH Devanagari Extra" w:hAnsi="BRH Devanagari Extra" w:cs="BRH Devanagari Extra"/>
-                <w:sz w:val="40"/>
-                <w:szCs w:val="40"/>
-                <w:highlight w:val="green"/>
-              </w:rPr>
-              <w:t>lS</w:t>
-            </w:r>
-            <w:r>
-              <w:rPr>
-                <w:rFonts w:ascii="BRH Devanagari Extra" w:hAnsi="BRH Devanagari Extra" w:cs="BRH Devanagari Extra"/>
-                <w:sz w:val="40"/>
-                <w:szCs w:val="40"/>
-              </w:rPr>
-              <w:t>ì</w:t>
-            </w:r>
-            <w:proofErr w:type="spellEnd"/>
-            <w:r>
-              <w:rPr>
-                <w:rFonts w:ascii="BRH Devanagari Extra" w:hAnsi="BRH Devanagari Extra" w:cs="BRH Devanagari Extra"/>
-                <w:sz w:val="40"/>
-                <w:szCs w:val="40"/>
-              </w:rPr>
-              <w:t xml:space="preserve"> | C</w:t>
-            </w:r>
-            <w:r>
-              <w:rPr>
-                <w:rFonts w:ascii="BRH Malayalam Extra" w:hAnsi="BRH Malayalam Extra" w:cs="BRH Devanagari Extra"/>
-                <w:b/>
-                <w:sz w:val="30"/>
-                <w:szCs w:val="40"/>
-              </w:rPr>
-              <w:t>–</w:t>
-            </w:r>
-            <w:proofErr w:type="spellStart"/>
-            <w:r>
-              <w:rPr>
-                <w:rFonts w:ascii="BRH Devanagari Extra" w:hAnsi="BRH Devanagari Extra" w:cs="BRH Devanagari Extra"/>
-                <w:sz w:val="40"/>
-                <w:szCs w:val="40"/>
-              </w:rPr>
-              <w:t>lSìÉå</w:t>
-            </w:r>
-            <w:proofErr w:type="spellEnd"/>
-            <w:r>
-              <w:rPr>
-                <w:rFonts w:ascii="BRH Malayalam Extra" w:hAnsi="BRH Malayalam Extra" w:cs="BRH Devanagari Extra"/>
-                <w:b/>
-                <w:sz w:val="30"/>
-                <w:szCs w:val="40"/>
-              </w:rPr>
-              <w:t>–</w:t>
-            </w:r>
-            <w:proofErr w:type="spellStart"/>
-            <w:r>
-              <w:rPr>
-                <w:rFonts w:ascii="BRH Devanagari Extra" w:hAnsi="BRH Devanagari Extra" w:cs="BRH Devanagari Extra"/>
-                <w:sz w:val="40"/>
-                <w:szCs w:val="40"/>
-              </w:rPr>
-              <w:t>iÉÏ</w:t>
-            </w:r>
-            <w:proofErr w:type="spellEnd"/>
-            <w:r>
-              <w:rPr>
-                <w:rFonts w:ascii="BRH Devanagari Extra" w:hAnsi="BRH Devanagari Extra" w:cs="BRH Devanagari Extra"/>
-                <w:sz w:val="40"/>
-                <w:szCs w:val="40"/>
-              </w:rPr>
-              <w:t xml:space="preserve"> |</w:t>
+            <w:r>
+              <w:rPr>
+                <w:rFonts w:ascii="Latha" w:hAnsi="Latha" w:cs="Latha"/>
+                <w:sz w:val="28"/>
+                <w:szCs w:val="28"/>
+                <w:lang w:bidi="ta-IN"/>
+              </w:rPr>
+              <w:t xml:space="preserve">| </w:t>
+            </w:r>
+            <w:r>
+              <w:rPr>
+                <w:rFonts w:ascii="Latha" w:hAnsi="Latha" w:cs="Latha"/>
+                <w:sz w:val="28"/>
+                <w:szCs w:val="28"/>
+                <w:cs/>
+                <w:lang w:bidi="ta-IN"/>
+              </w:rPr>
+              <w:t>இ</w:t>
+            </w:r>
+            <w:r>
+              <w:rPr>
+                <w:rFonts w:ascii="BRH Tamil Tab Extra" w:hAnsi="BRH Tamil Tab Extra" w:cs="Latha"/>
+                <w:b/>
+                <w:sz w:val="32"/>
+                <w:szCs w:val="28"/>
+                <w:lang w:bidi="ta-IN"/>
+              </w:rPr>
+              <w:t>…</w:t>
+            </w:r>
+            <w:r>
+              <w:rPr>
+                <w:rFonts w:ascii="Latha" w:hAnsi="Latha" w:cs="Latha"/>
+                <w:sz w:val="28"/>
+                <w:szCs w:val="28"/>
+                <w:cs/>
+                <w:lang w:bidi="ta-IN"/>
+              </w:rPr>
+              <w:t>ந்த்</w:t>
+            </w:r>
+            <w:r>
+              <w:rPr>
+                <w:rFonts w:ascii="Latha" w:hAnsi="Latha" w:cs="Latha"/>
+                <w:b/>
+                <w:bCs/>
+                <w:position w:val="-12"/>
+                <w:sz w:val="28"/>
+                <w:szCs w:val="28"/>
+                <w:cs/>
+                <w:lang w:bidi="ta-IN"/>
+              </w:rPr>
+              <w:t>3</w:t>
+            </w:r>
+            <w:r>
+              <w:rPr>
+                <w:rFonts w:ascii="Latha" w:hAnsi="Latha" w:cs="Latha"/>
+                <w:sz w:val="28"/>
+                <w:szCs w:val="28"/>
+                <w:cs/>
+                <w:lang w:bidi="ta-IN"/>
+              </w:rPr>
+              <w:t>ரோ</w:t>
+            </w:r>
+            <w:r>
+              <w:rPr>
+                <w:rFonts w:ascii="BRH Tamil Tab Extra" w:hAnsi="BRH Tamil Tab Extra" w:cs="Latha"/>
+                <w:b/>
+                <w:sz w:val="32"/>
+                <w:szCs w:val="28"/>
+                <w:lang w:bidi="ta-IN"/>
+              </w:rPr>
+              <w:t>…</w:t>
+            </w:r>
+            <w:r>
+              <w:rPr>
+                <w:rFonts w:ascii="Latha" w:hAnsi="Latha" w:cs="Latha"/>
+                <w:sz w:val="28"/>
+                <w:szCs w:val="28"/>
+                <w:cs/>
+                <w:lang w:bidi="ta-IN"/>
+              </w:rPr>
+              <w:t xml:space="preserve">தீ </w:t>
+            </w:r>
+            <w:r>
+              <w:rPr>
+                <w:rFonts w:ascii="Latha" w:hAnsi="Latha" w:cs="Latha"/>
+                <w:sz w:val="28"/>
+                <w:szCs w:val="28"/>
+                <w:lang w:bidi="ta-IN"/>
+              </w:rPr>
+              <w:t>|</w:t>
             </w:r>
           </w:p>
         </w:tc>
@@ -1421,43 +1514,6 @@
           <w:u w:val="single"/>
         </w:rPr>
       </w:pPr>
-    </w:p>
-    <w:p>
-      <w:pPr>
-        <w:jc w:val="center"/>
-        <w:rPr>
-          <w:b/>
-          <w:bCs/>
-          <w:sz w:val="32"/>
-          <w:szCs w:val="32"/>
-          <w:u w:val="single"/>
-        </w:rPr>
-      </w:pPr>
-    </w:p>
-    <w:p>
-      <w:pPr>
-        <w:jc w:val="center"/>
-        <w:rPr>
-          <w:b/>
-          <w:bCs/>
-          <w:sz w:val="32"/>
-          <w:szCs w:val="32"/>
-          <w:u w:val="single"/>
-        </w:rPr>
-      </w:pPr>
-    </w:p>
-    <w:p>
-      <w:pPr>
-        <w:jc w:val="center"/>
-        <w:rPr>
-          <w:b/>
-          <w:bCs/>
-          <w:sz w:val="32"/>
-          <w:szCs w:val="32"/>
-          <w:u w:val="single"/>
-        </w:rPr>
-      </w:pPr>
-      <w:proofErr w:type="spellStart"/>
       <w:r>
         <w:rPr>
           <w:b/>
@@ -1466,18 +1522,7 @@
           <w:szCs w:val="32"/>
           <w:u w:val="single"/>
         </w:rPr>
-        <w:t>Paatam</w:t>
-      </w:r>
-      <w:proofErr w:type="spellEnd"/>
-      <w:r>
-        <w:rPr>
-          <w:b/>
-          <w:bCs/>
-          <w:sz w:val="32"/>
-          <w:szCs w:val="32"/>
-          <w:u w:val="single"/>
-        </w:rPr>
-        <w:t xml:space="preserve"> – TS 1.</w:t>
+        <w:t>Paatam – TS 1.</w:t>
       </w:r>
       <w:r>
         <w:rPr>
@@ -1723,22 +1768,8 @@
                 <w:szCs w:val="32"/>
                 <w:lang w:val="en-IN" w:eastAsia="en-IN" w:bidi="ml-IN"/>
               </w:rPr>
-              <w:lastRenderedPageBreak/>
-              <w:t xml:space="preserve">T.S.1.7.1.4 - </w:t>
-            </w:r>
-            <w:proofErr w:type="spellStart"/>
-            <w:r>
-              <w:rPr>
-                <w:rFonts w:eastAsia="Times New Roman" w:cs="Arial"/>
-                <w:b/>
-                <w:color w:val="000000"/>
-                <w:sz w:val="32"/>
-                <w:szCs w:val="32"/>
-                <w:lang w:val="en-IN" w:eastAsia="en-IN" w:bidi="ml-IN"/>
-              </w:rPr>
-              <w:t>Kramam</w:t>
-            </w:r>
-            <w:proofErr w:type="spellEnd"/>
+              <w:t>T.S.1.7.1.4 - Kramam</w:t>
+            </w:r>
           </w:p>
           <w:p>
             <w:pPr>
@@ -1756,7 +1787,6 @@
                 <w:lang w:bidi="ml-IN"/>
               </w:rPr>
             </w:pPr>
-            <w:proofErr w:type="spellStart"/>
             <w:r>
               <w:rPr>
                 <w:rFonts w:cs="Arial"/>
@@ -1766,43 +1796,7 @@
                 <w:szCs w:val="36"/>
                 <w:lang w:bidi="ml-IN"/>
               </w:rPr>
-              <w:t>Krama</w:t>
-            </w:r>
-            <w:proofErr w:type="spellEnd"/>
-            <w:r>
-              <w:rPr>
-                <w:rFonts w:cs="Arial"/>
-                <w:b/>
-                <w:bCs/>
-                <w:sz w:val="28"/>
-                <w:szCs w:val="36"/>
-                <w:lang w:bidi="ml-IN"/>
-              </w:rPr>
-              <w:t xml:space="preserve"> </w:t>
-            </w:r>
-            <w:proofErr w:type="spellStart"/>
-            <w:r>
-              <w:rPr>
-                <w:rFonts w:cs="Arial"/>
-                <w:b/>
-                <w:bCs/>
-                <w:sz w:val="28"/>
-                <w:szCs w:val="36"/>
-                <w:lang w:bidi="ml-IN"/>
-              </w:rPr>
-              <w:t>Vaakyam</w:t>
-            </w:r>
-            <w:proofErr w:type="spellEnd"/>
-            <w:r>
-              <w:rPr>
-                <w:rFonts w:cs="Arial"/>
-                <w:b/>
-                <w:bCs/>
-                <w:sz w:val="28"/>
-                <w:szCs w:val="36"/>
-                <w:lang w:bidi="ml-IN"/>
-              </w:rPr>
-              <w:t xml:space="preserve"> No. 58</w:t>
+              <w:t>Krama Vaakyam No. 58</w:t>
             </w:r>
           </w:p>
           <w:p>
@@ -1823,7 +1817,6 @@
                 <w:lang w:val="en-IN" w:eastAsia="en-IN" w:bidi="ml-IN"/>
               </w:rPr>
             </w:pPr>
-            <w:proofErr w:type="spellStart"/>
             <w:r>
               <w:rPr>
                 <w:rFonts w:cs="Arial"/>
@@ -1833,19 +1826,7 @@
                 <w:szCs w:val="36"/>
                 <w:lang w:bidi="ml-IN"/>
               </w:rPr>
-              <w:t>Panchaati</w:t>
-            </w:r>
-            <w:proofErr w:type="spellEnd"/>
-            <w:r>
-              <w:rPr>
-                <w:rFonts w:cs="Arial"/>
-                <w:b/>
-                <w:bCs/>
-                <w:sz w:val="28"/>
-                <w:szCs w:val="36"/>
-                <w:lang w:bidi="ml-IN"/>
-              </w:rPr>
-              <w:t xml:space="preserve"> No. 4</w:t>
+              <w:t>Panchaati No. 4</w:t>
             </w:r>
           </w:p>
         </w:tc>
@@ -2315,20 +2296,9 @@
                 <w:szCs w:val="32"/>
                 <w:lang w:val="en-IN" w:eastAsia="en-IN" w:bidi="ml-IN"/>
               </w:rPr>
-              <w:t xml:space="preserve">T.S.1.7.1.6 - </w:t>
-            </w:r>
-            <w:proofErr w:type="spellStart"/>
-            <w:r>
-              <w:rPr>
-                <w:rFonts w:eastAsia="Times New Roman" w:cs="Arial"/>
-                <w:b/>
-                <w:sz w:val="32"/>
-                <w:szCs w:val="32"/>
-                <w:lang w:val="en-IN" w:eastAsia="en-IN" w:bidi="ml-IN"/>
-              </w:rPr>
-              <w:t>Kramam</w:t>
-            </w:r>
-            <w:proofErr w:type="spellEnd"/>
+              <w:lastRenderedPageBreak/>
+              <w:t>T.S.1.7.1.6 - Kramam</w:t>
+            </w:r>
           </w:p>
           <w:p>
             <w:pPr>
@@ -2346,7 +2316,6 @@
                 <w:lang w:bidi="ml-IN"/>
               </w:rPr>
             </w:pPr>
-            <w:proofErr w:type="spellStart"/>
             <w:r>
               <w:rPr>
                 <w:rFonts w:cs="Arial"/>
@@ -2356,43 +2325,7 @@
                 <w:szCs w:val="36"/>
                 <w:lang w:bidi="ml-IN"/>
               </w:rPr>
-              <w:t>Krama</w:t>
-            </w:r>
-            <w:proofErr w:type="spellEnd"/>
-            <w:r>
-              <w:rPr>
-                <w:rFonts w:cs="Arial"/>
-                <w:b/>
-                <w:bCs/>
-                <w:sz w:val="28"/>
-                <w:szCs w:val="36"/>
-                <w:lang w:bidi="ml-IN"/>
-              </w:rPr>
-              <w:t xml:space="preserve"> </w:t>
-            </w:r>
-            <w:proofErr w:type="spellStart"/>
-            <w:r>
-              <w:rPr>
-                <w:rFonts w:cs="Arial"/>
-                <w:b/>
-                <w:bCs/>
-                <w:sz w:val="28"/>
-                <w:szCs w:val="36"/>
-                <w:lang w:bidi="ml-IN"/>
-              </w:rPr>
-              <w:t>Vaakyam</w:t>
-            </w:r>
-            <w:proofErr w:type="spellEnd"/>
-            <w:r>
-              <w:rPr>
-                <w:rFonts w:cs="Arial"/>
-                <w:b/>
-                <w:bCs/>
-                <w:sz w:val="28"/>
-                <w:szCs w:val="36"/>
-                <w:lang w:bidi="ml-IN"/>
-              </w:rPr>
-              <w:t xml:space="preserve"> No. 26</w:t>
+              <w:t>Krama Vaakyam No. 26</w:t>
             </w:r>
           </w:p>
           <w:p>
@@ -2414,7 +2347,6 @@
                 <w:lang w:val="en-IN" w:eastAsia="en-IN" w:bidi="ml-IN"/>
               </w:rPr>
             </w:pPr>
-            <w:proofErr w:type="spellStart"/>
             <w:r>
               <w:rPr>
                 <w:rFonts w:cs="Arial"/>
@@ -2424,19 +2356,7 @@
                 <w:szCs w:val="36"/>
                 <w:lang w:bidi="ml-IN"/>
               </w:rPr>
-              <w:t>Panchaati</w:t>
-            </w:r>
-            <w:proofErr w:type="spellEnd"/>
-            <w:r>
-              <w:rPr>
-                <w:rFonts w:cs="Arial"/>
-                <w:b/>
-                <w:bCs/>
-                <w:sz w:val="28"/>
-                <w:szCs w:val="36"/>
-                <w:lang w:bidi="ml-IN"/>
-              </w:rPr>
-              <w:t xml:space="preserve"> No. 6</w:t>
+              <w:t>Panchaati No. 6</w:t>
             </w:r>
           </w:p>
         </w:tc>
@@ -2881,21 +2801,8 @@
                 <w:szCs w:val="32"/>
                 <w:lang w:val="en-IN" w:eastAsia="en-IN" w:bidi="ml-IN"/>
               </w:rPr>
-              <w:t xml:space="preserve"> - </w:t>
-            </w:r>
-            <w:proofErr w:type="spellStart"/>
-            <w:r>
-              <w:rPr>
-                <w:rFonts w:eastAsia="Times New Roman" w:cs="Arial"/>
-                <w:b/>
-                <w:color w:val="000000"/>
-                <w:sz w:val="32"/>
-                <w:szCs w:val="32"/>
-                <w:lang w:val="en-IN" w:eastAsia="en-IN" w:bidi="ml-IN"/>
-              </w:rPr>
-              <w:t>Kramam</w:t>
-            </w:r>
-            <w:proofErr w:type="spellEnd"/>
+              <w:t xml:space="preserve"> - Kramam</w:t>
+            </w:r>
           </w:p>
           <w:p>
             <w:pPr>
@@ -2913,7 +2820,6 @@
                 <w:lang w:bidi="ml-IN"/>
               </w:rPr>
             </w:pPr>
-            <w:proofErr w:type="spellStart"/>
             <w:r>
               <w:rPr>
                 <w:rFonts w:cs="Arial"/>
@@ -2923,43 +2829,7 @@
                 <w:szCs w:val="36"/>
                 <w:lang w:bidi="ml-IN"/>
               </w:rPr>
-              <w:t>Krama</w:t>
-            </w:r>
-            <w:proofErr w:type="spellEnd"/>
-            <w:r>
-              <w:rPr>
-                <w:rFonts w:cs="Arial"/>
-                <w:b/>
-                <w:bCs/>
-                <w:sz w:val="28"/>
-                <w:szCs w:val="36"/>
-                <w:lang w:bidi="ml-IN"/>
-              </w:rPr>
-              <w:t xml:space="preserve"> </w:t>
-            </w:r>
-            <w:proofErr w:type="spellStart"/>
-            <w:r>
-              <w:rPr>
-                <w:rFonts w:cs="Arial"/>
-                <w:b/>
-                <w:bCs/>
-                <w:sz w:val="28"/>
-                <w:szCs w:val="36"/>
-                <w:lang w:bidi="ml-IN"/>
-              </w:rPr>
-              <w:t>Vaakyam</w:t>
-            </w:r>
-            <w:proofErr w:type="spellEnd"/>
-            <w:r>
-              <w:rPr>
-                <w:rFonts w:cs="Arial"/>
-                <w:b/>
-                <w:bCs/>
-                <w:sz w:val="28"/>
-                <w:szCs w:val="36"/>
-                <w:lang w:bidi="ml-IN"/>
-              </w:rPr>
-              <w:t xml:space="preserve"> No. 5</w:t>
+              <w:t>Krama Vaakyam No. 5</w:t>
             </w:r>
             <w:r>
               <w:rPr>
@@ -2991,7 +2861,6 @@
                 <w:lang w:val="en-IN" w:eastAsia="en-IN" w:bidi="ml-IN"/>
               </w:rPr>
             </w:pPr>
-            <w:proofErr w:type="spellStart"/>
             <w:r>
               <w:rPr>
                 <w:rFonts w:cs="Arial"/>
@@ -3001,19 +2870,7 @@
                 <w:szCs w:val="36"/>
                 <w:lang w:bidi="ml-IN"/>
               </w:rPr>
-              <w:t>Panchaati</w:t>
-            </w:r>
-            <w:proofErr w:type="spellEnd"/>
-            <w:r>
-              <w:rPr>
-                <w:rFonts w:cs="Arial"/>
-                <w:b/>
-                <w:bCs/>
-                <w:sz w:val="28"/>
-                <w:szCs w:val="36"/>
-                <w:lang w:bidi="ml-IN"/>
-              </w:rPr>
-              <w:t xml:space="preserve"> No. </w:t>
+              <w:t xml:space="preserve">Panchaati No. </w:t>
             </w:r>
             <w:r>
               <w:rPr>
@@ -3193,7 +3050,7 @@
               </w:rPr>
               <w:t>†</w:t>
             </w:r>
-            <w:bookmarkStart w:id="1" w:name="_Hlk79210768"/>
+            <w:bookmarkStart w:id="0" w:name="_Hlk79210768"/>
             <w:r>
               <w:rPr>
                 <w:rFonts w:ascii="BRH Tamil Tab Extra" w:hAnsi="BRH Tamil Tab Extra" w:cs="Latha" w:hint="cs"/>
@@ -3206,7 +3063,7 @@
               </w:rPr>
               <w:t>யி</w:t>
             </w:r>
-            <w:bookmarkEnd w:id="1"/>
+            <w:bookmarkEnd w:id="0"/>
             <w:r>
               <w:rPr>
                 <w:rFonts w:ascii="Latha" w:hAnsi="Latha" w:cs="Latha"/>
@@ -3365,20 +3222,8 @@
                 <w:szCs w:val="32"/>
                 <w:lang w:val="en-IN" w:eastAsia="en-IN" w:bidi="ml-IN"/>
               </w:rPr>
-              <w:t xml:space="preserve">T.S.1.7.2.1 - </w:t>
-            </w:r>
-            <w:proofErr w:type="spellStart"/>
-            <w:r>
-              <w:rPr>
-                <w:rFonts w:eastAsia="Times New Roman" w:cs="Arial"/>
-                <w:b/>
-                <w:sz w:val="32"/>
-                <w:szCs w:val="32"/>
-                <w:lang w:val="en-IN" w:eastAsia="en-IN" w:bidi="ml-IN"/>
-              </w:rPr>
-              <w:t>Kramam</w:t>
-            </w:r>
-            <w:proofErr w:type="spellEnd"/>
+              <w:t>T.S.1.7.2.1 - Kramam</w:t>
+            </w:r>
           </w:p>
           <w:p>
             <w:pPr>
@@ -3396,7 +3241,6 @@
                 <w:lang w:bidi="ml-IN"/>
               </w:rPr>
             </w:pPr>
-            <w:proofErr w:type="spellStart"/>
             <w:r>
               <w:rPr>
                 <w:rFonts w:cs="Arial"/>
@@ -3406,43 +3250,7 @@
                 <w:szCs w:val="36"/>
                 <w:lang w:bidi="ml-IN"/>
               </w:rPr>
-              <w:t>Krama</w:t>
-            </w:r>
-            <w:proofErr w:type="spellEnd"/>
-            <w:r>
-              <w:rPr>
-                <w:rFonts w:cs="Arial"/>
-                <w:b/>
-                <w:bCs/>
-                <w:sz w:val="28"/>
-                <w:szCs w:val="36"/>
-                <w:lang w:bidi="ml-IN"/>
-              </w:rPr>
-              <w:t xml:space="preserve"> </w:t>
-            </w:r>
-            <w:proofErr w:type="spellStart"/>
-            <w:r>
-              <w:rPr>
-                <w:rFonts w:cs="Arial"/>
-                <w:b/>
-                <w:bCs/>
-                <w:sz w:val="28"/>
-                <w:szCs w:val="36"/>
-                <w:lang w:bidi="ml-IN"/>
-              </w:rPr>
-              <w:t>Vaakyam</w:t>
-            </w:r>
-            <w:proofErr w:type="spellEnd"/>
-            <w:r>
-              <w:rPr>
-                <w:rFonts w:cs="Arial"/>
-                <w:b/>
-                <w:bCs/>
-                <w:sz w:val="28"/>
-                <w:szCs w:val="36"/>
-                <w:lang w:bidi="ml-IN"/>
-              </w:rPr>
-              <w:t xml:space="preserve"> No. 31</w:t>
+              <w:t>Krama Vaakyam No. 31</w:t>
             </w:r>
           </w:p>
           <w:p>
@@ -3464,7 +3272,6 @@
                 <w:lang w:val="en-IN" w:eastAsia="en-IN" w:bidi="ml-IN"/>
               </w:rPr>
             </w:pPr>
-            <w:proofErr w:type="spellStart"/>
             <w:r>
               <w:rPr>
                 <w:rFonts w:cs="Arial"/>
@@ -3474,19 +3281,7 @@
                 <w:szCs w:val="36"/>
                 <w:lang w:bidi="ml-IN"/>
               </w:rPr>
-              <w:t>Panchaati</w:t>
-            </w:r>
-            <w:proofErr w:type="spellEnd"/>
-            <w:r>
-              <w:rPr>
-                <w:rFonts w:cs="Arial"/>
-                <w:b/>
-                <w:bCs/>
-                <w:sz w:val="28"/>
-                <w:szCs w:val="36"/>
-                <w:lang w:bidi="ml-IN"/>
-              </w:rPr>
-              <w:t xml:space="preserve"> No. 7</w:t>
+              <w:t>Panchaati No. 7</w:t>
             </w:r>
           </w:p>
         </w:tc>
@@ -4050,21 +3845,8 @@
                 <w:szCs w:val="32"/>
                 <w:lang w:val="en-IN" w:eastAsia="en-IN" w:bidi="ml-IN"/>
               </w:rPr>
-              <w:t xml:space="preserve"> - </w:t>
-            </w:r>
-            <w:proofErr w:type="spellStart"/>
-            <w:r>
-              <w:rPr>
-                <w:rFonts w:eastAsia="Times New Roman" w:cs="Arial"/>
-                <w:b/>
-                <w:color w:val="000000"/>
-                <w:sz w:val="32"/>
-                <w:szCs w:val="32"/>
-                <w:lang w:val="en-IN" w:eastAsia="en-IN" w:bidi="ml-IN"/>
-              </w:rPr>
-              <w:t>Kramam</w:t>
-            </w:r>
-            <w:proofErr w:type="spellEnd"/>
+              <w:t xml:space="preserve"> - Kramam</w:t>
+            </w:r>
           </w:p>
           <w:p>
             <w:pPr>
@@ -4082,7 +3864,6 @@
                 <w:lang w:bidi="ml-IN"/>
               </w:rPr>
             </w:pPr>
-            <w:proofErr w:type="spellStart"/>
             <w:r>
               <w:rPr>
                 <w:rFonts w:cs="Arial"/>
@@ -4092,43 +3873,7 @@
                 <w:szCs w:val="36"/>
                 <w:lang w:bidi="ml-IN"/>
               </w:rPr>
-              <w:t>Krama</w:t>
-            </w:r>
-            <w:proofErr w:type="spellEnd"/>
-            <w:r>
-              <w:rPr>
-                <w:rFonts w:cs="Arial"/>
-                <w:b/>
-                <w:bCs/>
-                <w:sz w:val="28"/>
-                <w:szCs w:val="36"/>
-                <w:lang w:bidi="ml-IN"/>
-              </w:rPr>
-              <w:t xml:space="preserve"> </w:t>
-            </w:r>
-            <w:proofErr w:type="spellStart"/>
-            <w:r>
-              <w:rPr>
-                <w:rFonts w:cs="Arial"/>
-                <w:b/>
-                <w:bCs/>
-                <w:sz w:val="28"/>
-                <w:szCs w:val="36"/>
-                <w:lang w:bidi="ml-IN"/>
-              </w:rPr>
-              <w:t>Vaakyam</w:t>
-            </w:r>
-            <w:proofErr w:type="spellEnd"/>
-            <w:r>
-              <w:rPr>
-                <w:rFonts w:cs="Arial"/>
-                <w:b/>
-                <w:bCs/>
-                <w:sz w:val="28"/>
-                <w:szCs w:val="36"/>
-                <w:lang w:bidi="ml-IN"/>
-              </w:rPr>
-              <w:t xml:space="preserve"> No. 5</w:t>
+              <w:t>Krama Vaakyam No. 5</w:t>
             </w:r>
             <w:r>
               <w:rPr>
@@ -4160,7 +3905,6 @@
                 <w:lang w:val="en-IN" w:eastAsia="en-IN" w:bidi="ml-IN"/>
               </w:rPr>
             </w:pPr>
-            <w:proofErr w:type="spellStart"/>
             <w:r>
               <w:rPr>
                 <w:rFonts w:cs="Arial"/>
@@ -4170,19 +3914,7 @@
                 <w:szCs w:val="36"/>
                 <w:lang w:bidi="ml-IN"/>
               </w:rPr>
-              <w:t>Panchaati</w:t>
-            </w:r>
-            <w:proofErr w:type="spellEnd"/>
-            <w:r>
-              <w:rPr>
-                <w:rFonts w:cs="Arial"/>
-                <w:b/>
-                <w:bCs/>
-                <w:sz w:val="28"/>
-                <w:szCs w:val="36"/>
-                <w:lang w:bidi="ml-IN"/>
-              </w:rPr>
-              <w:t xml:space="preserve"> No. </w:t>
+              <w:t xml:space="preserve">Panchaati No. </w:t>
             </w:r>
             <w:r>
               <w:rPr>
@@ -4933,20 +4665,8 @@
                 <w:szCs w:val="32"/>
                 <w:lang w:val="en-IN" w:eastAsia="en-IN" w:bidi="ml-IN"/>
               </w:rPr>
-              <w:t xml:space="preserve">T.S.1.7.3.4 - </w:t>
-            </w:r>
-            <w:proofErr w:type="spellStart"/>
-            <w:r>
-              <w:rPr>
-                <w:rFonts w:eastAsia="Times New Roman" w:cs="Arial"/>
-                <w:b/>
-                <w:sz w:val="32"/>
-                <w:szCs w:val="32"/>
-                <w:lang w:val="en-IN" w:eastAsia="en-IN" w:bidi="ml-IN"/>
-              </w:rPr>
-              <w:t>Kramam</w:t>
-            </w:r>
-            <w:proofErr w:type="spellEnd"/>
+              <w:t>T.S.1.7.3.4 - Kramam</w:t>
+            </w:r>
           </w:p>
           <w:p>
             <w:pPr>
@@ -4964,7 +4684,6 @@
                 <w:lang w:bidi="ml-IN"/>
               </w:rPr>
             </w:pPr>
-            <w:proofErr w:type="spellStart"/>
             <w:r>
               <w:rPr>
                 <w:rFonts w:cs="Arial"/>
@@ -4974,43 +4693,7 @@
                 <w:szCs w:val="36"/>
                 <w:lang w:bidi="ml-IN"/>
               </w:rPr>
-              <w:t>Krama</w:t>
-            </w:r>
-            <w:proofErr w:type="spellEnd"/>
-            <w:r>
-              <w:rPr>
-                <w:rFonts w:cs="Arial"/>
-                <w:b/>
-                <w:bCs/>
-                <w:sz w:val="28"/>
-                <w:szCs w:val="36"/>
-                <w:lang w:bidi="ml-IN"/>
-              </w:rPr>
-              <w:t xml:space="preserve"> </w:t>
-            </w:r>
-            <w:proofErr w:type="spellStart"/>
-            <w:r>
-              <w:rPr>
-                <w:rFonts w:cs="Arial"/>
-                <w:b/>
-                <w:bCs/>
-                <w:sz w:val="28"/>
-                <w:szCs w:val="36"/>
-                <w:lang w:bidi="ml-IN"/>
-              </w:rPr>
-              <w:t>Vaakyam</w:t>
-            </w:r>
-            <w:proofErr w:type="spellEnd"/>
-            <w:r>
-              <w:rPr>
-                <w:rFonts w:cs="Arial"/>
-                <w:b/>
-                <w:bCs/>
-                <w:sz w:val="28"/>
-                <w:szCs w:val="36"/>
-                <w:lang w:bidi="ml-IN"/>
-              </w:rPr>
-              <w:t xml:space="preserve"> No. 15</w:t>
+              <w:t>Krama Vaakyam No. 15</w:t>
             </w:r>
           </w:p>
           <w:p>
@@ -5029,7 +4712,6 @@
                 <w:lang w:val="en-IN" w:eastAsia="en-IN" w:bidi="ml-IN"/>
               </w:rPr>
             </w:pPr>
-            <w:proofErr w:type="spellStart"/>
             <w:r>
               <w:rPr>
                 <w:rFonts w:cs="Arial"/>
@@ -5039,19 +4721,7 @@
                 <w:szCs w:val="36"/>
                 <w:lang w:bidi="ml-IN"/>
               </w:rPr>
-              <w:t>Panchaati</w:t>
-            </w:r>
-            <w:proofErr w:type="spellEnd"/>
-            <w:r>
-              <w:rPr>
-                <w:rFonts w:cs="Arial"/>
-                <w:b/>
-                <w:bCs/>
-                <w:sz w:val="28"/>
-                <w:szCs w:val="36"/>
-                <w:lang w:bidi="ml-IN"/>
-              </w:rPr>
-              <w:t xml:space="preserve"> No. 14</w:t>
+              <w:t>Panchaati No. 14</w:t>
             </w:r>
           </w:p>
         </w:tc>
@@ -5497,21 +5167,8 @@
                 <w:szCs w:val="32"/>
                 <w:lang w:val="en-IN" w:eastAsia="en-IN" w:bidi="ml-IN"/>
               </w:rPr>
-              <w:lastRenderedPageBreak/>
-              <w:t xml:space="preserve">T.S.1.7.8.3 - </w:t>
-            </w:r>
-            <w:proofErr w:type="spellStart"/>
-            <w:r>
-              <w:rPr>
-                <w:rFonts w:eastAsia="Times New Roman" w:cs="Arial"/>
-                <w:b/>
-                <w:sz w:val="32"/>
-                <w:szCs w:val="32"/>
-                <w:lang w:val="en-IN" w:eastAsia="en-IN" w:bidi="ml-IN"/>
-              </w:rPr>
-              <w:t>Kramam</w:t>
-            </w:r>
-            <w:proofErr w:type="spellEnd"/>
+              <w:t>T.S.1.7.8.3 - Kramam</w:t>
+            </w:r>
           </w:p>
           <w:p>
             <w:pPr>
@@ -5529,7 +5186,6 @@
                 <w:lang w:bidi="ml-IN"/>
               </w:rPr>
             </w:pPr>
-            <w:proofErr w:type="spellStart"/>
             <w:r>
               <w:rPr>
                 <w:rFonts w:cs="Arial"/>
@@ -5539,43 +5195,7 @@
                 <w:szCs w:val="36"/>
                 <w:lang w:bidi="ml-IN"/>
               </w:rPr>
-              <w:t>Krama</w:t>
-            </w:r>
-            <w:proofErr w:type="spellEnd"/>
-            <w:r>
-              <w:rPr>
-                <w:rFonts w:cs="Arial"/>
-                <w:b/>
-                <w:bCs/>
-                <w:sz w:val="28"/>
-                <w:szCs w:val="36"/>
-                <w:lang w:bidi="ml-IN"/>
-              </w:rPr>
-              <w:t xml:space="preserve"> </w:t>
-            </w:r>
-            <w:proofErr w:type="spellStart"/>
-            <w:r>
-              <w:rPr>
-                <w:rFonts w:cs="Arial"/>
-                <w:b/>
-                <w:bCs/>
-                <w:sz w:val="28"/>
-                <w:szCs w:val="36"/>
-                <w:lang w:bidi="ml-IN"/>
-              </w:rPr>
-              <w:t>Vaakyam</w:t>
-            </w:r>
-            <w:proofErr w:type="spellEnd"/>
-            <w:r>
-              <w:rPr>
-                <w:rFonts w:cs="Arial"/>
-                <w:b/>
-                <w:bCs/>
-                <w:sz w:val="28"/>
-                <w:szCs w:val="36"/>
-                <w:lang w:bidi="ml-IN"/>
-              </w:rPr>
-              <w:t xml:space="preserve"> No. 11</w:t>
+              <w:t>Krama Vaakyam No. 11</w:t>
             </w:r>
           </w:p>
           <w:p>
@@ -5594,7 +5214,6 @@
                 <w:lang w:val="en-IN" w:eastAsia="en-IN" w:bidi="ml-IN"/>
               </w:rPr>
             </w:pPr>
-            <w:proofErr w:type="spellStart"/>
             <w:r>
               <w:rPr>
                 <w:rFonts w:cs="Arial"/>
@@ -5604,19 +5223,7 @@
                 <w:szCs w:val="36"/>
                 <w:lang w:bidi="ml-IN"/>
               </w:rPr>
-              <w:t>Panchaati</w:t>
-            </w:r>
-            <w:proofErr w:type="spellEnd"/>
-            <w:r>
-              <w:rPr>
-                <w:rFonts w:cs="Arial"/>
-                <w:b/>
-                <w:bCs/>
-                <w:sz w:val="28"/>
-                <w:szCs w:val="36"/>
-                <w:lang w:bidi="ml-IN"/>
-              </w:rPr>
-              <w:t xml:space="preserve"> No. 36</w:t>
+              <w:t>Panchaati No. 36</w:t>
             </w:r>
           </w:p>
         </w:tc>
@@ -6396,20 +6003,8 @@
                 <w:szCs w:val="32"/>
                 <w:lang w:val="en-IN" w:eastAsia="en-IN" w:bidi="ml-IN"/>
               </w:rPr>
-              <w:t xml:space="preserve">T.S.1.7.10.3 - </w:t>
-            </w:r>
-            <w:proofErr w:type="spellStart"/>
-            <w:r>
-              <w:rPr>
-                <w:rFonts w:eastAsia="Times New Roman" w:cs="Arial"/>
-                <w:b/>
-                <w:sz w:val="32"/>
-                <w:szCs w:val="32"/>
-                <w:lang w:val="en-IN" w:eastAsia="en-IN" w:bidi="ml-IN"/>
-              </w:rPr>
-              <w:t>Kramam</w:t>
-            </w:r>
-            <w:proofErr w:type="spellEnd"/>
+              <w:t>T.S.1.7.10.3 - Kramam</w:t>
+            </w:r>
           </w:p>
           <w:p>
             <w:pPr>
@@ -6427,7 +6022,6 @@
                 <w:lang w:bidi="ml-IN"/>
               </w:rPr>
             </w:pPr>
-            <w:proofErr w:type="spellStart"/>
             <w:r>
               <w:rPr>
                 <w:rFonts w:cs="Arial"/>
@@ -6437,43 +6031,7 @@
                 <w:szCs w:val="36"/>
                 <w:lang w:bidi="ml-IN"/>
               </w:rPr>
-              <w:t>Krama</w:t>
-            </w:r>
-            <w:proofErr w:type="spellEnd"/>
-            <w:r>
-              <w:rPr>
-                <w:rFonts w:cs="Arial"/>
-                <w:b/>
-                <w:bCs/>
-                <w:sz w:val="28"/>
-                <w:szCs w:val="36"/>
-                <w:lang w:bidi="ml-IN"/>
-              </w:rPr>
-              <w:t xml:space="preserve"> </w:t>
-            </w:r>
-            <w:proofErr w:type="spellStart"/>
-            <w:r>
-              <w:rPr>
-                <w:rFonts w:cs="Arial"/>
-                <w:b/>
-                <w:bCs/>
-                <w:sz w:val="28"/>
-                <w:szCs w:val="36"/>
-                <w:lang w:bidi="ml-IN"/>
-              </w:rPr>
-              <w:t>Vaakyam</w:t>
-            </w:r>
-            <w:proofErr w:type="spellEnd"/>
-            <w:r>
-              <w:rPr>
-                <w:rFonts w:cs="Arial"/>
-                <w:b/>
-                <w:bCs/>
-                <w:sz w:val="28"/>
-                <w:szCs w:val="36"/>
-                <w:lang w:bidi="ml-IN"/>
-              </w:rPr>
-              <w:t xml:space="preserve"> No. 40</w:t>
+              <w:t>Krama Vaakyam No. 40</w:t>
             </w:r>
           </w:p>
           <w:p>
@@ -6495,7 +6053,6 @@
                 <w:lang w:val="en-IN" w:eastAsia="en-IN" w:bidi="ml-IN"/>
               </w:rPr>
             </w:pPr>
-            <w:proofErr w:type="spellStart"/>
             <w:r>
               <w:rPr>
                 <w:rFonts w:cs="Arial"/>
@@ -6505,19 +6062,7 @@
                 <w:szCs w:val="36"/>
                 <w:lang w:bidi="ml-IN"/>
               </w:rPr>
-              <w:t>Panchaati</w:t>
-            </w:r>
-            <w:proofErr w:type="spellEnd"/>
-            <w:r>
-              <w:rPr>
-                <w:rFonts w:cs="Arial"/>
-                <w:b/>
-                <w:bCs/>
-                <w:sz w:val="28"/>
-                <w:szCs w:val="36"/>
-                <w:lang w:bidi="ml-IN"/>
-              </w:rPr>
-              <w:t xml:space="preserve"> No. 42</w:t>
+              <w:t>Panchaati No. 42</w:t>
             </w:r>
           </w:p>
         </w:tc>
@@ -6981,6 +6526,7 @@
                 <w:szCs w:val="32"/>
                 <w:lang w:val="en-IN" w:eastAsia="en-IN" w:bidi="ml-IN"/>
               </w:rPr>
+              <w:lastRenderedPageBreak/>
               <w:t>T.S.1.7.</w:t>
             </w:r>
             <w:r>
@@ -7003,21 +6549,8 @@
                 <w:szCs w:val="32"/>
                 <w:lang w:val="en-IN" w:eastAsia="en-IN" w:bidi="ml-IN"/>
               </w:rPr>
-              <w:t xml:space="preserve"> - </w:t>
-            </w:r>
-            <w:proofErr w:type="spellStart"/>
-            <w:r>
-              <w:rPr>
-                <w:rFonts w:eastAsia="Times New Roman" w:cs="Arial"/>
-                <w:b/>
-                <w:color w:val="000000"/>
-                <w:sz w:val="32"/>
-                <w:szCs w:val="32"/>
-                <w:lang w:val="en-IN" w:eastAsia="en-IN" w:bidi="ml-IN"/>
-              </w:rPr>
-              <w:t>Kramam</w:t>
-            </w:r>
-            <w:proofErr w:type="spellEnd"/>
+              <w:t xml:space="preserve"> - Kramam</w:t>
+            </w:r>
           </w:p>
           <w:p>
             <w:pPr>
@@ -7035,7 +6568,6 @@
                 <w:lang w:bidi="ml-IN"/>
               </w:rPr>
             </w:pPr>
-            <w:proofErr w:type="spellStart"/>
             <w:r>
               <w:rPr>
                 <w:rFonts w:cs="Arial"/>
@@ -7045,43 +6577,7 @@
                 <w:szCs w:val="36"/>
                 <w:lang w:bidi="ml-IN"/>
               </w:rPr>
-              <w:t>Krama</w:t>
-            </w:r>
-            <w:proofErr w:type="spellEnd"/>
-            <w:r>
-              <w:rPr>
-                <w:rFonts w:cs="Arial"/>
-                <w:b/>
-                <w:bCs/>
-                <w:sz w:val="28"/>
-                <w:szCs w:val="36"/>
-                <w:lang w:bidi="ml-IN"/>
-              </w:rPr>
-              <w:t xml:space="preserve"> </w:t>
-            </w:r>
-            <w:proofErr w:type="spellStart"/>
-            <w:r>
-              <w:rPr>
-                <w:rFonts w:cs="Arial"/>
-                <w:b/>
-                <w:bCs/>
-                <w:sz w:val="28"/>
-                <w:szCs w:val="36"/>
-                <w:lang w:bidi="ml-IN"/>
-              </w:rPr>
-              <w:t>Vaakyam</w:t>
-            </w:r>
-            <w:proofErr w:type="spellEnd"/>
-            <w:r>
-              <w:rPr>
-                <w:rFonts w:cs="Arial"/>
-                <w:b/>
-                <w:bCs/>
-                <w:sz w:val="28"/>
-                <w:szCs w:val="36"/>
-                <w:lang w:bidi="ml-IN"/>
-              </w:rPr>
-              <w:t xml:space="preserve"> No. </w:t>
+              <w:t xml:space="preserve">Krama Vaakyam No. </w:t>
             </w:r>
             <w:r>
               <w:rPr>
@@ -7113,7 +6609,6 @@
                 <w:lang w:val="en-IN" w:eastAsia="en-IN" w:bidi="ml-IN"/>
               </w:rPr>
             </w:pPr>
-            <w:proofErr w:type="spellStart"/>
             <w:r>
               <w:rPr>
                 <w:rFonts w:cs="Arial"/>
@@ -7123,19 +6618,7 @@
                 <w:szCs w:val="36"/>
                 <w:lang w:bidi="ml-IN"/>
               </w:rPr>
-              <w:t>Panchaati</w:t>
-            </w:r>
-            <w:proofErr w:type="spellEnd"/>
-            <w:r>
-              <w:rPr>
-                <w:rFonts w:cs="Arial"/>
-                <w:b/>
-                <w:bCs/>
-                <w:sz w:val="28"/>
-                <w:szCs w:val="36"/>
-                <w:lang w:bidi="ml-IN"/>
-              </w:rPr>
-              <w:t xml:space="preserve"> No. </w:t>
+              <w:t xml:space="preserve">Panchaati No. </w:t>
             </w:r>
             <w:r>
               <w:rPr>
@@ -7355,18 +6838,18 @@
               </w:rPr>
               <w:t>அ</w:t>
             </w:r>
-            <w:bookmarkStart w:id="2" w:name="_Hlk79211016"/>
-            <w:r>
-              <w:rPr>
-                <w:rFonts w:ascii="BRH Tamil Tab Extra" w:hAnsi="BRH Tamil Tab Extra" w:cs="Latha"/>
-                <w:b/>
-                <w:sz w:val="32"/>
-                <w:szCs w:val="28"/>
-                <w:lang w:bidi="ta-IN"/>
-              </w:rPr>
-              <w:t>…</w:t>
-            </w:r>
-            <w:bookmarkEnd w:id="2"/>
+            <w:bookmarkStart w:id="1" w:name="_Hlk79211016"/>
+            <w:r>
+              <w:rPr>
+                <w:rFonts w:ascii="BRH Tamil Tab Extra" w:hAnsi="BRH Tamil Tab Extra" w:cs="Latha"/>
+                <w:b/>
+                <w:sz w:val="32"/>
+                <w:szCs w:val="28"/>
+                <w:lang w:bidi="ta-IN"/>
+              </w:rPr>
+              <w:t>…</w:t>
+            </w:r>
+            <w:bookmarkEnd w:id="1"/>
             <w:r>
               <w:rPr>
                 <w:rFonts w:ascii="Latha" w:hAnsi="Latha" w:cs="Latha"/>
@@ -7748,7 +7231,6 @@
         <w:lastRenderedPageBreak/>
         <w:t xml:space="preserve">TS </w:t>
       </w:r>
-      <w:proofErr w:type="spellStart"/>
       <w:r>
         <w:rPr>
           <w:b/>
@@ -7759,7 +7241,6 @@
         </w:rPr>
         <w:t>Krama</w:t>
       </w:r>
-      <w:proofErr w:type="spellEnd"/>
       <w:r>
         <w:rPr>
           <w:b/>
@@ -7768,29 +7249,7 @@
           <w:szCs w:val="32"/>
           <w:u w:val="single"/>
         </w:rPr>
-        <w:t xml:space="preserve"> </w:t>
-      </w:r>
-      <w:proofErr w:type="spellStart"/>
-      <w:r>
-        <w:rPr>
-          <w:b/>
-          <w:bCs/>
-          <w:sz w:val="32"/>
-          <w:szCs w:val="32"/>
-          <w:u w:val="single"/>
-        </w:rPr>
-        <w:t>Paatam</w:t>
-      </w:r>
-      <w:proofErr w:type="spellEnd"/>
-      <w:r>
-        <w:rPr>
-          <w:b/>
-          <w:bCs/>
-          <w:sz w:val="32"/>
-          <w:szCs w:val="32"/>
-          <w:u w:val="single"/>
-        </w:rPr>
-        <w:t xml:space="preserve"> – TS 1.</w:t>
+        <w:t xml:space="preserve"> Paatam – TS 1.</w:t>
       </w:r>
       <w:r>
         <w:rPr>
@@ -8092,7 +7551,6 @@
                 <w:szCs w:val="36"/>
               </w:rPr>
             </w:pPr>
-            <w:proofErr w:type="spellStart"/>
             <w:r>
               <w:rPr>
                 <w:rFonts w:cs="Arial"/>
@@ -8100,17 +7558,7 @@
                 <w:sz w:val="28"/>
                 <w:szCs w:val="28"/>
               </w:rPr>
-              <w:t>Panchaati</w:t>
-            </w:r>
-            <w:proofErr w:type="spellEnd"/>
-            <w:r>
-              <w:rPr>
-                <w:rFonts w:cs="Arial"/>
-                <w:b/>
-                <w:sz w:val="28"/>
-                <w:szCs w:val="28"/>
-              </w:rPr>
-              <w:t xml:space="preserve"> </w:t>
+              <w:t xml:space="preserve">Panchaati </w:t>
             </w:r>
             <w:r>
               <w:rPr>
@@ -8527,22 +7975,8 @@
                 <w:szCs w:val="28"/>
                 <w:lang w:val="en-IN" w:eastAsia="en-IN" w:bidi="ml-IN"/>
               </w:rPr>
-              <w:t xml:space="preserve">T.S.1.7.4.1 - </w:t>
-            </w:r>
-            <w:proofErr w:type="spellStart"/>
-            <w:r>
-              <w:rPr>
-                <w:rFonts w:eastAsia="Times New Roman" w:cs="Arial"/>
-                <w:b/>
-                <w:bCs/>
-                <w:color w:val="000000"/>
-                <w:sz w:val="28"/>
-                <w:szCs w:val="28"/>
-                <w:lang w:val="en-IN" w:eastAsia="en-IN" w:bidi="ml-IN"/>
-              </w:rPr>
-              <w:t>Kramam</w:t>
-            </w:r>
-            <w:proofErr w:type="spellEnd"/>
+              <w:t>T.S.1.7.4.1 - Kramam</w:t>
+            </w:r>
           </w:p>
           <w:p>
             <w:pPr>
@@ -8558,7 +7992,6 @@
                 <w:szCs w:val="28"/>
               </w:rPr>
             </w:pPr>
-            <w:proofErr w:type="spellStart"/>
             <w:r>
               <w:rPr>
                 <w:rFonts w:cs="Arial"/>
@@ -8568,9 +8001,8 @@
                 <w:szCs w:val="28"/>
                 <w:lang w:bidi="ml-IN"/>
               </w:rPr>
-              <w:t>Krama</w:t>
-            </w:r>
-            <w:proofErr w:type="spellEnd"/>
+              <w:t>Krama Vaakyam No. 1</w:t>
+            </w:r>
             <w:r>
               <w:rPr>
                 <w:rFonts w:cs="Arial"/>
@@ -8582,7 +8014,6 @@
               </w:rPr>
               <w:t xml:space="preserve"> </w:t>
             </w:r>
-            <w:proofErr w:type="spellStart"/>
             <w:r>
               <w:rPr>
                 <w:rFonts w:cs="Arial"/>
@@ -8592,54 +8023,7 @@
                 <w:szCs w:val="28"/>
                 <w:lang w:bidi="ml-IN"/>
               </w:rPr>
-              <w:t>Vaakyam</w:t>
-            </w:r>
-            <w:proofErr w:type="spellEnd"/>
-            <w:r>
-              <w:rPr>
-                <w:rFonts w:cs="Arial"/>
-                <w:b/>
-                <w:bCs/>
-                <w:sz w:val="28"/>
-                <w:szCs w:val="28"/>
-                <w:lang w:bidi="ml-IN"/>
-              </w:rPr>
-              <w:t xml:space="preserve"> No. 1</w:t>
-            </w:r>
-            <w:r>
-              <w:rPr>
-                <w:rFonts w:cs="Arial"/>
-                <w:b/>
-                <w:bCs/>
-                <w:sz w:val="28"/>
-                <w:szCs w:val="28"/>
-                <w:lang w:bidi="ml-IN"/>
-              </w:rPr>
-              <w:t xml:space="preserve"> </w:t>
-            </w:r>
-            <w:proofErr w:type="spellStart"/>
-            <w:r>
-              <w:rPr>
-                <w:rFonts w:cs="Arial"/>
-                <w:b/>
-                <w:bCs/>
-                <w:sz w:val="28"/>
-                <w:szCs w:val="28"/>
-                <w:lang w:bidi="ml-IN"/>
-              </w:rPr>
-              <w:t>Panchaati</w:t>
-            </w:r>
-            <w:proofErr w:type="spellEnd"/>
-            <w:r>
-              <w:rPr>
-                <w:rFonts w:cs="Arial"/>
-                <w:b/>
-                <w:bCs/>
-                <w:sz w:val="28"/>
-                <w:szCs w:val="28"/>
-                <w:lang w:bidi="ml-IN"/>
-              </w:rPr>
-              <w:t xml:space="preserve"> No. 15</w:t>
+              <w:t>Panchaati No. 15</w:t>
             </w:r>
           </w:p>
         </w:tc>
@@ -9248,7 +8632,6 @@
                 <w:szCs w:val="28"/>
               </w:rPr>
             </w:pPr>
-            <w:proofErr w:type="spellStart"/>
             <w:r>
               <w:rPr>
                 <w:rFonts w:cs="Arial"/>
@@ -9256,17 +8639,7 @@
                 <w:sz w:val="28"/>
                 <w:szCs w:val="28"/>
               </w:rPr>
-              <w:t>Panchaati</w:t>
-            </w:r>
-            <w:proofErr w:type="spellEnd"/>
-            <w:r>
-              <w:rPr>
-                <w:rFonts w:cs="Arial"/>
-                <w:b/>
-                <w:sz w:val="28"/>
-                <w:szCs w:val="28"/>
-              </w:rPr>
-              <w:t xml:space="preserve"> </w:t>
+              <w:t xml:space="preserve">Panchaati </w:t>
             </w:r>
             <w:r>
               <w:rPr>
@@ -10852,7 +10225,6 @@
                 <w:cs/>
                 <w:lang w:bidi="ta-IN"/>
               </w:rPr>
-              <w:lastRenderedPageBreak/>
               <w:t>ச</w:t>
             </w:r>
             <w:r>
@@ -10994,19 +10366,8 @@
                 <w:szCs w:val="28"/>
               </w:rPr>
               <w:lastRenderedPageBreak/>
-              <w:t xml:space="preserve">T.S.1.7.6.3 - </w:t>
-            </w:r>
-            <w:proofErr w:type="spellStart"/>
-            <w:r>
-              <w:rPr>
-                <w:rFonts w:cs="Arial"/>
-                <w:b/>
-                <w:sz w:val="28"/>
-                <w:szCs w:val="28"/>
-              </w:rPr>
-              <w:t>Kramam</w:t>
-            </w:r>
-            <w:proofErr w:type="spellEnd"/>
+              <w:t>T.S.1.7.6.3 - Kramam</w:t>
+            </w:r>
           </w:p>
           <w:p>
             <w:pPr>
@@ -11068,7 +10429,6 @@
                 <w:szCs w:val="28"/>
               </w:rPr>
             </w:pPr>
-            <w:proofErr w:type="spellStart"/>
             <w:r>
               <w:rPr>
                 <w:rFonts w:cs="Arial"/>
@@ -11076,17 +10436,7 @@
                 <w:sz w:val="28"/>
                 <w:szCs w:val="28"/>
               </w:rPr>
-              <w:t>Panchaati</w:t>
-            </w:r>
-            <w:proofErr w:type="spellEnd"/>
-            <w:r>
-              <w:rPr>
-                <w:rFonts w:cs="Arial"/>
-                <w:b/>
-                <w:sz w:val="28"/>
-                <w:szCs w:val="28"/>
-              </w:rPr>
-              <w:t xml:space="preserve"> No. 27</w:t>
+              <w:t>Panchaati No. 27</w:t>
             </w:r>
           </w:p>
         </w:tc>
@@ -11437,19 +10787,8 @@
                 <w:sz w:val="28"/>
                 <w:szCs w:val="28"/>
               </w:rPr>
-              <w:t xml:space="preserve">T.S.1.7.7.2 - </w:t>
-            </w:r>
-            <w:proofErr w:type="spellStart"/>
-            <w:r>
-              <w:rPr>
-                <w:rFonts w:cs="Arial"/>
-                <w:b/>
-                <w:sz w:val="28"/>
-                <w:szCs w:val="28"/>
-              </w:rPr>
-              <w:t>Kramam</w:t>
-            </w:r>
-            <w:proofErr w:type="spellEnd"/>
+              <w:t>T.S.1.7.7.2 - Kramam</w:t>
+            </w:r>
           </w:p>
           <w:p>
             <w:pPr>
@@ -11491,7 +10830,6 @@
                 <w:szCs w:val="28"/>
               </w:rPr>
             </w:pPr>
-            <w:proofErr w:type="spellStart"/>
             <w:r>
               <w:rPr>
                 <w:rFonts w:cs="Arial"/>
@@ -11499,17 +10837,7 @@
                 <w:sz w:val="28"/>
                 <w:szCs w:val="28"/>
               </w:rPr>
-              <w:t>Panchaati</w:t>
-            </w:r>
-            <w:proofErr w:type="spellEnd"/>
-            <w:r>
-              <w:rPr>
-                <w:rFonts w:cs="Arial"/>
-                <w:b/>
-                <w:sz w:val="28"/>
-                <w:szCs w:val="28"/>
-              </w:rPr>
-              <w:t xml:space="preserve"> No. 33</w:t>
+              <w:t>Panchaati No. 33</w:t>
             </w:r>
           </w:p>
         </w:tc>
@@ -12197,19 +11525,8 @@
                 <w:sz w:val="28"/>
                 <w:szCs w:val="28"/>
               </w:rPr>
-              <w:t xml:space="preserve">T.S.1.7.8.3 - </w:t>
-            </w:r>
-            <w:proofErr w:type="spellStart"/>
-            <w:r>
-              <w:rPr>
-                <w:rFonts w:cs="Arial"/>
-                <w:b/>
-                <w:sz w:val="28"/>
-                <w:szCs w:val="28"/>
-              </w:rPr>
-              <w:t>Kramam</w:t>
-            </w:r>
-            <w:proofErr w:type="spellEnd"/>
+              <w:t>T.S.1.7.8.3 - Kramam</w:t>
+            </w:r>
           </w:p>
           <w:p>
             <w:pPr>
@@ -12251,7 +11568,6 @@
                 <w:szCs w:val="28"/>
               </w:rPr>
             </w:pPr>
-            <w:proofErr w:type="spellStart"/>
             <w:r>
               <w:rPr>
                 <w:rFonts w:cs="Arial"/>
@@ -12259,17 +11575,7 @@
                 <w:sz w:val="28"/>
                 <w:szCs w:val="28"/>
               </w:rPr>
-              <w:t>Panchaati</w:t>
-            </w:r>
-            <w:proofErr w:type="spellEnd"/>
-            <w:r>
-              <w:rPr>
-                <w:rFonts w:cs="Arial"/>
-                <w:b/>
-                <w:sz w:val="28"/>
-                <w:szCs w:val="28"/>
-              </w:rPr>
-              <w:t xml:space="preserve"> No. 36</w:t>
+              <w:t>Panchaati No. 36</w:t>
             </w:r>
           </w:p>
         </w:tc>
@@ -12904,19 +12210,8 @@
                 <w:sz w:val="28"/>
                 <w:szCs w:val="28"/>
               </w:rPr>
-              <w:t xml:space="preserve">T.S.1.7.12.2 - </w:t>
-            </w:r>
-            <w:proofErr w:type="spellStart"/>
-            <w:r>
-              <w:rPr>
-                <w:rFonts w:cs="Arial"/>
-                <w:b/>
-                <w:sz w:val="28"/>
-                <w:szCs w:val="28"/>
-              </w:rPr>
-              <w:t>Kramam</w:t>
-            </w:r>
-            <w:proofErr w:type="spellEnd"/>
+              <w:t>T.S.1.7.12.2 - Kramam</w:t>
+            </w:r>
           </w:p>
           <w:p>
             <w:pPr>
@@ -12951,7 +12246,6 @@
               </w:rPr>
               <w:t xml:space="preserve"> </w:t>
             </w:r>
-            <w:proofErr w:type="spellStart"/>
             <w:r>
               <w:rPr>
                 <w:rFonts w:cs="Arial"/>
@@ -12959,17 +12253,7 @@
                 <w:sz w:val="28"/>
                 <w:szCs w:val="28"/>
               </w:rPr>
-              <w:t>Panchaati</w:t>
-            </w:r>
-            <w:proofErr w:type="spellEnd"/>
-            <w:r>
-              <w:rPr>
-                <w:rFonts w:cs="Arial"/>
-                <w:b/>
-                <w:sz w:val="28"/>
-                <w:szCs w:val="28"/>
-              </w:rPr>
-              <w:t xml:space="preserve"> No. 46</w:t>
+              <w:t>Panchaati No. 46</w:t>
             </w:r>
           </w:p>
           <w:p>
@@ -13338,7 +12622,6 @@
                 <w:szCs w:val="28"/>
               </w:rPr>
             </w:pPr>
-            <w:proofErr w:type="spellStart"/>
             <w:r>
               <w:rPr>
                 <w:rFonts w:cs="Arial"/>
@@ -13348,7 +12631,6 @@
               </w:rPr>
               <w:t>Krama</w:t>
             </w:r>
-            <w:proofErr w:type="spellEnd"/>
             <w:r>
               <w:rPr>
                 <w:rFonts w:cs="Arial"/>
@@ -13358,7 +12640,6 @@
               </w:rPr>
               <w:t xml:space="preserve"> </w:t>
             </w:r>
-            <w:proofErr w:type="spellStart"/>
             <w:r>
               <w:rPr>
                 <w:rFonts w:cs="Arial"/>
@@ -13368,7 +12649,6 @@
               </w:rPr>
               <w:t>Vaakyam</w:t>
             </w:r>
-            <w:proofErr w:type="spellEnd"/>
             <w:r>
               <w:rPr>
                 <w:rFonts w:cs="Arial"/>
@@ -13403,7 +12683,6 @@
                 <w:szCs w:val="28"/>
               </w:rPr>
             </w:pPr>
-            <w:proofErr w:type="spellStart"/>
             <w:r>
               <w:rPr>
                 <w:rFonts w:cs="Arial"/>
@@ -13411,17 +12690,7 @@
                 <w:sz w:val="28"/>
                 <w:szCs w:val="28"/>
               </w:rPr>
-              <w:t>Panchaati</w:t>
-            </w:r>
-            <w:proofErr w:type="spellEnd"/>
-            <w:r>
-              <w:rPr>
-                <w:rFonts w:cs="Arial"/>
-                <w:b/>
-                <w:sz w:val="28"/>
-                <w:szCs w:val="28"/>
-              </w:rPr>
-              <w:t xml:space="preserve"> No. 49</w:t>
+              <w:t>Panchaati No. 49</w:t>
             </w:r>
           </w:p>
         </w:tc>
@@ -13929,7 +13198,7 @@
 </file>
 
 <file path=word/endnotes.xml><?xml version="1.0" encoding="utf-8"?>
-<w:endnotes xmlns:wpc="http://schemas.microsoft.com/office/word/2010/wordprocessingCanvas" xmlns:cx="http://schemas.microsoft.com/office/drawing/2014/chartex" xmlns:cx1="http://schemas.microsoft.com/office/drawing/2015/9/8/chartex" xmlns:mc="http://schemas.openxmlformats.org/markup-compatibility/2006" xmlns:o="urn:schemas-microsoft-com:office:office" xmlns:r="http://schemas.openxmlformats.org/officeDocument/2006/relationships" xmlns:m="http://schemas.openxmlformats.org/officeDocument/2006/math" xmlns:v="urn:schemas-microsoft-com:vml" xmlns:wp14="http://schemas.microsoft.com/office/word/2010/wordprocessingDrawing" xmlns:wp="http://schemas.openxmlformats.org/drawingml/2006/wordprocessingDrawing" xmlns:w10="urn:schemas-microsoft-com:office:word" xmlns:w="http://schemas.openxmlformats.org/wordprocessingml/2006/main" xmlns:w14="http://schemas.microsoft.com/office/word/2010/wordml" xmlns:w15="http://schemas.microsoft.com/office/word/2012/wordml" xmlns:w16se="http://schemas.microsoft.com/office/word/2015/wordml/symex" xmlns:wpg="http://schemas.microsoft.com/office/word/2010/wordprocessingGroup" xmlns:wpi="http://schemas.microsoft.com/office/word/2010/wordprocessingInk" xmlns:wne="http://schemas.microsoft.com/office/word/2006/wordml" xmlns:wps="http://schemas.microsoft.com/office/word/2010/wordprocessingShape" mc:Ignorable="w14 w15 w16se wp14">
+<w:endnotes xmlns:wpc="http://schemas.microsoft.com/office/word/2010/wordprocessingCanvas" xmlns:cx="http://schemas.microsoft.com/office/drawing/2014/chartex" xmlns:cx1="http://schemas.microsoft.com/office/drawing/2015/9/8/chartex" xmlns:cx2="http://schemas.microsoft.com/office/drawing/2015/10/21/chartex" xmlns:cx3="http://schemas.microsoft.com/office/drawing/2016/5/9/chartex" xmlns:cx4="http://schemas.microsoft.com/office/drawing/2016/5/10/chartex" xmlns:cx5="http://schemas.microsoft.com/office/drawing/2016/5/11/chartex" xmlns:cx6="http://schemas.microsoft.com/office/drawing/2016/5/12/chartex" xmlns:cx7="http://schemas.microsoft.com/office/drawing/2016/5/13/chartex" xmlns:cx8="http://schemas.microsoft.com/office/drawing/2016/5/14/chartex" xmlns:mc="http://schemas.openxmlformats.org/markup-compatibility/2006" xmlns:aink="http://schemas.microsoft.com/office/drawing/2016/ink" xmlns:am3d="http://schemas.microsoft.com/office/drawing/2017/model3d" xmlns:o="urn:schemas-microsoft-com:office:office" xmlns:r="http://schemas.openxmlformats.org/officeDocument/2006/relationships" xmlns:m="http://schemas.openxmlformats.org/officeDocument/2006/math" xmlns:v="urn:schemas-microsoft-com:vml" xmlns:wp14="http://schemas.microsoft.com/office/word/2010/wordprocessingDrawing" xmlns:wp="http://schemas.openxmlformats.org/drawingml/2006/wordprocessingDrawing" xmlns:w10="urn:schemas-microsoft-com:office:word" xmlns:w="http://schemas.openxmlformats.org/wordprocessingml/2006/main" xmlns:w14="http://schemas.microsoft.com/office/word/2010/wordml" xmlns:w15="http://schemas.microsoft.com/office/word/2012/wordml" xmlns:w16cex="http://schemas.microsoft.com/office/word/2018/wordml/cex" xmlns:w16cid="http://schemas.microsoft.com/office/word/2016/wordml/cid" xmlns:w16="http://schemas.microsoft.com/office/word/2018/wordml" xmlns:w16sdtdh="http://schemas.microsoft.com/office/word/2020/wordml/sdtdatahash" xmlns:w16se="http://schemas.microsoft.com/office/word/2015/wordml/symex" xmlns:wpg="http://schemas.microsoft.com/office/word/2010/wordprocessingGroup" xmlns:wpi="http://schemas.microsoft.com/office/word/2010/wordprocessingInk" xmlns:wne="http://schemas.microsoft.com/office/word/2006/wordml" xmlns:wps="http://schemas.microsoft.com/office/word/2010/wordprocessingShape" mc:Ignorable="w14 w15 w16se w16cid w16 w16cex w16sdtdh wp14">
   <w:endnote w:type="separator" w:id="-1">
     <w:p>
       <w:pPr>
@@ -13954,7 +13223,7 @@
 </file>
 
 <file path=word/footer1.xml><?xml version="1.0" encoding="utf-8"?>
-<w:ftr xmlns:wpc="http://schemas.microsoft.com/office/word/2010/wordprocessingCanvas" xmlns:cx="http://schemas.microsoft.com/office/drawing/2014/chartex" xmlns:cx1="http://schemas.microsoft.com/office/drawing/2015/9/8/chartex" xmlns:mc="http://schemas.openxmlformats.org/markup-compatibility/2006" xmlns:o="urn:schemas-microsoft-com:office:office" xmlns:r="http://schemas.openxmlformats.org/officeDocument/2006/relationships" xmlns:m="http://schemas.openxmlformats.org/officeDocument/2006/math" xmlns:v="urn:schemas-microsoft-com:vml" xmlns:wp14="http://schemas.microsoft.com/office/word/2010/wordprocessingDrawing" xmlns:wp="http://schemas.openxmlformats.org/drawingml/2006/wordprocessingDrawing" xmlns:w10="urn:schemas-microsoft-com:office:word" xmlns:w="http://schemas.openxmlformats.org/wordprocessingml/2006/main" xmlns:w14="http://schemas.microsoft.com/office/word/2010/wordml" xmlns:w15="http://schemas.microsoft.com/office/word/2012/wordml" xmlns:w16se="http://schemas.microsoft.com/office/word/2015/wordml/symex" xmlns:wpg="http://schemas.microsoft.com/office/word/2010/wordprocessingGroup" xmlns:wpi="http://schemas.microsoft.com/office/word/2010/wordprocessingInk" xmlns:wne="http://schemas.microsoft.com/office/word/2006/wordml" xmlns:wps="http://schemas.microsoft.com/office/word/2010/wordprocessingShape" mc:Ignorable="w14 w15 w16se wp14">
+<w:ftr xmlns:wpc="http://schemas.microsoft.com/office/word/2010/wordprocessingCanvas" xmlns:cx="http://schemas.microsoft.com/office/drawing/2014/chartex" xmlns:cx1="http://schemas.microsoft.com/office/drawing/2015/9/8/chartex" xmlns:cx2="http://schemas.microsoft.com/office/drawing/2015/10/21/chartex" xmlns:cx3="http://schemas.microsoft.com/office/drawing/2016/5/9/chartex" xmlns:cx4="http://schemas.microsoft.com/office/drawing/2016/5/10/chartex" xmlns:cx5="http://schemas.microsoft.com/office/drawing/2016/5/11/chartex" xmlns:cx6="http://schemas.microsoft.com/office/drawing/2016/5/12/chartex" xmlns:cx7="http://schemas.microsoft.com/office/drawing/2016/5/13/chartex" xmlns:cx8="http://schemas.microsoft.com/office/drawing/2016/5/14/chartex" xmlns:mc="http://schemas.openxmlformats.org/markup-compatibility/2006" xmlns:aink="http://schemas.microsoft.com/office/drawing/2016/ink" xmlns:am3d="http://schemas.microsoft.com/office/drawing/2017/model3d" xmlns:o="urn:schemas-microsoft-com:office:office" xmlns:r="http://schemas.openxmlformats.org/officeDocument/2006/relationships" xmlns:m="http://schemas.openxmlformats.org/officeDocument/2006/math" xmlns:v="urn:schemas-microsoft-com:vml" xmlns:wp14="http://schemas.microsoft.com/office/word/2010/wordprocessingDrawing" xmlns:wp="http://schemas.openxmlformats.org/drawingml/2006/wordprocessingDrawing" xmlns:w10="urn:schemas-microsoft-com:office:word" xmlns:w="http://schemas.openxmlformats.org/wordprocessingml/2006/main" xmlns:w14="http://schemas.microsoft.com/office/word/2010/wordml" xmlns:w15="http://schemas.microsoft.com/office/word/2012/wordml" xmlns:w16cex="http://schemas.microsoft.com/office/word/2018/wordml/cex" xmlns:w16cid="http://schemas.microsoft.com/office/word/2016/wordml/cid" xmlns:w16="http://schemas.microsoft.com/office/word/2018/wordml" xmlns:w16sdtdh="http://schemas.microsoft.com/office/word/2020/wordml/sdtdatahash" xmlns:w16se="http://schemas.microsoft.com/office/word/2015/wordml/symex" xmlns:wpg="http://schemas.microsoft.com/office/word/2010/wordprocessingGroup" xmlns:wpi="http://schemas.microsoft.com/office/word/2010/wordprocessingInk" xmlns:wne="http://schemas.microsoft.com/office/word/2006/wordml" xmlns:wps="http://schemas.microsoft.com/office/word/2010/wordprocessingShape" mc:Ignorable="w14 w15 w16se w16cid w16 w16cex w16sdtdh wp14">
   <w:p>
     <w:pPr>
       <w:pStyle w:val="Footer"/>
@@ -14096,7 +13365,7 @@
 </file>
 
 <file path=word/footer2.xml><?xml version="1.0" encoding="utf-8"?>
-<w:ftr xmlns:wpc="http://schemas.microsoft.com/office/word/2010/wordprocessingCanvas" xmlns:cx="http://schemas.microsoft.com/office/drawing/2014/chartex" xmlns:cx1="http://schemas.microsoft.com/office/drawing/2015/9/8/chartex" xmlns:mc="http://schemas.openxmlformats.org/markup-compatibility/2006" xmlns:o="urn:schemas-microsoft-com:office:office" xmlns:r="http://schemas.openxmlformats.org/officeDocument/2006/relationships" xmlns:m="http://schemas.openxmlformats.org/officeDocument/2006/math" xmlns:v="urn:schemas-microsoft-com:vml" xmlns:wp14="http://schemas.microsoft.com/office/word/2010/wordprocessingDrawing" xmlns:wp="http://schemas.openxmlformats.org/drawingml/2006/wordprocessingDrawing" xmlns:w10="urn:schemas-microsoft-com:office:word" xmlns:w="http://schemas.openxmlformats.org/wordprocessingml/2006/main" xmlns:w14="http://schemas.microsoft.com/office/word/2010/wordml" xmlns:w15="http://schemas.microsoft.com/office/word/2012/wordml" xmlns:w16se="http://schemas.microsoft.com/office/word/2015/wordml/symex" xmlns:wpg="http://schemas.microsoft.com/office/word/2010/wordprocessingGroup" xmlns:wpi="http://schemas.microsoft.com/office/word/2010/wordprocessingInk" xmlns:wne="http://schemas.microsoft.com/office/word/2006/wordml" xmlns:wps="http://schemas.microsoft.com/office/word/2010/wordprocessingShape" mc:Ignorable="w14 w15 w16se wp14">
+<w:ftr xmlns:wpc="http://schemas.microsoft.com/office/word/2010/wordprocessingCanvas" xmlns:cx="http://schemas.microsoft.com/office/drawing/2014/chartex" xmlns:cx1="http://schemas.microsoft.com/office/drawing/2015/9/8/chartex" xmlns:cx2="http://schemas.microsoft.com/office/drawing/2015/10/21/chartex" xmlns:cx3="http://schemas.microsoft.com/office/drawing/2016/5/9/chartex" xmlns:cx4="http://schemas.microsoft.com/office/drawing/2016/5/10/chartex" xmlns:cx5="http://schemas.microsoft.com/office/drawing/2016/5/11/chartex" xmlns:cx6="http://schemas.microsoft.com/office/drawing/2016/5/12/chartex" xmlns:cx7="http://schemas.microsoft.com/office/drawing/2016/5/13/chartex" xmlns:cx8="http://schemas.microsoft.com/office/drawing/2016/5/14/chartex" xmlns:mc="http://schemas.openxmlformats.org/markup-compatibility/2006" xmlns:aink="http://schemas.microsoft.com/office/drawing/2016/ink" xmlns:am3d="http://schemas.microsoft.com/office/drawing/2017/model3d" xmlns:o="urn:schemas-microsoft-com:office:office" xmlns:r="http://schemas.openxmlformats.org/officeDocument/2006/relationships" xmlns:m="http://schemas.openxmlformats.org/officeDocument/2006/math" xmlns:v="urn:schemas-microsoft-com:vml" xmlns:wp14="http://schemas.microsoft.com/office/word/2010/wordprocessingDrawing" xmlns:wp="http://schemas.openxmlformats.org/drawingml/2006/wordprocessingDrawing" xmlns:w10="urn:schemas-microsoft-com:office:word" xmlns:w="http://schemas.openxmlformats.org/wordprocessingml/2006/main" xmlns:w14="http://schemas.microsoft.com/office/word/2010/wordml" xmlns:w15="http://schemas.microsoft.com/office/word/2012/wordml" xmlns:w16cex="http://schemas.microsoft.com/office/word/2018/wordml/cex" xmlns:w16cid="http://schemas.microsoft.com/office/word/2016/wordml/cid" xmlns:w16="http://schemas.microsoft.com/office/word/2018/wordml" xmlns:w16sdtdh="http://schemas.microsoft.com/office/word/2020/wordml/sdtdatahash" xmlns:w16se="http://schemas.microsoft.com/office/word/2015/wordml/symex" xmlns:wpg="http://schemas.microsoft.com/office/word/2010/wordprocessingGroup" xmlns:wpi="http://schemas.microsoft.com/office/word/2010/wordprocessingInk" xmlns:wne="http://schemas.microsoft.com/office/word/2006/wordml" xmlns:wps="http://schemas.microsoft.com/office/word/2010/wordprocessingShape" mc:Ignorable="w14 w15 w16se w16cid w16 w16cex w16sdtdh wp14">
   <w:p>
     <w:pPr>
       <w:pBdr>
@@ -14298,7 +13567,7 @@
 </file>
 
 <file path=word/footnotes.xml><?xml version="1.0" encoding="utf-8"?>
-<w:footnotes xmlns:wpc="http://schemas.microsoft.com/office/word/2010/wordprocessingCanvas" xmlns:cx="http://schemas.microsoft.com/office/drawing/2014/chartex" xmlns:cx1="http://schemas.microsoft.com/office/drawing/2015/9/8/chartex" xmlns:mc="http://schemas.openxmlformats.org/markup-compatibility/2006" xmlns:o="urn:schemas-microsoft-com:office:office" xmlns:r="http://schemas.openxmlformats.org/officeDocument/2006/relationships" xmlns:m="http://schemas.openxmlformats.org/officeDocument/2006/math" xmlns:v="urn:schemas-microsoft-com:vml" xmlns:wp14="http://schemas.microsoft.com/office/word/2010/wordprocessingDrawing" xmlns:wp="http://schemas.openxmlformats.org/drawingml/2006/wordprocessingDrawing" xmlns:w10="urn:schemas-microsoft-com:office:word" xmlns:w="http://schemas.openxmlformats.org/wordprocessingml/2006/main" xmlns:w14="http://schemas.microsoft.com/office/word/2010/wordml" xmlns:w15="http://schemas.microsoft.com/office/word/2012/wordml" xmlns:w16se="http://schemas.microsoft.com/office/word/2015/wordml/symex" xmlns:wpg="http://schemas.microsoft.com/office/word/2010/wordprocessingGroup" xmlns:wpi="http://schemas.microsoft.com/office/word/2010/wordprocessingInk" xmlns:wne="http://schemas.microsoft.com/office/word/2006/wordml" xmlns:wps="http://schemas.microsoft.com/office/word/2010/wordprocessingShape" mc:Ignorable="w14 w15 w16se wp14">
+<w:footnotes xmlns:wpc="http://schemas.microsoft.com/office/word/2010/wordprocessingCanvas" xmlns:cx="http://schemas.microsoft.com/office/drawing/2014/chartex" xmlns:cx1="http://schemas.microsoft.com/office/drawing/2015/9/8/chartex" xmlns:cx2="http://schemas.microsoft.com/office/drawing/2015/10/21/chartex" xmlns:cx3="http://schemas.microsoft.com/office/drawing/2016/5/9/chartex" xmlns:cx4="http://schemas.microsoft.com/office/drawing/2016/5/10/chartex" xmlns:cx5="http://schemas.microsoft.com/office/drawing/2016/5/11/chartex" xmlns:cx6="http://schemas.microsoft.com/office/drawing/2016/5/12/chartex" xmlns:cx7="http://schemas.microsoft.com/office/drawing/2016/5/13/chartex" xmlns:cx8="http://schemas.microsoft.com/office/drawing/2016/5/14/chartex" xmlns:mc="http://schemas.openxmlformats.org/markup-compatibility/2006" xmlns:aink="http://schemas.microsoft.com/office/drawing/2016/ink" xmlns:am3d="http://schemas.microsoft.com/office/drawing/2017/model3d" xmlns:o="urn:schemas-microsoft-com:office:office" xmlns:r="http://schemas.openxmlformats.org/officeDocument/2006/relationships" xmlns:m="http://schemas.openxmlformats.org/officeDocument/2006/math" xmlns:v="urn:schemas-microsoft-com:vml" xmlns:wp14="http://schemas.microsoft.com/office/word/2010/wordprocessingDrawing" xmlns:wp="http://schemas.openxmlformats.org/drawingml/2006/wordprocessingDrawing" xmlns:w10="urn:schemas-microsoft-com:office:word" xmlns:w="http://schemas.openxmlformats.org/wordprocessingml/2006/main" xmlns:w14="http://schemas.microsoft.com/office/word/2010/wordml" xmlns:w15="http://schemas.microsoft.com/office/word/2012/wordml" xmlns:w16cex="http://schemas.microsoft.com/office/word/2018/wordml/cex" xmlns:w16cid="http://schemas.microsoft.com/office/word/2016/wordml/cid" xmlns:w16="http://schemas.microsoft.com/office/word/2018/wordml" xmlns:w16sdtdh="http://schemas.microsoft.com/office/word/2020/wordml/sdtdatahash" xmlns:w16se="http://schemas.microsoft.com/office/word/2015/wordml/symex" xmlns:wpg="http://schemas.microsoft.com/office/word/2010/wordprocessingGroup" xmlns:wpi="http://schemas.microsoft.com/office/word/2010/wordprocessingInk" xmlns:wne="http://schemas.microsoft.com/office/word/2006/wordml" xmlns:wps="http://schemas.microsoft.com/office/word/2010/wordprocessingShape" mc:Ignorable="w14 w15 w16se w16cid w16 w16cex w16sdtdh wp14">
   <w:footnote w:type="separator" w:id="-1">
     <w:p>
       <w:pPr>
@@ -14323,7 +13592,7 @@
 </file>
 
 <file path=word/header1.xml><?xml version="1.0" encoding="utf-8"?>
-<w:hdr xmlns:wpc="http://schemas.microsoft.com/office/word/2010/wordprocessingCanvas" xmlns:cx="http://schemas.microsoft.com/office/drawing/2014/chartex" xmlns:cx1="http://schemas.microsoft.com/office/drawing/2015/9/8/chartex" xmlns:mc="http://schemas.openxmlformats.org/markup-compatibility/2006" xmlns:o="urn:schemas-microsoft-com:office:office" xmlns:r="http://schemas.openxmlformats.org/officeDocument/2006/relationships" xmlns:m="http://schemas.openxmlformats.org/officeDocument/2006/math" xmlns:v="urn:schemas-microsoft-com:vml" xmlns:wp14="http://schemas.microsoft.com/office/word/2010/wordprocessingDrawing" xmlns:wp="http://schemas.openxmlformats.org/drawingml/2006/wordprocessingDrawing" xmlns:w10="urn:schemas-microsoft-com:office:word" xmlns:w="http://schemas.openxmlformats.org/wordprocessingml/2006/main" xmlns:w14="http://schemas.microsoft.com/office/word/2010/wordml" xmlns:w15="http://schemas.microsoft.com/office/word/2012/wordml" xmlns:w16se="http://schemas.microsoft.com/office/word/2015/wordml/symex" xmlns:wpg="http://schemas.microsoft.com/office/word/2010/wordprocessingGroup" xmlns:wpi="http://schemas.microsoft.com/office/word/2010/wordprocessingInk" xmlns:wne="http://schemas.microsoft.com/office/word/2006/wordml" xmlns:wps="http://schemas.microsoft.com/office/word/2010/wordprocessingShape" mc:Ignorable="w14 w15 w16se wp14">
+<w:hdr xmlns:wpc="http://schemas.microsoft.com/office/word/2010/wordprocessingCanvas" xmlns:cx="http://schemas.microsoft.com/office/drawing/2014/chartex" xmlns:cx1="http://schemas.microsoft.com/office/drawing/2015/9/8/chartex" xmlns:cx2="http://schemas.microsoft.com/office/drawing/2015/10/21/chartex" xmlns:cx3="http://schemas.microsoft.com/office/drawing/2016/5/9/chartex" xmlns:cx4="http://schemas.microsoft.com/office/drawing/2016/5/10/chartex" xmlns:cx5="http://schemas.microsoft.com/office/drawing/2016/5/11/chartex" xmlns:cx6="http://schemas.microsoft.com/office/drawing/2016/5/12/chartex" xmlns:cx7="http://schemas.microsoft.com/office/drawing/2016/5/13/chartex" xmlns:cx8="http://schemas.microsoft.com/office/drawing/2016/5/14/chartex" xmlns:mc="http://schemas.openxmlformats.org/markup-compatibility/2006" xmlns:aink="http://schemas.microsoft.com/office/drawing/2016/ink" xmlns:am3d="http://schemas.microsoft.com/office/drawing/2017/model3d" xmlns:o="urn:schemas-microsoft-com:office:office" xmlns:r="http://schemas.openxmlformats.org/officeDocument/2006/relationships" xmlns:m="http://schemas.openxmlformats.org/officeDocument/2006/math" xmlns:v="urn:schemas-microsoft-com:vml" xmlns:wp14="http://schemas.microsoft.com/office/word/2010/wordprocessingDrawing" xmlns:wp="http://schemas.openxmlformats.org/drawingml/2006/wordprocessingDrawing" xmlns:w10="urn:schemas-microsoft-com:office:word" xmlns:w="http://schemas.openxmlformats.org/wordprocessingml/2006/main" xmlns:w14="http://schemas.microsoft.com/office/word/2010/wordml" xmlns:w15="http://schemas.microsoft.com/office/word/2012/wordml" xmlns:w16cex="http://schemas.microsoft.com/office/word/2018/wordml/cex" xmlns:w16cid="http://schemas.microsoft.com/office/word/2016/wordml/cid" xmlns:w16="http://schemas.microsoft.com/office/word/2018/wordml" xmlns:w16sdtdh="http://schemas.microsoft.com/office/word/2020/wordml/sdtdatahash" xmlns:w16se="http://schemas.microsoft.com/office/word/2015/wordml/symex" xmlns:wpg="http://schemas.microsoft.com/office/word/2010/wordprocessingGroup" xmlns:wpi="http://schemas.microsoft.com/office/word/2010/wordprocessingInk" xmlns:wne="http://schemas.microsoft.com/office/word/2006/wordml" xmlns:wps="http://schemas.microsoft.com/office/word/2010/wordprocessingShape" mc:Ignorable="w14 w15 w16se w16cid w16 w16cex w16sdtdh wp14">
   <w:p>
     <w:pPr>
       <w:pStyle w:val="Header"/>
@@ -14336,7 +13605,7 @@
 </file>
 
 <file path=word/header2.xml><?xml version="1.0" encoding="utf-8"?>
-<w:hdr xmlns:wpc="http://schemas.microsoft.com/office/word/2010/wordprocessingCanvas" xmlns:cx="http://schemas.microsoft.com/office/drawing/2014/chartex" xmlns:cx1="http://schemas.microsoft.com/office/drawing/2015/9/8/chartex" xmlns:mc="http://schemas.openxmlformats.org/markup-compatibility/2006" xmlns:o="urn:schemas-microsoft-com:office:office" xmlns:r="http://schemas.openxmlformats.org/officeDocument/2006/relationships" xmlns:m="http://schemas.openxmlformats.org/officeDocument/2006/math" xmlns:v="urn:schemas-microsoft-com:vml" xmlns:wp14="http://schemas.microsoft.com/office/word/2010/wordprocessingDrawing" xmlns:wp="http://schemas.openxmlformats.org/drawingml/2006/wordprocessingDrawing" xmlns:w10="urn:schemas-microsoft-com:office:word" xmlns:w="http://schemas.openxmlformats.org/wordprocessingml/2006/main" xmlns:w14="http://schemas.microsoft.com/office/word/2010/wordml" xmlns:w15="http://schemas.microsoft.com/office/word/2012/wordml" xmlns:w16se="http://schemas.microsoft.com/office/word/2015/wordml/symex" xmlns:wpg="http://schemas.microsoft.com/office/word/2010/wordprocessingGroup" xmlns:wpi="http://schemas.microsoft.com/office/word/2010/wordprocessingInk" xmlns:wne="http://schemas.microsoft.com/office/word/2006/wordml" xmlns:wps="http://schemas.microsoft.com/office/word/2010/wordprocessingShape" mc:Ignorable="w14 w15 w16se wp14">
+<w:hdr xmlns:wpc="http://schemas.microsoft.com/office/word/2010/wordprocessingCanvas" xmlns:cx="http://schemas.microsoft.com/office/drawing/2014/chartex" xmlns:cx1="http://schemas.microsoft.com/office/drawing/2015/9/8/chartex" xmlns:cx2="http://schemas.microsoft.com/office/drawing/2015/10/21/chartex" xmlns:cx3="http://schemas.microsoft.com/office/drawing/2016/5/9/chartex" xmlns:cx4="http://schemas.microsoft.com/office/drawing/2016/5/10/chartex" xmlns:cx5="http://schemas.microsoft.com/office/drawing/2016/5/11/chartex" xmlns:cx6="http://schemas.microsoft.com/office/drawing/2016/5/12/chartex" xmlns:cx7="http://schemas.microsoft.com/office/drawing/2016/5/13/chartex" xmlns:cx8="http://schemas.microsoft.com/office/drawing/2016/5/14/chartex" xmlns:mc="http://schemas.openxmlformats.org/markup-compatibility/2006" xmlns:aink="http://schemas.microsoft.com/office/drawing/2016/ink" xmlns:am3d="http://schemas.microsoft.com/office/drawing/2017/model3d" xmlns:o="urn:schemas-microsoft-com:office:office" xmlns:r="http://schemas.openxmlformats.org/officeDocument/2006/relationships" xmlns:m="http://schemas.openxmlformats.org/officeDocument/2006/math" xmlns:v="urn:schemas-microsoft-com:vml" xmlns:wp14="http://schemas.microsoft.com/office/word/2010/wordprocessingDrawing" xmlns:wp="http://schemas.openxmlformats.org/drawingml/2006/wordprocessingDrawing" xmlns:w10="urn:schemas-microsoft-com:office:word" xmlns:w="http://schemas.openxmlformats.org/wordprocessingml/2006/main" xmlns:w14="http://schemas.microsoft.com/office/word/2010/wordml" xmlns:w15="http://schemas.microsoft.com/office/word/2012/wordml" xmlns:w16cex="http://schemas.microsoft.com/office/word/2018/wordml/cex" xmlns:w16cid="http://schemas.microsoft.com/office/word/2016/wordml/cid" xmlns:w16="http://schemas.microsoft.com/office/word/2018/wordml" xmlns:w16sdtdh="http://schemas.microsoft.com/office/word/2020/wordml/sdtdatahash" xmlns:w16se="http://schemas.microsoft.com/office/word/2015/wordml/symex" xmlns:wpg="http://schemas.microsoft.com/office/word/2010/wordprocessingGroup" xmlns:wpi="http://schemas.microsoft.com/office/word/2010/wordprocessingInk" xmlns:wne="http://schemas.microsoft.com/office/word/2006/wordml" xmlns:wps="http://schemas.microsoft.com/office/word/2010/wordprocessingShape" mc:Ignorable="w14 w15 w16se w16cid w16 w16cex w16sdtdh wp14">
   <w:p>
     <w:pPr>
       <w:pStyle w:val="Header"/>
@@ -14349,7 +13618,7 @@
 </file>
 
 <file path=word/styles.xml><?xml version="1.0" encoding="utf-8"?>
-<w:styles xmlns:mc="http://schemas.openxmlformats.org/markup-compatibility/2006" xmlns:r="http://schemas.openxmlformats.org/officeDocument/2006/relationships" xmlns:w="http://schemas.openxmlformats.org/wordprocessingml/2006/main" xmlns:w14="http://schemas.microsoft.com/office/word/2010/wordml" xmlns:w15="http://schemas.microsoft.com/office/word/2012/wordml" xmlns:w16se="http://schemas.microsoft.com/office/word/2015/wordml/symex" mc:Ignorable="w14 w15 w16se">
+<w:styles xmlns:mc="http://schemas.openxmlformats.org/markup-compatibility/2006" xmlns:r="http://schemas.openxmlformats.org/officeDocument/2006/relationships" xmlns:w="http://schemas.openxmlformats.org/wordprocessingml/2006/main" xmlns:w14="http://schemas.microsoft.com/office/word/2010/wordml" xmlns:w15="http://schemas.microsoft.com/office/word/2012/wordml" xmlns:w16cex="http://schemas.microsoft.com/office/word/2018/wordml/cex" xmlns:w16cid="http://schemas.microsoft.com/office/word/2016/wordml/cid" xmlns:w16="http://schemas.microsoft.com/office/word/2018/wordml" xmlns:w16sdtdh="http://schemas.microsoft.com/office/word/2020/wordml/sdtdatahash" xmlns:w16se="http://schemas.microsoft.com/office/word/2015/wordml/symex" mc:Ignorable="w14 w15 w16se w16cid w16 w16cex w16sdtdh">
   <w:docDefaults>
     <w:rPrDefault>
       <w:rPr>
@@ -14359,7 +13628,7 @@
     </w:rPrDefault>
     <w:pPrDefault/>
   </w:docDefaults>
-  <w:latentStyles w:defLockedState="0" w:defUIPriority="99" w:defSemiHidden="0" w:defUnhideWhenUsed="0" w:defQFormat="0" w:count="371">
+  <w:latentStyles w:defLockedState="0" w:defUIPriority="99" w:defSemiHidden="0" w:defUnhideWhenUsed="0" w:defQFormat="0" w:count="376">
     <w:lsdException w:name="Normal" w:uiPriority="0" w:qFormat="1"/>
     <w:lsdException w:name="heading 1" w:uiPriority="9" w:qFormat="1"/>
     <w:lsdException w:name="heading 2" w:semiHidden="1" w:uiPriority="9" w:unhideWhenUsed="1" w:qFormat="1"/>
@@ -14731,6 +14000,11 @@
     <w:lsdException w:name="List Table 5 Dark Accent 6" w:uiPriority="50"/>
     <w:lsdException w:name="List Table 6 Colorful Accent 6" w:uiPriority="51"/>
     <w:lsdException w:name="List Table 7 Colorful Accent 6" w:uiPriority="52"/>
+    <w:lsdException w:name="Mention" w:semiHidden="1" w:unhideWhenUsed="1"/>
+    <w:lsdException w:name="Smart Hyperlink" w:semiHidden="1" w:unhideWhenUsed="1"/>
+    <w:lsdException w:name="Hashtag" w:semiHidden="1" w:unhideWhenUsed="1"/>
+    <w:lsdException w:name="Unresolved Mention" w:semiHidden="1" w:unhideWhenUsed="1"/>
+    <w:lsdException w:name="Smart Link" w:semiHidden="1" w:unhideWhenUsed="1"/>
   </w:latentStyles>
   <w:style w:type="paragraph" w:default="1" w:styleId="Normal">
     <w:name w:val="Normal"/>

</xml_diff>

<commit_message>
nmv 27 03 2025
</commit_message>
<xml_diff>
--- a/TS-Kramam/TS-1.7/TS 1.7 Tamil Krama Paatam Corrections.docx
+++ b/TS-Kramam/TS-1.7/TS 1.7 Tamil Krama Paatam Corrections.docx
@@ -1,6 +1,6 @@
 
 <file path=word/document.xml><?xml version="1.0" encoding="utf-8"?>
-<w:document xmlns:wpc="http://schemas.microsoft.com/office/word/2010/wordprocessingCanvas" xmlns:cx="http://schemas.microsoft.com/office/drawing/2014/chartex" xmlns:cx1="http://schemas.microsoft.com/office/drawing/2015/9/8/chartex" xmlns:cx2="http://schemas.microsoft.com/office/drawing/2015/10/21/chartex" xmlns:cx3="http://schemas.microsoft.com/office/drawing/2016/5/9/chartex" xmlns:cx4="http://schemas.microsoft.com/office/drawing/2016/5/10/chartex" xmlns:cx5="http://schemas.microsoft.com/office/drawing/2016/5/11/chartex" xmlns:cx6="http://schemas.microsoft.com/office/drawing/2016/5/12/chartex" xmlns:cx7="http://schemas.microsoft.com/office/drawing/2016/5/13/chartex" xmlns:cx8="http://schemas.microsoft.com/office/drawing/2016/5/14/chartex" xmlns:mc="http://schemas.openxmlformats.org/markup-compatibility/2006" xmlns:aink="http://schemas.microsoft.com/office/drawing/2016/ink" xmlns:am3d="http://schemas.microsoft.com/office/drawing/2017/model3d" xmlns:o="urn:schemas-microsoft-com:office:office" xmlns:oel="http://schemas.microsoft.com/office/2019/extlst" xmlns:r="http://schemas.openxmlformats.org/officeDocument/2006/relationships" xmlns:m="http://schemas.openxmlformats.org/officeDocument/2006/math" xmlns:v="urn:schemas-microsoft-com:vml" xmlns:wp14="http://schemas.microsoft.com/office/word/2010/wordprocessingDrawing" xmlns:wp="http://schemas.openxmlformats.org/drawingml/2006/wordprocessingDrawing" xmlns:w10="urn:schemas-microsoft-com:office:word" xmlns:w="http://schemas.openxmlformats.org/wordprocessingml/2006/main" xmlns:w14="http://schemas.microsoft.com/office/word/2010/wordml" xmlns:w15="http://schemas.microsoft.com/office/word/2012/wordml" xmlns:w16cex="http://schemas.microsoft.com/office/word/2018/wordml/cex" xmlns:w16cid="http://schemas.microsoft.com/office/word/2016/wordml/cid" xmlns:w16="http://schemas.microsoft.com/office/word/2018/wordml" xmlns:w16sdtdh="http://schemas.microsoft.com/office/word/2020/wordml/sdtdatahash" xmlns:w16se="http://schemas.microsoft.com/office/word/2015/wordml/symex" xmlns:wpg="http://schemas.microsoft.com/office/word/2010/wordprocessingGroup" xmlns:wpi="http://schemas.microsoft.com/office/word/2010/wordprocessingInk" xmlns:wne="http://schemas.microsoft.com/office/word/2006/wordml" xmlns:wps="http://schemas.microsoft.com/office/word/2010/wordprocessingShape" mc:Ignorable="w14 w15 w16se w16cid w16 w16cex w16sdtdh wp14">
+<w:document xmlns:wpc="http://schemas.microsoft.com/office/word/2010/wordprocessingCanvas" xmlns:cx="http://schemas.microsoft.com/office/drawing/2014/chartex" xmlns:cx1="http://schemas.microsoft.com/office/drawing/2015/9/8/chartex" xmlns:cx2="http://schemas.microsoft.com/office/drawing/2015/10/21/chartex" xmlns:cx3="http://schemas.microsoft.com/office/drawing/2016/5/9/chartex" xmlns:cx4="http://schemas.microsoft.com/office/drawing/2016/5/10/chartex" xmlns:cx5="http://schemas.microsoft.com/office/drawing/2016/5/11/chartex" xmlns:cx6="http://schemas.microsoft.com/office/drawing/2016/5/12/chartex" xmlns:cx7="http://schemas.microsoft.com/office/drawing/2016/5/13/chartex" xmlns:cx8="http://schemas.microsoft.com/office/drawing/2016/5/14/chartex" xmlns:mc="http://schemas.openxmlformats.org/markup-compatibility/2006" xmlns:aink="http://schemas.microsoft.com/office/drawing/2016/ink" xmlns:am3d="http://schemas.microsoft.com/office/drawing/2017/model3d" xmlns:o="urn:schemas-microsoft-com:office:office" xmlns:oel="http://schemas.microsoft.com/office/2019/extlst" xmlns:r="http://schemas.openxmlformats.org/officeDocument/2006/relationships" xmlns:m="http://schemas.openxmlformats.org/officeDocument/2006/math" xmlns:v="urn:schemas-microsoft-com:vml" xmlns:wp14="http://schemas.microsoft.com/office/word/2010/wordprocessingDrawing" xmlns:wp="http://schemas.openxmlformats.org/drawingml/2006/wordprocessingDrawing" xmlns:w10="urn:schemas-microsoft-com:office:word" xmlns:w="http://schemas.openxmlformats.org/wordprocessingml/2006/main" xmlns:w14="http://schemas.microsoft.com/office/word/2010/wordml" xmlns:w15="http://schemas.microsoft.com/office/word/2012/wordml" xmlns:w16cex="http://schemas.microsoft.com/office/word/2018/wordml/cex" xmlns:w16cid="http://schemas.microsoft.com/office/word/2016/wordml/cid" xmlns:w16="http://schemas.microsoft.com/office/word/2018/wordml" xmlns:w16du="http://schemas.microsoft.com/office/word/2023/wordml/word16du" xmlns:w16sdtdh="http://schemas.microsoft.com/office/word/2020/wordml/sdtdatahash" xmlns:w16sdtfl="http://schemas.microsoft.com/office/word/2024/wordml/sdtformatlock" xmlns:w16se="http://schemas.microsoft.com/office/word/2015/wordml/symex" xmlns:wpg="http://schemas.microsoft.com/office/word/2010/wordprocessingGroup" xmlns:wpi="http://schemas.microsoft.com/office/word/2010/wordprocessingInk" xmlns:wne="http://schemas.microsoft.com/office/word/2006/wordml" xmlns:wps="http://schemas.microsoft.com/office/word/2010/wordprocessingShape" mc:Ignorable="w14 w15 w16se w16cid w16 w16cex w16sdtdh w16sdtfl w16du wp14">
   <w:body>
     <w:p>
       <w:pPr>
@@ -61,6 +61,2219 @@
           <w:szCs w:val="32"/>
           <w:u w:val="single"/>
         </w:rPr>
+        <w:t xml:space="preserve">Tamil </w:t>
+      </w:r>
+      <w:r>
+        <w:rPr>
+          <w:b/>
+          <w:bCs/>
+          <w:sz w:val="32"/>
+          <w:szCs w:val="32"/>
+          <w:u w:val="single"/>
+        </w:rPr>
+        <w:t>Corrections –</w:t>
+      </w:r>
+      <w:r>
+        <w:rPr>
+          <w:b/>
+          <w:bCs/>
+          <w:sz w:val="32"/>
+          <w:szCs w:val="32"/>
+          <w:u w:val="single"/>
+        </w:rPr>
+        <w:t xml:space="preserve"> </w:t>
+      </w:r>
+      <w:r>
+        <w:rPr>
+          <w:b/>
+          <w:bCs/>
+          <w:sz w:val="32"/>
+          <w:szCs w:val="32"/>
+          <w:u w:val="single"/>
+        </w:rPr>
+        <w:t xml:space="preserve">Observed </w:t>
+      </w:r>
+      <w:proofErr w:type="gramStart"/>
+      <w:r>
+        <w:rPr>
+          <w:b/>
+          <w:bCs/>
+          <w:sz w:val="32"/>
+          <w:szCs w:val="32"/>
+          <w:u w:val="single"/>
+        </w:rPr>
+        <w:t xml:space="preserve">till </w:t>
+      </w:r>
+      <w:r>
+        <w:rPr>
+          <w:b/>
+          <w:bCs/>
+          <w:sz w:val="32"/>
+          <w:szCs w:val="32"/>
+          <w:highlight w:val="red"/>
+          <w:u w:val="single"/>
+        </w:rPr>
+        <w:t>????</w:t>
+      </w:r>
+      <w:proofErr w:type="gramEnd"/>
+    </w:p>
+    <w:p>
+      <w:pPr>
+        <w:jc w:val="center"/>
+        <w:rPr>
+          <w:b/>
+          <w:bCs/>
+        </w:rPr>
+      </w:pPr>
+      <w:r>
+        <w:rPr>
+          <w:b/>
+          <w:bCs/>
+        </w:rPr>
+        <w:t>(ignore those which are already incorporated in your book’s version and date)</w:t>
+      </w:r>
+    </w:p>
+    <w:tbl>
+      <w:tblPr>
+        <w:tblW w:w="14034" w:type="dxa"/>
+        <w:tblInd w:w="-176" w:type="dxa"/>
+        <w:tblBorders>
+          <w:top w:val="single" w:sz="4" w:space="0" w:color="000000"/>
+          <w:left w:val="single" w:sz="4" w:space="0" w:color="000000"/>
+          <w:bottom w:val="single" w:sz="4" w:space="0" w:color="000000"/>
+          <w:right w:val="single" w:sz="4" w:space="0" w:color="000000"/>
+          <w:insideH w:val="single" w:sz="4" w:space="0" w:color="000000"/>
+          <w:insideV w:val="single" w:sz="4" w:space="0" w:color="000000"/>
+        </w:tblBorders>
+        <w:tblLook w:val="04A0" w:firstRow="1" w:lastRow="0" w:firstColumn="1" w:lastColumn="0" w:noHBand="0" w:noVBand="1"/>
+      </w:tblPr>
+      <w:tblGrid>
+        <w:gridCol w:w="3686"/>
+        <w:gridCol w:w="5196"/>
+        <w:gridCol w:w="5152"/>
+      </w:tblGrid>
+      <w:tr>
+        <w:tc>
+          <w:tcPr>
+            <w:tcW w:w="3686" w:type="dxa"/>
+          </w:tcPr>
+          <w:p>
+            <w:pPr>
+              <w:spacing w:before="0" w:line="240" w:lineRule="auto"/>
+              <w:jc w:val="center"/>
+              <w:rPr>
+                <w:sz w:val="32"/>
+                <w:szCs w:val="32"/>
+              </w:rPr>
+            </w:pPr>
+            <w:r>
+              <w:rPr>
+                <w:sz w:val="32"/>
+                <w:szCs w:val="32"/>
+              </w:rPr>
+              <w:t>Section, Paragraph</w:t>
+            </w:r>
+          </w:p>
+          <w:p>
+            <w:pPr>
+              <w:spacing w:before="0" w:line="240" w:lineRule="auto"/>
+              <w:jc w:val="center"/>
+              <w:rPr>
+                <w:sz w:val="32"/>
+                <w:szCs w:val="32"/>
+              </w:rPr>
+            </w:pPr>
+            <w:r>
+              <w:rPr>
+                <w:sz w:val="32"/>
+                <w:szCs w:val="32"/>
+              </w:rPr>
+              <w:t>Reference</w:t>
+            </w:r>
+          </w:p>
+        </w:tc>
+        <w:tc>
+          <w:tcPr>
+            <w:tcW w:w="5196" w:type="dxa"/>
+          </w:tcPr>
+          <w:p>
+            <w:pPr>
+              <w:spacing w:before="0" w:line="240" w:lineRule="auto"/>
+              <w:jc w:val="center"/>
+              <w:rPr>
+                <w:sz w:val="32"/>
+                <w:szCs w:val="32"/>
+              </w:rPr>
+            </w:pPr>
+            <w:r>
+              <w:rPr>
+                <w:sz w:val="32"/>
+                <w:szCs w:val="32"/>
+              </w:rPr>
+              <w:t>As Printed</w:t>
+            </w:r>
+          </w:p>
+        </w:tc>
+        <w:tc>
+          <w:tcPr>
+            <w:tcW w:w="5152" w:type="dxa"/>
+          </w:tcPr>
+          <w:p>
+            <w:pPr>
+              <w:spacing w:before="0" w:line="240" w:lineRule="auto"/>
+              <w:ind w:right="-18"/>
+              <w:jc w:val="center"/>
+              <w:rPr>
+                <w:sz w:val="32"/>
+                <w:szCs w:val="32"/>
+              </w:rPr>
+            </w:pPr>
+            <w:r>
+              <w:rPr>
+                <w:sz w:val="32"/>
+                <w:szCs w:val="32"/>
+              </w:rPr>
+              <w:t>To be read as or corrected as</w:t>
+            </w:r>
+          </w:p>
+        </w:tc>
+      </w:tr>
+      <w:tr>
+        <w:trPr>
+          <w:trHeight w:val="1247"/>
+        </w:trPr>
+        <w:tc>
+          <w:tcPr>
+            <w:tcW w:w="3686" w:type="dxa"/>
+          </w:tcPr>
+          <w:p>
+            <w:pPr>
+              <w:widowControl w:val="0"/>
+              <w:tabs>
+                <w:tab w:val="left" w:pos="993"/>
+              </w:tabs>
+              <w:autoSpaceDE w:val="0"/>
+              <w:autoSpaceDN w:val="0"/>
+              <w:adjustRightInd w:val="0"/>
+              <w:spacing w:before="0" w:line="240" w:lineRule="auto"/>
+              <w:rPr>
+                <w:rFonts w:eastAsia="Times New Roman" w:cs="Arial"/>
+                <w:b/>
+                <w:sz w:val="32"/>
+                <w:szCs w:val="32"/>
+                <w:lang w:val="en-IN" w:eastAsia="en-IN" w:bidi="ml-IN"/>
+              </w:rPr>
+            </w:pPr>
+            <w:r>
+              <w:rPr>
+                <w:rFonts w:eastAsia="Times New Roman" w:cs="Arial"/>
+                <w:b/>
+                <w:sz w:val="32"/>
+                <w:szCs w:val="32"/>
+                <w:lang w:val="en-IN" w:eastAsia="en-IN" w:bidi="ml-IN"/>
+              </w:rPr>
+              <w:t>T.S.1.7.</w:t>
+            </w:r>
+            <w:r>
+              <w:rPr>
+                <w:rFonts w:eastAsia="Times New Roman" w:cs="Arial"/>
+                <w:b/>
+                <w:sz w:val="32"/>
+                <w:szCs w:val="32"/>
+                <w:lang w:val="en-IN" w:eastAsia="en-IN" w:bidi="ml-IN"/>
+              </w:rPr>
+              <w:t>6.7</w:t>
+            </w:r>
+            <w:r>
+              <w:rPr>
+                <w:rFonts w:eastAsia="Times New Roman" w:cs="Arial"/>
+                <w:b/>
+                <w:sz w:val="32"/>
+                <w:szCs w:val="32"/>
+                <w:lang w:val="en-IN" w:eastAsia="en-IN" w:bidi="ml-IN"/>
+              </w:rPr>
+              <w:t xml:space="preserve"> - Kramam</w:t>
+            </w:r>
+          </w:p>
+          <w:p>
+            <w:pPr>
+              <w:widowControl w:val="0"/>
+              <w:autoSpaceDE w:val="0"/>
+              <w:autoSpaceDN w:val="0"/>
+              <w:adjustRightInd w:val="0"/>
+              <w:spacing w:before="0" w:line="240" w:lineRule="auto"/>
+              <w:rPr>
+                <w:rFonts w:cs="Arial"/>
+                <w:b/>
+                <w:bCs/>
+                <w:sz w:val="28"/>
+                <w:szCs w:val="36"/>
+                <w:lang w:bidi="ml-IN"/>
+              </w:rPr>
+            </w:pPr>
+            <w:r>
+              <w:rPr>
+                <w:rFonts w:cs="Arial"/>
+                <w:b/>
+                <w:bCs/>
+                <w:sz w:val="28"/>
+                <w:szCs w:val="36"/>
+                <w:lang w:bidi="ml-IN"/>
+              </w:rPr>
+              <w:t xml:space="preserve">Krama Vaakyam No. </w:t>
+            </w:r>
+            <w:r>
+              <w:rPr>
+                <w:rFonts w:cs="Arial"/>
+                <w:b/>
+                <w:bCs/>
+                <w:sz w:val="28"/>
+                <w:szCs w:val="36"/>
+                <w:lang w:bidi="ml-IN"/>
+              </w:rPr>
+              <w:t>51</w:t>
+            </w:r>
+          </w:p>
+          <w:p>
+            <w:pPr>
+              <w:widowControl w:val="0"/>
+              <w:tabs>
+                <w:tab w:val="left" w:pos="993"/>
+              </w:tabs>
+              <w:autoSpaceDE w:val="0"/>
+              <w:autoSpaceDN w:val="0"/>
+              <w:adjustRightInd w:val="0"/>
+              <w:spacing w:before="0" w:line="240" w:lineRule="auto"/>
+              <w:rPr>
+                <w:rFonts w:eastAsia="Times New Roman" w:cs="Arial"/>
+                <w:sz w:val="32"/>
+                <w:szCs w:val="32"/>
+                <w:lang w:val="en-IN" w:eastAsia="en-IN" w:bidi="ml-IN"/>
+              </w:rPr>
+            </w:pPr>
+            <w:r>
+              <w:rPr>
+                <w:rFonts w:cs="Arial"/>
+                <w:b/>
+                <w:bCs/>
+                <w:sz w:val="28"/>
+                <w:szCs w:val="36"/>
+                <w:lang w:bidi="ml-IN"/>
+              </w:rPr>
+              <w:t xml:space="preserve">Panchaati No. </w:t>
+            </w:r>
+            <w:r>
+              <w:rPr>
+                <w:rFonts w:cs="Arial"/>
+                <w:b/>
+                <w:bCs/>
+                <w:sz w:val="28"/>
+                <w:szCs w:val="36"/>
+                <w:lang w:bidi="ml-IN"/>
+              </w:rPr>
+              <w:t>31</w:t>
+            </w:r>
+          </w:p>
+        </w:tc>
+        <w:tc>
+          <w:tcPr>
+            <w:tcW w:w="5196" w:type="dxa"/>
+          </w:tcPr>
+          <w:p>
+            <w:pPr>
+              <w:autoSpaceDE w:val="0"/>
+              <w:autoSpaceDN w:val="0"/>
+              <w:adjustRightInd w:val="0"/>
+              <w:spacing w:line="252" w:lineRule="auto"/>
+              <w:rPr>
+                <w:rFonts w:ascii="BRH Malayalam Extra" w:hAnsi="BRH Malayalam Extra" w:cs="BRH Malayalam Extra"/>
+                <w:color w:val="000000"/>
+                <w:sz w:val="40"/>
+                <w:szCs w:val="40"/>
+              </w:rPr>
+            </w:pPr>
+            <w:r>
+              <w:rPr>
+                <w:rFonts w:ascii="Latha" w:hAnsi="Latha" w:cs="Latha"/>
+                <w:sz w:val="28"/>
+                <w:szCs w:val="28"/>
+                <w:cs/>
+                <w:lang w:bidi="ta-IN"/>
+              </w:rPr>
+              <w:t>ஆஹி</w:t>
+            </w:r>
+            <w:r>
+              <w:rPr>
+                <w:rFonts w:ascii="BRH Tamil Tab Extra" w:hAnsi="BRH Tamil Tab Extra" w:cs="Latha"/>
+                <w:b/>
+                <w:sz w:val="36"/>
+                <w:szCs w:val="28"/>
+                <w:lang w:bidi="ta-IN"/>
+              </w:rPr>
+              <w:t>†</w:t>
+            </w:r>
+            <w:r>
+              <w:rPr>
+                <w:rFonts w:ascii="Latha" w:hAnsi="Latha" w:cs="Latha"/>
+                <w:sz w:val="28"/>
+                <w:szCs w:val="28"/>
+                <w:cs/>
+                <w:lang w:bidi="ta-IN"/>
+              </w:rPr>
+              <w:t>தாக்</w:t>
+            </w:r>
+            <w:r>
+              <w:rPr>
+                <w:rFonts w:ascii="Latha" w:hAnsi="Latha" w:cs="Latha"/>
+                <w:b/>
+                <w:bCs/>
+                <w:position w:val="-12"/>
+                <w:sz w:val="28"/>
+                <w:szCs w:val="28"/>
+                <w:cs/>
+                <w:lang w:bidi="ta-IN"/>
+              </w:rPr>
+              <w:t>3</w:t>
+            </w:r>
+            <w:r>
+              <w:rPr>
+                <w:rFonts w:ascii="Latha" w:hAnsi="Latha" w:cs="Latha"/>
+                <w:sz w:val="28"/>
+                <w:szCs w:val="28"/>
+                <w:cs/>
+                <w:lang w:bidi="ta-IN"/>
+              </w:rPr>
+              <w:t>னி</w:t>
+            </w:r>
+            <w:r>
+              <w:rPr>
+                <w:rFonts w:ascii="BRH Tamil Tab Extra" w:hAnsi="BRH Tamil Tab Extra" w:cs="Latha"/>
+                <w:b/>
+                <w:sz w:val="32"/>
+                <w:szCs w:val="28"/>
+                <w:lang w:bidi="ta-IN"/>
+              </w:rPr>
+              <w:t>…</w:t>
+            </w:r>
+            <w:r>
+              <w:rPr>
+                <w:rFonts w:ascii="Latha" w:hAnsi="Latha" w:cs="Latha"/>
+                <w:sz w:val="28"/>
+                <w:szCs w:val="28"/>
+                <w:cs/>
+                <w:lang w:bidi="ta-IN"/>
+              </w:rPr>
+              <w:t>ரித்</w:t>
+            </w:r>
+            <w:r>
+              <w:rPr>
+                <w:rFonts w:ascii="Latha" w:hAnsi="Latha" w:cs="Latha"/>
+                <w:sz w:val="28"/>
+                <w:szCs w:val="28"/>
+                <w:highlight w:val="yellow"/>
+                <w:cs/>
+                <w:lang w:bidi="ta-IN"/>
+              </w:rPr>
+              <w:t>யா</w:t>
+            </w:r>
+            <w:r>
+              <w:rPr>
+                <w:rFonts w:ascii="BRH Tamil Tab Extra" w:hAnsi="BRH Tamil Tab Extra" w:cs="Latha"/>
+                <w:b/>
+                <w:sz w:val="36"/>
+                <w:szCs w:val="28"/>
+                <w:lang w:bidi="ta-IN"/>
+              </w:rPr>
+              <w:t>†</w:t>
+            </w:r>
+            <w:r>
+              <w:rPr>
+                <w:rFonts w:ascii="Latha" w:hAnsi="Latha" w:cs="Latha"/>
+                <w:sz w:val="28"/>
+                <w:szCs w:val="28"/>
+                <w:cs/>
+                <w:lang w:bidi="ta-IN"/>
+              </w:rPr>
+              <w:t xml:space="preserve">ஹித </w:t>
+            </w:r>
+            <w:r>
+              <w:rPr>
+                <w:rFonts w:ascii="Latha" w:hAnsi="Latha" w:cs="Latha"/>
+                <w:sz w:val="28"/>
+                <w:szCs w:val="28"/>
+                <w:lang w:bidi="ta-IN"/>
+              </w:rPr>
+              <w:t xml:space="preserve">- </w:t>
+            </w:r>
+            <w:r>
+              <w:rPr>
+                <w:rFonts w:ascii="Latha" w:hAnsi="Latha" w:cs="Latha"/>
+                <w:sz w:val="28"/>
+                <w:szCs w:val="28"/>
+                <w:cs/>
+                <w:lang w:bidi="ta-IN"/>
+              </w:rPr>
+              <w:t>அ</w:t>
+            </w:r>
+            <w:r>
+              <w:rPr>
+                <w:rFonts w:ascii="BRH Tamil Tab Extra" w:hAnsi="BRH Tamil Tab Extra" w:cs="Latha"/>
+                <w:b/>
+                <w:sz w:val="32"/>
+                <w:szCs w:val="28"/>
+                <w:lang w:bidi="ta-IN"/>
+              </w:rPr>
+              <w:t>…</w:t>
+            </w:r>
+            <w:r>
+              <w:rPr>
+                <w:rFonts w:ascii="Latha" w:hAnsi="Latha" w:cs="Latha"/>
+                <w:sz w:val="28"/>
+                <w:szCs w:val="28"/>
+                <w:cs/>
+                <w:lang w:bidi="ta-IN"/>
+              </w:rPr>
+              <w:t>க்</w:t>
+            </w:r>
+            <w:r>
+              <w:rPr>
+                <w:rFonts w:ascii="Latha" w:hAnsi="Latha" w:cs="Latha"/>
+                <w:b/>
+                <w:bCs/>
+                <w:position w:val="-12"/>
+                <w:sz w:val="28"/>
+                <w:szCs w:val="28"/>
+                <w:cs/>
+                <w:lang w:bidi="ta-IN"/>
+              </w:rPr>
+              <w:t>3</w:t>
+            </w:r>
+            <w:r>
+              <w:rPr>
+                <w:rFonts w:ascii="Latha" w:hAnsi="Latha" w:cs="Latha"/>
+                <w:sz w:val="28"/>
+                <w:szCs w:val="28"/>
+                <w:cs/>
+                <w:lang w:bidi="ta-IN"/>
+              </w:rPr>
+              <w:t>னி</w:t>
+            </w:r>
+            <w:r>
+              <w:rPr>
+                <w:rFonts w:ascii="BRH Tamil Tab Extra" w:hAnsi="BRH Tamil Tab Extra" w:cs="Latha"/>
+                <w:b/>
+                <w:sz w:val="32"/>
+                <w:szCs w:val="28"/>
+                <w:lang w:bidi="ta-IN"/>
+              </w:rPr>
+              <w:t>…</w:t>
+            </w:r>
+            <w:r>
+              <w:rPr>
+                <w:rFonts w:ascii="Latha" w:hAnsi="Latha" w:cs="Latha"/>
+                <w:b/>
+                <w:bCs/>
+                <w:sz w:val="32"/>
+                <w:szCs w:val="32"/>
+                <w:cs/>
+                <w:lang w:bidi="ta-IN"/>
+              </w:rPr>
+              <w:t>:</w:t>
+            </w:r>
+            <w:r>
+              <w:rPr>
+                <w:rFonts w:ascii="Latha" w:hAnsi="Latha" w:cs="Latha"/>
+                <w:sz w:val="28"/>
+                <w:szCs w:val="28"/>
+                <w:cs/>
+                <w:lang w:bidi="ta-IN"/>
+              </w:rPr>
+              <w:t xml:space="preserve"> </w:t>
+            </w:r>
+            <w:r>
+              <w:rPr>
+                <w:rFonts w:ascii="Latha" w:hAnsi="Latha" w:cs="Latha"/>
+                <w:sz w:val="28"/>
+                <w:szCs w:val="28"/>
+                <w:lang w:bidi="ta-IN"/>
+              </w:rPr>
+              <w:t xml:space="preserve">| </w:t>
+            </w:r>
+            <w:r>
+              <w:rPr>
+                <w:rFonts w:ascii="Latha" w:hAnsi="Latha" w:cs="Latha"/>
+                <w:sz w:val="28"/>
+                <w:szCs w:val="28"/>
+                <w:cs/>
+                <w:lang w:bidi="ta-IN"/>
+              </w:rPr>
+              <w:t>ஸன்ன</w:t>
+            </w:r>
+            <w:r>
+              <w:rPr>
+                <w:rFonts w:ascii="BRH Tamil Tab Extra" w:hAnsi="BRH Tamil Tab Extra" w:cs="Latha"/>
+                <w:b/>
+                <w:sz w:val="36"/>
+                <w:szCs w:val="28"/>
+                <w:lang w:bidi="ta-IN"/>
+              </w:rPr>
+              <w:t>†</w:t>
+            </w:r>
+            <w:r>
+              <w:rPr>
+                <w:rFonts w:ascii="Latha" w:hAnsi="Latha" w:cs="Latha"/>
+                <w:sz w:val="28"/>
+                <w:szCs w:val="28"/>
+                <w:cs/>
+                <w:lang w:bidi="ta-IN"/>
+              </w:rPr>
+              <w:t>ஸ</w:t>
+            </w:r>
+            <w:r>
+              <w:rPr>
+                <w:rFonts w:ascii="BRH Tamil Tab Extra" w:hAnsi="BRH Tamil Tab Extra" w:cs="Latha"/>
+                <w:b/>
+                <w:sz w:val="32"/>
+                <w:szCs w:val="28"/>
+                <w:lang w:bidi="ta-IN"/>
+              </w:rPr>
+              <w:t>…</w:t>
+            </w:r>
+            <w:r>
+              <w:rPr>
+                <w:rFonts w:ascii="Latha" w:hAnsi="Latha" w:cs="Latha"/>
+                <w:sz w:val="28"/>
+                <w:szCs w:val="28"/>
+                <w:cs/>
+                <w:lang w:bidi="ta-IN"/>
+              </w:rPr>
+              <w:t>ப</w:t>
+            </w:r>
+            <w:r>
+              <w:rPr>
+                <w:rFonts w:ascii="Latha" w:hAnsi="Latha" w:cs="Latha"/>
+                <w:b/>
+                <w:bCs/>
+                <w:position w:val="-12"/>
+                <w:sz w:val="28"/>
+                <w:szCs w:val="28"/>
+                <w:cs/>
+                <w:lang w:bidi="ta-IN"/>
+              </w:rPr>
+              <w:t>4</w:t>
+            </w:r>
+            <w:r>
+              <w:rPr>
+                <w:rFonts w:ascii="Latha" w:hAnsi="Latha" w:cs="Latha"/>
+                <w:b/>
+                <w:bCs/>
+                <w:sz w:val="32"/>
+                <w:szCs w:val="32"/>
+                <w:cs/>
+                <w:lang w:bidi="ta-IN"/>
+              </w:rPr>
+              <w:t>:</w:t>
+            </w:r>
+            <w:r>
+              <w:rPr>
+                <w:rFonts w:ascii="Latha" w:hAnsi="Latha" w:cs="Latha"/>
+                <w:sz w:val="28"/>
+                <w:szCs w:val="28"/>
+                <w:cs/>
+                <w:lang w:bidi="ta-IN"/>
+              </w:rPr>
+              <w:t xml:space="preserve"> </w:t>
+            </w:r>
+            <w:r>
+              <w:rPr>
+                <w:rFonts w:ascii="Latha" w:hAnsi="Latha" w:cs="Latha"/>
+                <w:sz w:val="28"/>
+                <w:szCs w:val="28"/>
+                <w:lang w:bidi="ta-IN"/>
+              </w:rPr>
+              <w:t xml:space="preserve">| </w:t>
+            </w:r>
+          </w:p>
+        </w:tc>
+        <w:tc>
+          <w:tcPr>
+            <w:tcW w:w="5152" w:type="dxa"/>
+          </w:tcPr>
+          <w:p>
+            <w:pPr>
+              <w:autoSpaceDE w:val="0"/>
+              <w:autoSpaceDN w:val="0"/>
+              <w:adjustRightInd w:val="0"/>
+              <w:spacing w:line="252" w:lineRule="auto"/>
+              <w:rPr>
+                <w:rFonts w:ascii="BRH Malayalam Extra" w:hAnsi="BRH Malayalam Extra" w:cs="BRH Malayalam Extra"/>
+                <w:color w:val="000000"/>
+                <w:sz w:val="40"/>
+                <w:szCs w:val="40"/>
+              </w:rPr>
+            </w:pPr>
+            <w:r>
+              <w:rPr>
+                <w:rFonts w:ascii="Latha" w:hAnsi="Latha" w:cs="Latha"/>
+                <w:sz w:val="28"/>
+                <w:szCs w:val="28"/>
+                <w:cs/>
+                <w:lang w:bidi="ta-IN"/>
+              </w:rPr>
+              <w:t>ஆஹி</w:t>
+            </w:r>
+            <w:r>
+              <w:rPr>
+                <w:rFonts w:ascii="BRH Tamil Tab Extra" w:hAnsi="BRH Tamil Tab Extra" w:cs="Latha"/>
+                <w:b/>
+                <w:sz w:val="36"/>
+                <w:szCs w:val="28"/>
+                <w:lang w:bidi="ta-IN"/>
+              </w:rPr>
+              <w:t>†</w:t>
+            </w:r>
+            <w:r>
+              <w:rPr>
+                <w:rFonts w:ascii="Latha" w:hAnsi="Latha" w:cs="Latha"/>
+                <w:sz w:val="28"/>
+                <w:szCs w:val="28"/>
+                <w:cs/>
+                <w:lang w:bidi="ta-IN"/>
+              </w:rPr>
+              <w:t>தாக்</w:t>
+            </w:r>
+            <w:r>
+              <w:rPr>
+                <w:rFonts w:ascii="Latha" w:hAnsi="Latha" w:cs="Latha"/>
+                <w:b/>
+                <w:bCs/>
+                <w:position w:val="-12"/>
+                <w:sz w:val="28"/>
+                <w:szCs w:val="28"/>
+                <w:cs/>
+                <w:lang w:bidi="ta-IN"/>
+              </w:rPr>
+              <w:t>3</w:t>
+            </w:r>
+            <w:r>
+              <w:rPr>
+                <w:rFonts w:ascii="Latha" w:hAnsi="Latha" w:cs="Latha"/>
+                <w:sz w:val="28"/>
+                <w:szCs w:val="28"/>
+                <w:cs/>
+                <w:lang w:bidi="ta-IN"/>
+              </w:rPr>
+              <w:t>னி</w:t>
+            </w:r>
+            <w:r>
+              <w:rPr>
+                <w:rFonts w:ascii="BRH Tamil Tab Extra" w:hAnsi="BRH Tamil Tab Extra" w:cs="Latha"/>
+                <w:b/>
+                <w:sz w:val="32"/>
+                <w:szCs w:val="28"/>
+                <w:lang w:bidi="ta-IN"/>
+              </w:rPr>
+              <w:t>…</w:t>
+            </w:r>
+            <w:r>
+              <w:rPr>
+                <w:rFonts w:ascii="Latha" w:hAnsi="Latha" w:cs="Latha"/>
+                <w:sz w:val="28"/>
+                <w:szCs w:val="28"/>
+                <w:cs/>
+                <w:lang w:bidi="ta-IN"/>
+              </w:rPr>
+              <w:t>ரித்</w:t>
+            </w:r>
+            <w:r>
+              <w:rPr>
+                <w:rFonts w:ascii="Latha" w:hAnsi="Latha" w:cs="Latha"/>
+                <w:sz w:val="28"/>
+                <w:szCs w:val="28"/>
+                <w:cs/>
+                <w:lang w:bidi="ta-IN"/>
+              </w:rPr>
+              <w:t>யா</w:t>
+            </w:r>
+            <w:r>
+              <w:rPr>
+                <w:rFonts w:ascii="Latha" w:hAnsi="Latha" w:cs="Latha"/>
+                <w:sz w:val="28"/>
+                <w:szCs w:val="28"/>
+                <w:highlight w:val="green"/>
+                <w:cs/>
+                <w:lang w:bidi="ta-IN"/>
+              </w:rPr>
+              <w:t>ஹி</w:t>
+            </w:r>
+            <w:r>
+              <w:rPr>
+                <w:rFonts w:ascii="BRH Tamil Tab Extra" w:hAnsi="BRH Tamil Tab Extra" w:cs="Latha"/>
+                <w:b/>
+                <w:sz w:val="36"/>
+                <w:szCs w:val="28"/>
+                <w:lang w:bidi="ta-IN"/>
+              </w:rPr>
+              <w:t>†</w:t>
+            </w:r>
+            <w:r>
+              <w:rPr>
+                <w:rFonts w:ascii="Latha" w:hAnsi="Latha" w:cs="Latha"/>
+                <w:sz w:val="28"/>
+                <w:szCs w:val="28"/>
+                <w:cs/>
+                <w:lang w:bidi="ta-IN"/>
+              </w:rPr>
+              <w:t xml:space="preserve">த </w:t>
+            </w:r>
+            <w:r>
+              <w:rPr>
+                <w:rFonts w:ascii="Latha" w:hAnsi="Latha" w:cs="Latha"/>
+                <w:sz w:val="28"/>
+                <w:szCs w:val="28"/>
+                <w:lang w:bidi="ta-IN"/>
+              </w:rPr>
+              <w:t xml:space="preserve">- </w:t>
+            </w:r>
+            <w:r>
+              <w:rPr>
+                <w:rFonts w:ascii="Latha" w:hAnsi="Latha" w:cs="Latha"/>
+                <w:sz w:val="28"/>
+                <w:szCs w:val="28"/>
+                <w:cs/>
+                <w:lang w:bidi="ta-IN"/>
+              </w:rPr>
+              <w:t>அ</w:t>
+            </w:r>
+            <w:r>
+              <w:rPr>
+                <w:rFonts w:ascii="BRH Tamil Tab Extra" w:hAnsi="BRH Tamil Tab Extra" w:cs="Latha"/>
+                <w:b/>
+                <w:sz w:val="32"/>
+                <w:szCs w:val="28"/>
+                <w:lang w:bidi="ta-IN"/>
+              </w:rPr>
+              <w:t>…</w:t>
+            </w:r>
+            <w:r>
+              <w:rPr>
+                <w:rFonts w:ascii="Latha" w:hAnsi="Latha" w:cs="Latha"/>
+                <w:sz w:val="28"/>
+                <w:szCs w:val="28"/>
+                <w:cs/>
+                <w:lang w:bidi="ta-IN"/>
+              </w:rPr>
+              <w:t>க்</w:t>
+            </w:r>
+            <w:r>
+              <w:rPr>
+                <w:rFonts w:ascii="Latha" w:hAnsi="Latha" w:cs="Latha"/>
+                <w:b/>
+                <w:bCs/>
+                <w:position w:val="-12"/>
+                <w:sz w:val="28"/>
+                <w:szCs w:val="28"/>
+                <w:cs/>
+                <w:lang w:bidi="ta-IN"/>
+              </w:rPr>
+              <w:t>3</w:t>
+            </w:r>
+            <w:r>
+              <w:rPr>
+                <w:rFonts w:ascii="Latha" w:hAnsi="Latha" w:cs="Latha"/>
+                <w:sz w:val="28"/>
+                <w:szCs w:val="28"/>
+                <w:cs/>
+                <w:lang w:bidi="ta-IN"/>
+              </w:rPr>
+              <w:t>னி</w:t>
+            </w:r>
+            <w:r>
+              <w:rPr>
+                <w:rFonts w:ascii="BRH Tamil Tab Extra" w:hAnsi="BRH Tamil Tab Extra" w:cs="Latha"/>
+                <w:b/>
+                <w:sz w:val="32"/>
+                <w:szCs w:val="28"/>
+                <w:lang w:bidi="ta-IN"/>
+              </w:rPr>
+              <w:t>…</w:t>
+            </w:r>
+            <w:r>
+              <w:rPr>
+                <w:rFonts w:ascii="Latha" w:hAnsi="Latha" w:cs="Latha"/>
+                <w:b/>
+                <w:bCs/>
+                <w:sz w:val="32"/>
+                <w:szCs w:val="32"/>
+                <w:cs/>
+                <w:lang w:bidi="ta-IN"/>
+              </w:rPr>
+              <w:t>:</w:t>
+            </w:r>
+            <w:r>
+              <w:rPr>
+                <w:rFonts w:ascii="Latha" w:hAnsi="Latha" w:cs="Latha"/>
+                <w:sz w:val="28"/>
+                <w:szCs w:val="28"/>
+                <w:cs/>
+                <w:lang w:bidi="ta-IN"/>
+              </w:rPr>
+              <w:t xml:space="preserve"> </w:t>
+            </w:r>
+            <w:r>
+              <w:rPr>
+                <w:rFonts w:ascii="Latha" w:hAnsi="Latha" w:cs="Latha"/>
+                <w:sz w:val="28"/>
+                <w:szCs w:val="28"/>
+                <w:lang w:bidi="ta-IN"/>
+              </w:rPr>
+              <w:t xml:space="preserve">| </w:t>
+            </w:r>
+            <w:r>
+              <w:rPr>
+                <w:rFonts w:ascii="Latha" w:hAnsi="Latha" w:cs="Latha"/>
+                <w:sz w:val="28"/>
+                <w:szCs w:val="28"/>
+                <w:cs/>
+                <w:lang w:bidi="ta-IN"/>
+              </w:rPr>
+              <w:t>ஸன்ன</w:t>
+            </w:r>
+            <w:r>
+              <w:rPr>
+                <w:rFonts w:ascii="BRH Tamil Tab Extra" w:hAnsi="BRH Tamil Tab Extra" w:cs="Latha"/>
+                <w:b/>
+                <w:sz w:val="36"/>
+                <w:szCs w:val="28"/>
+                <w:lang w:bidi="ta-IN"/>
+              </w:rPr>
+              <w:t>†</w:t>
+            </w:r>
+            <w:r>
+              <w:rPr>
+                <w:rFonts w:ascii="Latha" w:hAnsi="Latha" w:cs="Latha"/>
+                <w:sz w:val="28"/>
+                <w:szCs w:val="28"/>
+                <w:cs/>
+                <w:lang w:bidi="ta-IN"/>
+              </w:rPr>
+              <w:t>ஸ</w:t>
+            </w:r>
+            <w:r>
+              <w:rPr>
+                <w:rFonts w:ascii="BRH Tamil Tab Extra" w:hAnsi="BRH Tamil Tab Extra" w:cs="Latha"/>
+                <w:b/>
+                <w:sz w:val="32"/>
+                <w:szCs w:val="28"/>
+                <w:lang w:bidi="ta-IN"/>
+              </w:rPr>
+              <w:t>…</w:t>
+            </w:r>
+            <w:r>
+              <w:rPr>
+                <w:rFonts w:ascii="Latha" w:hAnsi="Latha" w:cs="Latha"/>
+                <w:sz w:val="28"/>
+                <w:szCs w:val="28"/>
+                <w:cs/>
+                <w:lang w:bidi="ta-IN"/>
+              </w:rPr>
+              <w:t>ப</w:t>
+            </w:r>
+            <w:r>
+              <w:rPr>
+                <w:rFonts w:ascii="Latha" w:hAnsi="Latha" w:cs="Latha"/>
+                <w:b/>
+                <w:bCs/>
+                <w:position w:val="-12"/>
+                <w:sz w:val="28"/>
+                <w:szCs w:val="28"/>
+                <w:cs/>
+                <w:lang w:bidi="ta-IN"/>
+              </w:rPr>
+              <w:t>4</w:t>
+            </w:r>
+            <w:r>
+              <w:rPr>
+                <w:rFonts w:ascii="Latha" w:hAnsi="Latha" w:cs="Latha"/>
+                <w:b/>
+                <w:bCs/>
+                <w:sz w:val="32"/>
+                <w:szCs w:val="32"/>
+                <w:cs/>
+                <w:lang w:bidi="ta-IN"/>
+              </w:rPr>
+              <w:t>:</w:t>
+            </w:r>
+            <w:r>
+              <w:rPr>
+                <w:rFonts w:ascii="Latha" w:hAnsi="Latha" w:cs="Latha"/>
+                <w:sz w:val="28"/>
+                <w:szCs w:val="28"/>
+                <w:cs/>
+                <w:lang w:bidi="ta-IN"/>
+              </w:rPr>
+              <w:t xml:space="preserve"> </w:t>
+            </w:r>
+            <w:r>
+              <w:rPr>
+                <w:rFonts w:ascii="Latha" w:hAnsi="Latha" w:cs="Latha"/>
+                <w:sz w:val="28"/>
+                <w:szCs w:val="28"/>
+                <w:lang w:bidi="ta-IN"/>
+              </w:rPr>
+              <w:t xml:space="preserve">| </w:t>
+            </w:r>
+          </w:p>
+        </w:tc>
+      </w:tr>
+      <w:tr>
+        <w:trPr>
+          <w:trHeight w:val="1247"/>
+        </w:trPr>
+        <w:tc>
+          <w:tcPr>
+            <w:tcW w:w="3686" w:type="dxa"/>
+          </w:tcPr>
+          <w:p>
+            <w:pPr>
+              <w:widowControl w:val="0"/>
+              <w:tabs>
+                <w:tab w:val="left" w:pos="993"/>
+              </w:tabs>
+              <w:autoSpaceDE w:val="0"/>
+              <w:autoSpaceDN w:val="0"/>
+              <w:adjustRightInd w:val="0"/>
+              <w:spacing w:before="0" w:line="240" w:lineRule="auto"/>
+              <w:rPr>
+                <w:rFonts w:eastAsia="Times New Roman" w:cs="Arial"/>
+                <w:b/>
+                <w:sz w:val="32"/>
+                <w:szCs w:val="32"/>
+                <w:lang w:val="en-IN" w:eastAsia="en-IN" w:bidi="ml-IN"/>
+              </w:rPr>
+            </w:pPr>
+            <w:r>
+              <w:rPr>
+                <w:rFonts w:eastAsia="Times New Roman" w:cs="Arial"/>
+                <w:b/>
+                <w:sz w:val="32"/>
+                <w:szCs w:val="32"/>
+                <w:lang w:val="en-IN" w:eastAsia="en-IN" w:bidi="ml-IN"/>
+              </w:rPr>
+              <w:t>T.S.1.7.</w:t>
+            </w:r>
+            <w:r>
+              <w:rPr>
+                <w:rFonts w:eastAsia="Times New Roman" w:cs="Arial"/>
+                <w:b/>
+                <w:sz w:val="32"/>
+                <w:szCs w:val="32"/>
+                <w:lang w:val="en-IN" w:eastAsia="en-IN" w:bidi="ml-IN"/>
+              </w:rPr>
+              <w:t>10.2</w:t>
+            </w:r>
+            <w:r>
+              <w:rPr>
+                <w:rFonts w:eastAsia="Times New Roman" w:cs="Arial"/>
+                <w:b/>
+                <w:sz w:val="32"/>
+                <w:szCs w:val="32"/>
+                <w:lang w:val="en-IN" w:eastAsia="en-IN" w:bidi="ml-IN"/>
+              </w:rPr>
+              <w:t xml:space="preserve"> - Kramam</w:t>
+            </w:r>
+          </w:p>
+          <w:p>
+            <w:pPr>
+              <w:widowControl w:val="0"/>
+              <w:autoSpaceDE w:val="0"/>
+              <w:autoSpaceDN w:val="0"/>
+              <w:adjustRightInd w:val="0"/>
+              <w:spacing w:before="0" w:line="240" w:lineRule="auto"/>
+              <w:rPr>
+                <w:rFonts w:cs="Arial"/>
+                <w:b/>
+                <w:bCs/>
+                <w:sz w:val="28"/>
+                <w:szCs w:val="36"/>
+                <w:lang w:val="en-IN" w:bidi="ml-IN"/>
+              </w:rPr>
+            </w:pPr>
+            <w:r>
+              <w:rPr>
+                <w:rFonts w:cs="Arial"/>
+                <w:b/>
+                <w:bCs/>
+                <w:sz w:val="28"/>
+                <w:szCs w:val="36"/>
+                <w:lang w:val="en-IN" w:bidi="ml-IN"/>
+              </w:rPr>
+              <w:t>Krama Vaakyam No. 49</w:t>
+            </w:r>
+          </w:p>
+          <w:p>
+            <w:pPr>
+              <w:widowControl w:val="0"/>
+              <w:tabs>
+                <w:tab w:val="left" w:pos="993"/>
+              </w:tabs>
+              <w:autoSpaceDE w:val="0"/>
+              <w:autoSpaceDN w:val="0"/>
+              <w:adjustRightInd w:val="0"/>
+              <w:spacing w:before="0" w:line="240" w:lineRule="auto"/>
+              <w:rPr>
+                <w:rFonts w:eastAsia="Times New Roman" w:cs="Arial"/>
+                <w:b/>
+                <w:sz w:val="32"/>
+                <w:szCs w:val="32"/>
+                <w:lang w:val="it-IT" w:eastAsia="en-IN" w:bidi="ml-IN"/>
+              </w:rPr>
+            </w:pPr>
+            <w:r>
+              <w:rPr>
+                <w:rFonts w:cs="Arial"/>
+                <w:b/>
+                <w:bCs/>
+                <w:sz w:val="28"/>
+                <w:szCs w:val="36"/>
+                <w:lang w:val="it-IT" w:bidi="ml-IN"/>
+              </w:rPr>
+              <w:t>Panchaati No. 4</w:t>
+            </w:r>
+            <w:r>
+              <w:rPr>
+                <w:rFonts w:cs="Arial"/>
+                <w:b/>
+                <w:bCs/>
+                <w:sz w:val="28"/>
+                <w:szCs w:val="36"/>
+                <w:lang w:val="it-IT" w:bidi="ml-IN"/>
+              </w:rPr>
+              <w:t>1</w:t>
+            </w:r>
+          </w:p>
+        </w:tc>
+        <w:tc>
+          <w:tcPr>
+            <w:tcW w:w="5196" w:type="dxa"/>
+          </w:tcPr>
+          <w:p>
+            <w:pPr>
+              <w:widowControl w:val="0"/>
+              <w:autoSpaceDE w:val="0"/>
+              <w:autoSpaceDN w:val="0"/>
+              <w:adjustRightInd w:val="0"/>
+              <w:spacing w:before="0" w:line="252" w:lineRule="auto"/>
+              <w:rPr>
+                <w:rFonts w:ascii="Latha" w:hAnsi="Latha" w:cs="Latha"/>
+                <w:sz w:val="28"/>
+                <w:szCs w:val="28"/>
+                <w:lang w:val="it-IT" w:bidi="ta-IN"/>
+              </w:rPr>
+            </w:pPr>
+            <w:r>
+              <w:rPr>
+                <w:rFonts w:ascii="Latha" w:hAnsi="Latha" w:cs="Latha"/>
+                <w:sz w:val="28"/>
+                <w:szCs w:val="28"/>
+                <w:cs/>
+                <w:lang w:bidi="ta-IN"/>
+              </w:rPr>
+              <w:t>தா</w:t>
+            </w:r>
+            <w:r>
+              <w:rPr>
+                <w:rFonts w:ascii="Latha" w:hAnsi="Latha" w:cs="Latha"/>
+                <w:b/>
+                <w:bCs/>
+                <w:position w:val="-12"/>
+                <w:sz w:val="28"/>
+                <w:szCs w:val="28"/>
+                <w:cs/>
+                <w:lang w:bidi="ta-IN"/>
+              </w:rPr>
+              <w:t>3</w:t>
+            </w:r>
+            <w:r>
+              <w:rPr>
+                <w:rFonts w:ascii="Latha" w:hAnsi="Latha" w:cs="Latha"/>
+                <w:sz w:val="28"/>
+                <w:szCs w:val="28"/>
+                <w:cs/>
+                <w:lang w:bidi="ta-IN"/>
+              </w:rPr>
+              <w:t>னா</w:t>
+            </w:r>
+            <w:r>
+              <w:rPr>
+                <w:rFonts w:ascii="BRH Tamil Tab Extra" w:hAnsi="BRH Tamil Tab Extra" w:cs="Latha"/>
+                <w:b/>
+                <w:sz w:val="36"/>
+                <w:szCs w:val="28"/>
+                <w:lang w:val="it-IT" w:bidi="ta-IN"/>
+              </w:rPr>
+              <w:t>†</w:t>
+            </w:r>
+            <w:r>
+              <w:rPr>
+                <w:rFonts w:ascii="Latha" w:hAnsi="Latha" w:cs="Latha"/>
+                <w:sz w:val="28"/>
+                <w:szCs w:val="28"/>
+                <w:cs/>
+                <w:lang w:bidi="ta-IN"/>
+              </w:rPr>
+              <w:t>ய சோத</w:t>
+            </w:r>
+            <w:r>
+              <w:rPr>
+                <w:rFonts w:ascii="Latha" w:hAnsi="Latha" w:cs="Latha"/>
+                <w:b/>
+                <w:bCs/>
+                <w:position w:val="-12"/>
+                <w:sz w:val="28"/>
+                <w:szCs w:val="28"/>
+                <w:cs/>
+                <w:lang w:bidi="ta-IN"/>
+              </w:rPr>
+              <w:t>3</w:t>
+            </w:r>
+            <w:r>
+              <w:rPr>
+                <w:rFonts w:ascii="Latha" w:hAnsi="Latha" w:cs="Latha"/>
+                <w:sz w:val="28"/>
+                <w:szCs w:val="28"/>
+                <w:cs/>
+                <w:lang w:bidi="ta-IN"/>
+              </w:rPr>
+              <w:t xml:space="preserve">ய </w:t>
+            </w:r>
+            <w:r>
+              <w:rPr>
+                <w:rFonts w:ascii="Latha" w:hAnsi="Latha" w:cs="Latha"/>
+                <w:sz w:val="28"/>
+                <w:szCs w:val="28"/>
+                <w:lang w:val="it-IT" w:bidi="ta-IN"/>
+              </w:rPr>
+              <w:t xml:space="preserve">| </w:t>
+            </w:r>
+          </w:p>
+          <w:p>
+            <w:pPr>
+              <w:widowControl w:val="0"/>
+              <w:autoSpaceDE w:val="0"/>
+              <w:autoSpaceDN w:val="0"/>
+              <w:adjustRightInd w:val="0"/>
+              <w:spacing w:before="0" w:line="252" w:lineRule="auto"/>
+              <w:rPr>
+                <w:rFonts w:ascii="BRH Malayalam Extra" w:hAnsi="BRH Malayalam Extra" w:cs="BRH Malayalam Extra"/>
+                <w:sz w:val="40"/>
+                <w:szCs w:val="40"/>
+                <w:lang w:val="it-IT"/>
+              </w:rPr>
+            </w:pPr>
+            <w:r>
+              <w:rPr>
+                <w:rFonts w:ascii="Latha" w:hAnsi="Latha" w:cs="Latha"/>
+                <w:sz w:val="28"/>
+                <w:szCs w:val="28"/>
+                <w:cs/>
+                <w:lang w:bidi="ta-IN"/>
+              </w:rPr>
+              <w:t>சோ</w:t>
+            </w:r>
+            <w:r>
+              <w:rPr>
+                <w:rFonts w:ascii="BRH Tamil Tab Extra" w:hAnsi="BRH Tamil Tab Extra" w:cs="Latha"/>
+                <w:b/>
+                <w:sz w:val="32"/>
+                <w:szCs w:val="28"/>
+                <w:lang w:val="it-IT" w:bidi="ta-IN"/>
+              </w:rPr>
+              <w:t>…</w:t>
+            </w:r>
+            <w:r>
+              <w:rPr>
+                <w:rFonts w:ascii="Latha" w:hAnsi="Latha" w:cs="Latha"/>
+                <w:sz w:val="28"/>
+                <w:szCs w:val="28"/>
+                <w:cs/>
+                <w:lang w:bidi="ta-IN"/>
+              </w:rPr>
+              <w:t>த</w:t>
+            </w:r>
+            <w:r>
+              <w:rPr>
+                <w:rFonts w:ascii="BRH Tamil Tab Extra" w:hAnsi="BRH Tamil Tab Extra" w:cs="Latha"/>
+                <w:b/>
+                <w:sz w:val="32"/>
+                <w:szCs w:val="28"/>
+                <w:lang w:val="it-IT" w:bidi="ta-IN"/>
+              </w:rPr>
+              <w:t>…</w:t>
+            </w:r>
+            <w:r>
+              <w:rPr>
+                <w:rFonts w:ascii="Latha" w:hAnsi="Latha" w:cs="Latha"/>
+                <w:b/>
+                <w:bCs/>
+                <w:position w:val="-12"/>
+                <w:sz w:val="28"/>
+                <w:szCs w:val="28"/>
+                <w:cs/>
+                <w:lang w:bidi="ta-IN"/>
+              </w:rPr>
+              <w:t>3</w:t>
+            </w:r>
+            <w:r>
+              <w:rPr>
+                <w:rFonts w:ascii="Latha" w:hAnsi="Latha" w:cs="Latha"/>
+                <w:sz w:val="28"/>
+                <w:szCs w:val="28"/>
+                <w:highlight w:val="yellow"/>
+                <w:cs/>
+                <w:lang w:bidi="ta-IN"/>
+              </w:rPr>
+              <w:t>யே</w:t>
+            </w:r>
+            <w:r>
+              <w:rPr>
+                <w:rFonts w:ascii="BRH Tamil Tab Extra" w:hAnsi="BRH Tamil Tab Extra" w:cs="Latha"/>
+                <w:b/>
+                <w:sz w:val="32"/>
+                <w:szCs w:val="28"/>
+                <w:lang w:val="it-IT" w:bidi="ta-IN"/>
+              </w:rPr>
+              <w:t>…</w:t>
+            </w:r>
+            <w:r>
+              <w:rPr>
+                <w:rFonts w:ascii="Latha" w:hAnsi="Latha" w:cs="Latha"/>
+                <w:sz w:val="28"/>
+                <w:szCs w:val="28"/>
+                <w:cs/>
+                <w:lang w:bidi="ta-IN"/>
+              </w:rPr>
+              <w:t>தி</w:t>
+            </w:r>
+            <w:r>
+              <w:rPr>
+                <w:rFonts w:ascii="BRH Tamil Tab Extra" w:hAnsi="BRH Tamil Tab Extra" w:cs="Latha"/>
+                <w:b/>
+                <w:sz w:val="36"/>
+                <w:szCs w:val="28"/>
+                <w:lang w:val="it-IT" w:bidi="ta-IN"/>
+              </w:rPr>
+              <w:t>†</w:t>
+            </w:r>
+            <w:r>
+              <w:rPr>
+                <w:rFonts w:ascii="Latha" w:hAnsi="Latha" w:cs="Latha"/>
+                <w:sz w:val="28"/>
+                <w:szCs w:val="28"/>
+                <w:lang w:val="it-IT" w:bidi="ta-IN"/>
+              </w:rPr>
+              <w:t xml:space="preserve"> </w:t>
+            </w:r>
+            <w:r>
+              <w:rPr>
+                <w:rFonts w:ascii="Latha" w:hAnsi="Latha" w:cs="Latha"/>
+                <w:sz w:val="28"/>
+                <w:szCs w:val="28"/>
+                <w:cs/>
+                <w:lang w:bidi="ta-IN"/>
+              </w:rPr>
+              <w:t>சோத</w:t>
+            </w:r>
+            <w:r>
+              <w:rPr>
+                <w:rFonts w:ascii="Latha" w:hAnsi="Latha" w:cs="Latha"/>
+                <w:b/>
+                <w:bCs/>
+                <w:position w:val="-12"/>
+                <w:sz w:val="28"/>
+                <w:szCs w:val="28"/>
+                <w:cs/>
+                <w:lang w:bidi="ta-IN"/>
+              </w:rPr>
+              <w:t>3</w:t>
+            </w:r>
+            <w:r>
+              <w:rPr>
+                <w:rFonts w:ascii="Latha" w:hAnsi="Latha" w:cs="Latha"/>
+                <w:sz w:val="28"/>
+                <w:szCs w:val="28"/>
+                <w:cs/>
+                <w:lang w:bidi="ta-IN"/>
+              </w:rPr>
+              <w:t xml:space="preserve">ய </w:t>
+            </w:r>
+            <w:r>
+              <w:rPr>
+                <w:rFonts w:ascii="Latha" w:hAnsi="Latha" w:cs="Latha"/>
+                <w:sz w:val="28"/>
+                <w:szCs w:val="28"/>
+                <w:lang w:val="it-IT" w:bidi="ta-IN"/>
+              </w:rPr>
+              <w:t xml:space="preserve">|| </w:t>
+            </w:r>
+          </w:p>
+        </w:tc>
+        <w:tc>
+          <w:tcPr>
+            <w:tcW w:w="5152" w:type="dxa"/>
+          </w:tcPr>
+          <w:p>
+            <w:pPr>
+              <w:widowControl w:val="0"/>
+              <w:autoSpaceDE w:val="0"/>
+              <w:autoSpaceDN w:val="0"/>
+              <w:adjustRightInd w:val="0"/>
+              <w:spacing w:before="0" w:line="252" w:lineRule="auto"/>
+              <w:rPr>
+                <w:rFonts w:ascii="BRH Malayalam Extra" w:hAnsi="BRH Malayalam Extra" w:cs="BRH Malayalam Extra"/>
+                <w:sz w:val="40"/>
+                <w:szCs w:val="40"/>
+                <w:lang w:val="it-IT"/>
+              </w:rPr>
+            </w:pPr>
+            <w:r>
+              <w:rPr>
+                <w:rFonts w:ascii="Latha" w:hAnsi="Latha" w:cs="Latha"/>
+                <w:sz w:val="28"/>
+                <w:szCs w:val="28"/>
+                <w:cs/>
+                <w:lang w:bidi="ta-IN"/>
+              </w:rPr>
+              <w:t>தா</w:t>
+            </w:r>
+            <w:r>
+              <w:rPr>
+                <w:rFonts w:ascii="Latha" w:hAnsi="Latha" w:cs="Latha"/>
+                <w:b/>
+                <w:bCs/>
+                <w:position w:val="-12"/>
+                <w:sz w:val="28"/>
+                <w:szCs w:val="28"/>
+                <w:cs/>
+                <w:lang w:bidi="ta-IN"/>
+              </w:rPr>
+              <w:t>3</w:t>
+            </w:r>
+            <w:r>
+              <w:rPr>
+                <w:rFonts w:ascii="Latha" w:hAnsi="Latha" w:cs="Latha"/>
+                <w:sz w:val="28"/>
+                <w:szCs w:val="28"/>
+                <w:cs/>
+                <w:lang w:bidi="ta-IN"/>
+              </w:rPr>
+              <w:t>னா</w:t>
+            </w:r>
+            <w:r>
+              <w:rPr>
+                <w:rFonts w:ascii="BRH Tamil Tab Extra" w:hAnsi="BRH Tamil Tab Extra" w:cs="Latha"/>
+                <w:b/>
+                <w:sz w:val="36"/>
+                <w:szCs w:val="28"/>
+                <w:lang w:val="it-IT" w:bidi="ta-IN"/>
+              </w:rPr>
+              <w:t>†</w:t>
+            </w:r>
+            <w:r>
+              <w:rPr>
+                <w:rFonts w:ascii="Latha" w:hAnsi="Latha" w:cs="Latha"/>
+                <w:sz w:val="28"/>
+                <w:szCs w:val="28"/>
+                <w:cs/>
+                <w:lang w:bidi="ta-IN"/>
+              </w:rPr>
+              <w:t>ய சோத</w:t>
+            </w:r>
+            <w:r>
+              <w:rPr>
+                <w:rFonts w:ascii="Latha" w:hAnsi="Latha" w:cs="Latha"/>
+                <w:b/>
+                <w:bCs/>
+                <w:position w:val="-12"/>
+                <w:sz w:val="28"/>
+                <w:szCs w:val="28"/>
+                <w:cs/>
+                <w:lang w:bidi="ta-IN"/>
+              </w:rPr>
+              <w:t>3</w:t>
+            </w:r>
+            <w:r>
+              <w:rPr>
+                <w:rFonts w:ascii="Latha" w:hAnsi="Latha" w:cs="Latha"/>
+                <w:sz w:val="28"/>
+                <w:szCs w:val="28"/>
+                <w:cs/>
+                <w:lang w:bidi="ta-IN"/>
+              </w:rPr>
+              <w:t xml:space="preserve">ய </w:t>
+            </w:r>
+            <w:r>
+              <w:rPr>
+                <w:rFonts w:ascii="Latha" w:hAnsi="Latha" w:cs="Latha"/>
+                <w:sz w:val="28"/>
+                <w:szCs w:val="28"/>
+                <w:lang w:val="it-IT" w:bidi="ta-IN"/>
+              </w:rPr>
+              <w:t xml:space="preserve">| </w:t>
+            </w:r>
+            <w:r>
+              <w:rPr>
+                <w:rFonts w:ascii="Latha" w:hAnsi="Latha" w:cs="Latha"/>
+                <w:sz w:val="28"/>
+                <w:szCs w:val="28"/>
+                <w:cs/>
+                <w:lang w:bidi="ta-IN"/>
+              </w:rPr>
+              <w:t>சோ</w:t>
+            </w:r>
+            <w:r>
+              <w:rPr>
+                <w:rFonts w:ascii="BRH Tamil Tab Extra" w:hAnsi="BRH Tamil Tab Extra" w:cs="Latha"/>
+                <w:b/>
+                <w:sz w:val="32"/>
+                <w:szCs w:val="28"/>
+                <w:lang w:val="it-IT" w:bidi="ta-IN"/>
+              </w:rPr>
+              <w:t>…</w:t>
+            </w:r>
+            <w:r>
+              <w:rPr>
+                <w:rFonts w:ascii="Latha" w:hAnsi="Latha" w:cs="Latha"/>
+                <w:sz w:val="28"/>
+                <w:szCs w:val="28"/>
+                <w:cs/>
+                <w:lang w:bidi="ta-IN"/>
+              </w:rPr>
+              <w:t>த</w:t>
+            </w:r>
+            <w:r>
+              <w:rPr>
+                <w:rFonts w:ascii="BRH Tamil Tab Extra" w:hAnsi="BRH Tamil Tab Extra" w:cs="Latha"/>
+                <w:b/>
+                <w:sz w:val="32"/>
+                <w:szCs w:val="28"/>
+                <w:lang w:val="it-IT" w:bidi="ta-IN"/>
+              </w:rPr>
+              <w:t>…</w:t>
+            </w:r>
+            <w:r>
+              <w:rPr>
+                <w:rFonts w:ascii="Latha" w:hAnsi="Latha" w:cs="Latha"/>
+                <w:b/>
+                <w:bCs/>
+                <w:position w:val="-12"/>
+                <w:sz w:val="28"/>
+                <w:szCs w:val="28"/>
+                <w:cs/>
+                <w:lang w:bidi="ta-IN"/>
+              </w:rPr>
+              <w:t>3</w:t>
+            </w:r>
+            <w:r>
+              <w:rPr>
+                <w:rFonts w:ascii="Latha" w:hAnsi="Latha" w:cs="Latha"/>
+                <w:sz w:val="28"/>
+                <w:szCs w:val="28"/>
+                <w:highlight w:val="green"/>
+                <w:cs/>
+                <w:lang w:bidi="ta-IN"/>
+              </w:rPr>
+              <w:t>யே</w:t>
+            </w:r>
+            <w:r>
+              <w:rPr>
+                <w:rFonts w:ascii="Latha" w:hAnsi="Latha" w:cs="Latha"/>
+                <w:sz w:val="28"/>
+                <w:szCs w:val="28"/>
+                <w:cs/>
+                <w:lang w:bidi="ta-IN"/>
+              </w:rPr>
+              <w:t>தி</w:t>
+            </w:r>
+            <w:r>
+              <w:rPr>
+                <w:rFonts w:ascii="BRH Tamil Tab Extra" w:hAnsi="BRH Tamil Tab Extra" w:cs="Latha"/>
+                <w:b/>
+                <w:sz w:val="36"/>
+                <w:szCs w:val="28"/>
+                <w:lang w:val="it-IT" w:bidi="ta-IN"/>
+              </w:rPr>
+              <w:t>†</w:t>
+            </w:r>
+            <w:r>
+              <w:rPr>
+                <w:rFonts w:ascii="Latha" w:hAnsi="Latha" w:cs="Latha"/>
+                <w:sz w:val="28"/>
+                <w:szCs w:val="28"/>
+                <w:lang w:val="it-IT" w:bidi="ta-IN"/>
+              </w:rPr>
+              <w:t xml:space="preserve"> </w:t>
+            </w:r>
+            <w:r>
+              <w:rPr>
+                <w:rFonts w:ascii="Latha" w:hAnsi="Latha" w:cs="Latha"/>
+                <w:sz w:val="28"/>
+                <w:szCs w:val="28"/>
+                <w:cs/>
+                <w:lang w:bidi="ta-IN"/>
+              </w:rPr>
+              <w:t>சோத</w:t>
+            </w:r>
+            <w:r>
+              <w:rPr>
+                <w:rFonts w:ascii="Latha" w:hAnsi="Latha" w:cs="Latha"/>
+                <w:b/>
+                <w:bCs/>
+                <w:position w:val="-12"/>
+                <w:sz w:val="28"/>
+                <w:szCs w:val="28"/>
+                <w:cs/>
+                <w:lang w:bidi="ta-IN"/>
+              </w:rPr>
+              <w:t>3</w:t>
+            </w:r>
+            <w:r>
+              <w:rPr>
+                <w:rFonts w:ascii="Latha" w:hAnsi="Latha" w:cs="Latha"/>
+                <w:sz w:val="28"/>
+                <w:szCs w:val="28"/>
+                <w:cs/>
+                <w:lang w:bidi="ta-IN"/>
+              </w:rPr>
+              <w:t xml:space="preserve">ய </w:t>
+            </w:r>
+            <w:r>
+              <w:rPr>
+                <w:rFonts w:ascii="Latha" w:hAnsi="Latha" w:cs="Latha"/>
+                <w:sz w:val="28"/>
+                <w:szCs w:val="28"/>
+                <w:lang w:val="it-IT" w:bidi="ta-IN"/>
+              </w:rPr>
+              <w:t>||</w:t>
+            </w:r>
+          </w:p>
+        </w:tc>
+      </w:tr>
+      <w:tr>
+        <w:trPr>
+          <w:trHeight w:val="1247"/>
+        </w:trPr>
+        <w:tc>
+          <w:tcPr>
+            <w:tcW w:w="3686" w:type="dxa"/>
+          </w:tcPr>
+          <w:p>
+            <w:pPr>
+              <w:widowControl w:val="0"/>
+              <w:tabs>
+                <w:tab w:val="left" w:pos="993"/>
+              </w:tabs>
+              <w:autoSpaceDE w:val="0"/>
+              <w:autoSpaceDN w:val="0"/>
+              <w:adjustRightInd w:val="0"/>
+              <w:spacing w:before="0" w:line="240" w:lineRule="auto"/>
+              <w:rPr>
+                <w:rFonts w:eastAsia="Times New Roman" w:cs="Arial"/>
+                <w:b/>
+                <w:sz w:val="32"/>
+                <w:szCs w:val="32"/>
+                <w:lang w:val="en-IN" w:eastAsia="en-IN" w:bidi="ml-IN"/>
+              </w:rPr>
+            </w:pPr>
+            <w:r>
+              <w:rPr>
+                <w:rFonts w:eastAsia="Times New Roman" w:cs="Arial"/>
+                <w:b/>
+                <w:sz w:val="32"/>
+                <w:szCs w:val="32"/>
+                <w:lang w:val="en-IN" w:eastAsia="en-IN" w:bidi="ml-IN"/>
+              </w:rPr>
+              <w:t>T.S.1.7.</w:t>
+            </w:r>
+            <w:r>
+              <w:rPr>
+                <w:rFonts w:eastAsia="Times New Roman" w:cs="Arial"/>
+                <w:b/>
+                <w:sz w:val="32"/>
+                <w:szCs w:val="32"/>
+                <w:lang w:val="en-IN" w:eastAsia="en-IN" w:bidi="ml-IN"/>
+              </w:rPr>
+              <w:t>11.2</w:t>
+            </w:r>
+            <w:r>
+              <w:rPr>
+                <w:rFonts w:eastAsia="Times New Roman" w:cs="Arial"/>
+                <w:b/>
+                <w:sz w:val="32"/>
+                <w:szCs w:val="32"/>
+                <w:lang w:val="en-IN" w:eastAsia="en-IN" w:bidi="ml-IN"/>
+              </w:rPr>
+              <w:t xml:space="preserve"> - Kramam</w:t>
+            </w:r>
+          </w:p>
+          <w:p>
+            <w:pPr>
+              <w:widowControl w:val="0"/>
+              <w:autoSpaceDE w:val="0"/>
+              <w:autoSpaceDN w:val="0"/>
+              <w:adjustRightInd w:val="0"/>
+              <w:spacing w:before="0" w:line="240" w:lineRule="auto"/>
+              <w:rPr>
+                <w:rFonts w:cs="Arial"/>
+                <w:b/>
+                <w:bCs/>
+                <w:sz w:val="28"/>
+                <w:szCs w:val="36"/>
+                <w:lang w:val="en-IN" w:bidi="ml-IN"/>
+              </w:rPr>
+            </w:pPr>
+            <w:r>
+              <w:rPr>
+                <w:rFonts w:cs="Arial"/>
+                <w:b/>
+                <w:bCs/>
+                <w:sz w:val="28"/>
+                <w:szCs w:val="36"/>
+                <w:lang w:val="en-IN" w:bidi="ml-IN"/>
+              </w:rPr>
+              <w:t>Krama Vaakyam No. 60</w:t>
+            </w:r>
+          </w:p>
+          <w:p>
+            <w:pPr>
+              <w:widowControl w:val="0"/>
+              <w:tabs>
+                <w:tab w:val="left" w:pos="993"/>
+              </w:tabs>
+              <w:autoSpaceDE w:val="0"/>
+              <w:autoSpaceDN w:val="0"/>
+              <w:adjustRightInd w:val="0"/>
+              <w:spacing w:before="0" w:line="240" w:lineRule="auto"/>
+              <w:rPr>
+                <w:rFonts w:eastAsia="Times New Roman" w:cs="Arial"/>
+                <w:b/>
+                <w:sz w:val="32"/>
+                <w:szCs w:val="32"/>
+                <w:lang w:val="it-IT" w:eastAsia="en-IN" w:bidi="ml-IN"/>
+              </w:rPr>
+            </w:pPr>
+            <w:r>
+              <w:rPr>
+                <w:rFonts w:cs="Arial"/>
+                <w:b/>
+                <w:bCs/>
+                <w:sz w:val="28"/>
+                <w:szCs w:val="36"/>
+                <w:lang w:val="it-IT" w:bidi="ml-IN"/>
+              </w:rPr>
+              <w:t>Panchaati No. 4</w:t>
+            </w:r>
+            <w:r>
+              <w:rPr>
+                <w:rFonts w:cs="Arial"/>
+                <w:b/>
+                <w:bCs/>
+                <w:sz w:val="28"/>
+                <w:szCs w:val="36"/>
+                <w:lang w:val="it-IT" w:bidi="ml-IN"/>
+              </w:rPr>
+              <w:t>4</w:t>
+            </w:r>
+          </w:p>
+        </w:tc>
+        <w:tc>
+          <w:tcPr>
+            <w:tcW w:w="5196" w:type="dxa"/>
+          </w:tcPr>
+          <w:p>
+            <w:pPr>
+              <w:widowControl w:val="0"/>
+              <w:autoSpaceDE w:val="0"/>
+              <w:autoSpaceDN w:val="0"/>
+              <w:adjustRightInd w:val="0"/>
+              <w:spacing w:before="0" w:line="252" w:lineRule="auto"/>
+              <w:rPr>
+                <w:rFonts w:ascii="BRH Malayalam Extra" w:hAnsi="BRH Malayalam Extra" w:cs="BRH Malayalam Extra"/>
+                <w:sz w:val="40"/>
+                <w:szCs w:val="40"/>
+                <w:lang w:val="it-IT"/>
+              </w:rPr>
+            </w:pPr>
+            <w:r>
+              <w:rPr>
+                <w:rFonts w:ascii="Latha" w:hAnsi="Latha" w:cs="Latha"/>
+                <w:sz w:val="28"/>
+                <w:szCs w:val="28"/>
+                <w:cs/>
+                <w:lang w:bidi="ta-IN"/>
+              </w:rPr>
+              <w:t>உத</w:t>
+            </w:r>
+            <w:r>
+              <w:rPr>
+                <w:rFonts w:ascii="BRH Tamil Tab Extra" w:hAnsi="BRH Tamil Tab Extra" w:cs="Latha"/>
+                <w:b/>
+                <w:sz w:val="36"/>
+                <w:szCs w:val="28"/>
+                <w:lang w:val="it-IT" w:bidi="ta-IN"/>
+              </w:rPr>
+              <w:t>†</w:t>
+            </w:r>
+            <w:r>
+              <w:rPr>
+                <w:rFonts w:ascii="Latha" w:hAnsi="Latha" w:cs="Latha"/>
+                <w:b/>
+                <w:bCs/>
+                <w:position w:val="-12"/>
+                <w:sz w:val="28"/>
+                <w:szCs w:val="28"/>
+                <w:cs/>
+                <w:lang w:bidi="ta-IN"/>
+              </w:rPr>
+              <w:t>3</w:t>
+            </w:r>
+            <w:r>
+              <w:rPr>
+                <w:rFonts w:ascii="Latha" w:hAnsi="Latha" w:cs="Latha"/>
+                <w:sz w:val="28"/>
+                <w:szCs w:val="28"/>
+                <w:cs/>
+                <w:lang w:bidi="ta-IN"/>
+              </w:rPr>
+              <w:t xml:space="preserve">ஜயத் </w:t>
+            </w:r>
+            <w:r>
+              <w:rPr>
+                <w:rFonts w:ascii="Latha" w:hAnsi="Latha" w:cs="Latha"/>
+                <w:sz w:val="28"/>
+                <w:szCs w:val="28"/>
+                <w:lang w:val="it-IT" w:bidi="ta-IN"/>
+              </w:rPr>
+              <w:t xml:space="preserve">| </w:t>
+            </w:r>
+            <w:r>
+              <w:rPr>
+                <w:rFonts w:ascii="Latha" w:hAnsi="Latha" w:cs="Latha"/>
+                <w:sz w:val="28"/>
+                <w:szCs w:val="28"/>
+                <w:cs/>
+                <w:lang w:bidi="ta-IN"/>
+              </w:rPr>
+              <w:t>அ</w:t>
+            </w:r>
+            <w:r>
+              <w:rPr>
+                <w:rFonts w:ascii="BRH Tamil Tab Extra" w:hAnsi="BRH Tamil Tab Extra" w:cs="Latha"/>
+                <w:b/>
+                <w:sz w:val="32"/>
+                <w:szCs w:val="28"/>
+                <w:lang w:val="it-IT" w:bidi="ta-IN"/>
+              </w:rPr>
+              <w:t>…</w:t>
+            </w:r>
+            <w:r>
+              <w:rPr>
+                <w:rFonts w:ascii="Latha" w:hAnsi="Latha" w:cs="Latha"/>
+                <w:sz w:val="28"/>
+                <w:szCs w:val="28"/>
+                <w:cs/>
+                <w:lang w:bidi="ta-IN"/>
+              </w:rPr>
+              <w:t>ஜ</w:t>
+            </w:r>
+            <w:r>
+              <w:rPr>
+                <w:rFonts w:ascii="BRH Tamil Tab Extra" w:hAnsi="BRH Tamil Tab Extra" w:cs="Latha"/>
+                <w:b/>
+                <w:sz w:val="32"/>
+                <w:szCs w:val="28"/>
+                <w:lang w:val="it-IT" w:bidi="ta-IN"/>
+              </w:rPr>
+              <w:t>…</w:t>
+            </w:r>
+            <w:r>
+              <w:rPr>
+                <w:rFonts w:ascii="Latha" w:hAnsi="Latha" w:cs="Latha"/>
+                <w:sz w:val="28"/>
+                <w:szCs w:val="28"/>
+                <w:cs/>
+                <w:lang w:bidi="ta-IN"/>
+              </w:rPr>
+              <w:t>ய</w:t>
+            </w:r>
+            <w:r>
+              <w:rPr>
+                <w:rFonts w:ascii="BRH Tamil Tab Extra" w:hAnsi="BRH Tamil Tab Extra" w:cs="Latha"/>
+                <w:b/>
+                <w:sz w:val="32"/>
+                <w:szCs w:val="28"/>
+                <w:lang w:val="it-IT" w:bidi="ta-IN"/>
+              </w:rPr>
+              <w:t>…</w:t>
+            </w:r>
+            <w:r>
+              <w:rPr>
+                <w:rFonts w:ascii="Latha" w:hAnsi="Latha" w:cs="Latha"/>
+                <w:sz w:val="28"/>
+                <w:szCs w:val="28"/>
+                <w:highlight w:val="yellow"/>
+                <w:cs/>
+                <w:lang w:bidi="ta-IN"/>
+              </w:rPr>
+              <w:t>தி</w:t>
+            </w:r>
+            <w:r>
+              <w:rPr>
+                <w:rFonts w:ascii="BRH Tamil Tab Extra" w:hAnsi="BRH Tamil Tab Extra" w:cs="Latha"/>
+                <w:b/>
+                <w:sz w:val="32"/>
+                <w:szCs w:val="28"/>
+                <w:lang w:val="it-IT" w:bidi="ta-IN"/>
+              </w:rPr>
+              <w:t>…</w:t>
+            </w:r>
+            <w:r>
+              <w:rPr>
+                <w:rFonts w:ascii="Latha" w:hAnsi="Latha" w:cs="Latha"/>
+                <w:b/>
+                <w:bCs/>
+                <w:position w:val="-12"/>
+                <w:sz w:val="28"/>
+                <w:szCs w:val="28"/>
+                <w:cs/>
+                <w:lang w:bidi="ta-IN"/>
+              </w:rPr>
+              <w:t>3</w:t>
+            </w:r>
+            <w:r>
+              <w:rPr>
+                <w:rFonts w:ascii="Latha" w:hAnsi="Latha" w:cs="Latha"/>
+                <w:sz w:val="28"/>
+                <w:szCs w:val="28"/>
+                <w:cs/>
+                <w:lang w:bidi="ta-IN"/>
+              </w:rPr>
+              <w:t>த்ய</w:t>
+            </w:r>
+            <w:r>
+              <w:rPr>
+                <w:rFonts w:ascii="BRH Tamil Tab Extra" w:hAnsi="BRH Tamil Tab Extra" w:cs="Latha"/>
+                <w:b/>
+                <w:sz w:val="36"/>
+                <w:szCs w:val="28"/>
+                <w:lang w:val="it-IT" w:bidi="ta-IN"/>
+              </w:rPr>
+              <w:t>†</w:t>
+            </w:r>
+            <w:r>
+              <w:rPr>
+                <w:rFonts w:ascii="Latha" w:hAnsi="Latha" w:cs="Latha"/>
+                <w:sz w:val="28"/>
+                <w:szCs w:val="28"/>
+                <w:cs/>
+                <w:lang w:bidi="ta-IN"/>
+              </w:rPr>
+              <w:t xml:space="preserve">ஜயத் </w:t>
+            </w:r>
+            <w:r>
+              <w:rPr>
+                <w:rFonts w:ascii="Latha" w:hAnsi="Latha" w:cs="Latha"/>
+                <w:sz w:val="28"/>
+                <w:szCs w:val="28"/>
+                <w:lang w:val="it-IT" w:bidi="ta-IN"/>
+              </w:rPr>
+              <w:t>||</w:t>
+            </w:r>
+          </w:p>
+        </w:tc>
+        <w:tc>
+          <w:tcPr>
+            <w:tcW w:w="5152" w:type="dxa"/>
+          </w:tcPr>
+          <w:p>
+            <w:pPr>
+              <w:widowControl w:val="0"/>
+              <w:autoSpaceDE w:val="0"/>
+              <w:autoSpaceDN w:val="0"/>
+              <w:adjustRightInd w:val="0"/>
+              <w:spacing w:before="0" w:line="252" w:lineRule="auto"/>
+              <w:rPr>
+                <w:rFonts w:ascii="BRH Malayalam Extra" w:hAnsi="BRH Malayalam Extra" w:cs="BRH Malayalam Extra"/>
+                <w:sz w:val="40"/>
+                <w:szCs w:val="40"/>
+                <w:lang w:val="it-IT"/>
+              </w:rPr>
+            </w:pPr>
+            <w:r>
+              <w:rPr>
+                <w:rFonts w:ascii="Latha" w:hAnsi="Latha" w:cs="Latha"/>
+                <w:sz w:val="28"/>
+                <w:szCs w:val="28"/>
+                <w:cs/>
+                <w:lang w:bidi="ta-IN"/>
+              </w:rPr>
+              <w:t>உத</w:t>
+            </w:r>
+            <w:r>
+              <w:rPr>
+                <w:rFonts w:ascii="BRH Tamil Tab Extra" w:hAnsi="BRH Tamil Tab Extra" w:cs="Latha"/>
+                <w:b/>
+                <w:sz w:val="36"/>
+                <w:szCs w:val="28"/>
+                <w:lang w:val="it-IT" w:bidi="ta-IN"/>
+              </w:rPr>
+              <w:t>†</w:t>
+            </w:r>
+            <w:r>
+              <w:rPr>
+                <w:rFonts w:ascii="Latha" w:hAnsi="Latha" w:cs="Latha"/>
+                <w:b/>
+                <w:bCs/>
+                <w:position w:val="-12"/>
+                <w:sz w:val="28"/>
+                <w:szCs w:val="28"/>
+                <w:cs/>
+                <w:lang w:bidi="ta-IN"/>
+              </w:rPr>
+              <w:t>3</w:t>
+            </w:r>
+            <w:r>
+              <w:rPr>
+                <w:rFonts w:ascii="Latha" w:hAnsi="Latha" w:cs="Latha"/>
+                <w:sz w:val="28"/>
+                <w:szCs w:val="28"/>
+                <w:cs/>
+                <w:lang w:bidi="ta-IN"/>
+              </w:rPr>
+              <w:t xml:space="preserve">ஜயத் </w:t>
+            </w:r>
+            <w:r>
+              <w:rPr>
+                <w:rFonts w:ascii="Latha" w:hAnsi="Latha" w:cs="Latha"/>
+                <w:sz w:val="28"/>
+                <w:szCs w:val="28"/>
+                <w:lang w:val="it-IT" w:bidi="ta-IN"/>
+              </w:rPr>
+              <w:t xml:space="preserve">| </w:t>
+            </w:r>
+            <w:r>
+              <w:rPr>
+                <w:rFonts w:ascii="Latha" w:hAnsi="Latha" w:cs="Latha"/>
+                <w:sz w:val="28"/>
+                <w:szCs w:val="28"/>
+                <w:cs/>
+                <w:lang w:bidi="ta-IN"/>
+              </w:rPr>
+              <w:t>அ</w:t>
+            </w:r>
+            <w:r>
+              <w:rPr>
+                <w:rFonts w:ascii="BRH Tamil Tab Extra" w:hAnsi="BRH Tamil Tab Extra" w:cs="Latha"/>
+                <w:b/>
+                <w:sz w:val="32"/>
+                <w:szCs w:val="28"/>
+                <w:lang w:val="it-IT" w:bidi="ta-IN"/>
+              </w:rPr>
+              <w:t>…</w:t>
+            </w:r>
+            <w:r>
+              <w:rPr>
+                <w:rFonts w:ascii="Latha" w:hAnsi="Latha" w:cs="Latha"/>
+                <w:sz w:val="28"/>
+                <w:szCs w:val="28"/>
+                <w:cs/>
+                <w:lang w:bidi="ta-IN"/>
+              </w:rPr>
+              <w:t>ஜ</w:t>
+            </w:r>
+            <w:r>
+              <w:rPr>
+                <w:rFonts w:ascii="BRH Tamil Tab Extra" w:hAnsi="BRH Tamil Tab Extra" w:cs="Latha"/>
+                <w:b/>
+                <w:sz w:val="32"/>
+                <w:szCs w:val="28"/>
+                <w:lang w:val="it-IT" w:bidi="ta-IN"/>
+              </w:rPr>
+              <w:t>…</w:t>
+            </w:r>
+            <w:r>
+              <w:rPr>
+                <w:rFonts w:ascii="Latha" w:hAnsi="Latha" w:cs="Latha"/>
+                <w:sz w:val="28"/>
+                <w:szCs w:val="28"/>
+                <w:cs/>
+                <w:lang w:bidi="ta-IN"/>
+              </w:rPr>
+              <w:t>ய</w:t>
+            </w:r>
+            <w:r>
+              <w:rPr>
+                <w:rFonts w:ascii="BRH Tamil Tab Extra" w:hAnsi="BRH Tamil Tab Extra" w:cs="Latha"/>
+                <w:b/>
+                <w:sz w:val="32"/>
+                <w:szCs w:val="28"/>
+                <w:lang w:val="it-IT" w:bidi="ta-IN"/>
+              </w:rPr>
+              <w:t>…</w:t>
+            </w:r>
+            <w:r>
+              <w:rPr>
+                <w:rFonts w:ascii="Latha" w:hAnsi="Latha" w:cs="Latha"/>
+                <w:sz w:val="28"/>
+                <w:szCs w:val="28"/>
+                <w:highlight w:val="green"/>
+                <w:cs/>
+                <w:lang w:bidi="ta-IN"/>
+              </w:rPr>
+              <w:t>தி</w:t>
+            </w:r>
+            <w:r>
+              <w:rPr>
+                <w:rFonts w:ascii="Latha" w:hAnsi="Latha" w:cs="Latha"/>
+                <w:b/>
+                <w:bCs/>
+                <w:position w:val="-12"/>
+                <w:sz w:val="28"/>
+                <w:szCs w:val="28"/>
+                <w:cs/>
+                <w:lang w:bidi="ta-IN"/>
+              </w:rPr>
+              <w:t>3</w:t>
+            </w:r>
+            <w:r>
+              <w:rPr>
+                <w:rFonts w:ascii="Latha" w:hAnsi="Latha" w:cs="Latha"/>
+                <w:sz w:val="28"/>
+                <w:szCs w:val="28"/>
+                <w:cs/>
+                <w:lang w:bidi="ta-IN"/>
+              </w:rPr>
+              <w:t>த்ய</w:t>
+            </w:r>
+            <w:r>
+              <w:rPr>
+                <w:rFonts w:ascii="BRH Tamil Tab Extra" w:hAnsi="BRH Tamil Tab Extra" w:cs="Latha"/>
+                <w:b/>
+                <w:sz w:val="36"/>
+                <w:szCs w:val="28"/>
+                <w:lang w:val="it-IT" w:bidi="ta-IN"/>
+              </w:rPr>
+              <w:t>†</w:t>
+            </w:r>
+            <w:r>
+              <w:rPr>
+                <w:rFonts w:ascii="Latha" w:hAnsi="Latha" w:cs="Latha"/>
+                <w:sz w:val="28"/>
+                <w:szCs w:val="28"/>
+                <w:cs/>
+                <w:lang w:bidi="ta-IN"/>
+              </w:rPr>
+              <w:t xml:space="preserve">ஜயத் </w:t>
+            </w:r>
+            <w:r>
+              <w:rPr>
+                <w:rFonts w:ascii="Latha" w:hAnsi="Latha" w:cs="Latha"/>
+                <w:sz w:val="28"/>
+                <w:szCs w:val="28"/>
+                <w:lang w:val="it-IT" w:bidi="ta-IN"/>
+              </w:rPr>
+              <w:t>||</w:t>
+            </w:r>
+          </w:p>
+        </w:tc>
+      </w:tr>
+    </w:tbl>
+    <w:p>
+      <w:pPr>
+        <w:jc w:val="center"/>
+        <w:rPr>
+          <w:b/>
+          <w:bCs/>
+          <w:sz w:val="32"/>
+          <w:szCs w:val="32"/>
+          <w:u w:val="single"/>
+          <w:lang w:val="it-IT"/>
+        </w:rPr>
+      </w:pPr>
+    </w:p>
+    <w:p>
+      <w:pPr>
+        <w:jc w:val="center"/>
+        <w:rPr>
+          <w:b/>
+          <w:bCs/>
+          <w:sz w:val="32"/>
+          <w:szCs w:val="32"/>
+          <w:u w:val="single"/>
+          <w:lang w:val="it-IT"/>
+        </w:rPr>
+      </w:pPr>
+    </w:p>
+    <w:p>
+      <w:pPr>
+        <w:jc w:val="center"/>
+        <w:rPr>
+          <w:b/>
+          <w:bCs/>
+          <w:sz w:val="32"/>
+          <w:szCs w:val="32"/>
+          <w:u w:val="single"/>
+        </w:rPr>
+      </w:pPr>
+      <w:r>
+        <w:rPr>
+          <w:b/>
+          <w:bCs/>
+          <w:sz w:val="32"/>
+          <w:szCs w:val="32"/>
+          <w:u w:val="single"/>
+        </w:rPr>
+        <w:t xml:space="preserve">Krama </w:t>
+      </w:r>
+      <w:r>
+        <w:rPr>
+          <w:b/>
+          <w:bCs/>
+          <w:sz w:val="32"/>
+          <w:szCs w:val="32"/>
+          <w:u w:val="single"/>
+        </w:rPr>
+        <w:t>Paatam – TS 1.</w:t>
+      </w:r>
+      <w:r>
+        <w:rPr>
+          <w:b/>
+          <w:bCs/>
+          <w:sz w:val="32"/>
+          <w:szCs w:val="32"/>
+          <w:u w:val="single"/>
+        </w:rPr>
+        <w:t>7</w:t>
+      </w:r>
+      <w:r>
+        <w:rPr>
+          <w:b/>
+          <w:bCs/>
+          <w:sz w:val="32"/>
+          <w:szCs w:val="32"/>
+          <w:u w:val="single"/>
+        </w:rPr>
+        <w:t xml:space="preserve"> </w:t>
+      </w:r>
+      <w:proofErr w:type="gramStart"/>
+      <w:r>
+        <w:rPr>
+          <w:b/>
+          <w:bCs/>
+          <w:sz w:val="32"/>
+          <w:szCs w:val="32"/>
+          <w:u w:val="single"/>
+        </w:rPr>
         <w:t xml:space="preserve">Tamil  </w:t>
       </w:r>
       <w:r>
@@ -71,7 +2284,18 @@
           <w:szCs w:val="32"/>
           <w:u w:val="single"/>
         </w:rPr>
-        <w:t>Corrections –</w:t>
+        <w:t>Corrections</w:t>
+      </w:r>
+      <w:proofErr w:type="gramEnd"/>
+      <w:r>
+        <w:rPr>
+          <w:b/>
+          <w:bCs/>
+          <w:sz w:val="32"/>
+          <w:szCs w:val="32"/>
+          <w:u w:val="single"/>
+        </w:rPr>
+        <w:t xml:space="preserve"> –</w:t>
       </w:r>
       <w:r>
         <w:rPr>
@@ -296,6 +2520,7 @@
                 <w:szCs w:val="32"/>
                 <w:lang w:val="en-IN" w:eastAsia="en-IN" w:bidi="ml-IN"/>
               </w:rPr>
+              <w:lastRenderedPageBreak/>
               <w:t>T.S.1.7.</w:t>
             </w:r>
             <w:r>
@@ -2594,6 +4819,7 @@
                 <w:sz w:val="32"/>
                 <w:szCs w:val="32"/>
               </w:rPr>
+              <w:lastRenderedPageBreak/>
               <w:t>Reference</w:t>
             </w:r>
           </w:p>
@@ -2620,6 +4846,7 @@
                 <w:sz w:val="32"/>
                 <w:szCs w:val="32"/>
               </w:rPr>
+              <w:lastRenderedPageBreak/>
               <w:t>As Printed</w:t>
             </w:r>
           </w:p>
@@ -5566,7 +7793,6 @@
                 <w:szCs w:val="32"/>
                 <w:lang w:val="en-IN" w:eastAsia="en-IN" w:bidi="ml-IN"/>
               </w:rPr>
-              <w:lastRenderedPageBreak/>
               <w:t>T.S.1.7.3.4 - Kramam</w:t>
             </w:r>
           </w:p>
@@ -6069,6 +8295,7 @@
                 <w:szCs w:val="32"/>
                 <w:lang w:val="en-IN" w:eastAsia="en-IN" w:bidi="ml-IN"/>
               </w:rPr>
+              <w:lastRenderedPageBreak/>
               <w:t>T.S.1.7.8.3 - Kramam</w:t>
             </w:r>
           </w:p>
@@ -8863,7 +11090,7 @@
                 <w:color w:val="000000"/>
                 <w:sz w:val="28"/>
                 <w:szCs w:val="28"/>
-                <w:lang w:val="en-IN" w:eastAsia="en-IN" w:bidi="ml-IN"/>
+                <w:lang w:val="it-IT" w:eastAsia="en-IN" w:bidi="ml-IN"/>
               </w:rPr>
             </w:pPr>
             <w:r>
@@ -8874,7 +11101,7 @@
                 <w:color w:val="000000"/>
                 <w:sz w:val="28"/>
                 <w:szCs w:val="28"/>
-                <w:lang w:val="en-IN" w:eastAsia="en-IN" w:bidi="ml-IN"/>
+                <w:lang w:val="it-IT" w:eastAsia="en-IN" w:bidi="ml-IN"/>
               </w:rPr>
               <w:t>T.S.1.7.4.1 - Kramam</w:t>
             </w:r>
@@ -8891,6 +11118,7 @@
                 <w:b/>
                 <w:sz w:val="28"/>
                 <w:szCs w:val="28"/>
+                <w:lang w:val="it-IT"/>
               </w:rPr>
             </w:pPr>
             <w:r>
@@ -8900,31 +11128,9 @@
                 <w:bCs/>
                 <w:sz w:val="28"/>
                 <w:szCs w:val="28"/>
-                <w:lang w:bidi="ml-IN"/>
-              </w:rPr>
-              <w:t>Krama Vaakyam No. 1</w:t>
-            </w:r>
-            <w:r>
-              <w:rPr>
-                <w:rFonts w:cs="Arial"/>
-                <w:b/>
-                <w:bCs/>
-                <w:sz w:val="28"/>
-                <w:szCs w:val="28"/>
-                <w:lang w:bidi="ml-IN"/>
-              </w:rPr>
-              <w:t xml:space="preserve"> </w:t>
-            </w:r>
-            <w:r>
-              <w:rPr>
-                <w:rFonts w:cs="Arial"/>
-                <w:b/>
-                <w:bCs/>
-                <w:sz w:val="28"/>
-                <w:szCs w:val="28"/>
-                <w:lang w:bidi="ml-IN"/>
-              </w:rPr>
-              <w:t>Panchaati No. 15</w:t>
+                <w:lang w:val="it-IT" w:bidi="ml-IN"/>
+              </w:rPr>
+              <w:t>Krama Vaakyam No. 1 Panchaati No. 15</w:t>
             </w:r>
           </w:p>
         </w:tc>
@@ -8959,7 +11165,7 @@
                 <w:b/>
                 <w:sz w:val="32"/>
                 <w:szCs w:val="28"/>
-                <w:lang w:bidi="ta-IN"/>
+                <w:lang w:val="it-IT" w:bidi="ta-IN"/>
               </w:rPr>
               <w:t>…</w:t>
             </w:r>
@@ -8993,7 +11199,7 @@
                 <w:bCs/>
                 <w:sz w:val="32"/>
                 <w:szCs w:val="32"/>
-                <w:lang w:bidi="ta-IN"/>
+                <w:lang w:val="it-IT" w:bidi="ta-IN"/>
               </w:rPr>
               <w:t>.</w:t>
             </w:r>
@@ -9003,7 +11209,7 @@
                 <w:b/>
                 <w:sz w:val="32"/>
                 <w:szCs w:val="28"/>
-                <w:lang w:bidi="ta-IN"/>
+                <w:lang w:val="it-IT" w:bidi="ta-IN"/>
               </w:rPr>
               <w:t>……</w:t>
             </w:r>
@@ -9034,7 +11240,7 @@
                 <w:b/>
                 <w:sz w:val="32"/>
                 <w:szCs w:val="28"/>
-                <w:lang w:bidi="ta-IN"/>
+                <w:lang w:val="it-IT" w:bidi="ta-IN"/>
               </w:rPr>
               <w:t>…</w:t>
             </w:r>
@@ -9053,7 +11259,7 @@
                 <w:rFonts w:ascii="Latha" w:hAnsi="Latha" w:cs="Latha"/>
                 <w:sz w:val="28"/>
                 <w:szCs w:val="28"/>
-                <w:lang w:bidi="ta-IN"/>
+                <w:lang w:val="it-IT" w:bidi="ta-IN"/>
               </w:rPr>
               <w:t xml:space="preserve">| </w:t>
             </w:r>
@@ -9073,7 +11279,7 @@
                 <w:b/>
                 <w:sz w:val="32"/>
                 <w:szCs w:val="28"/>
-                <w:lang w:bidi="ta-IN"/>
+                <w:lang w:val="it-IT" w:bidi="ta-IN"/>
               </w:rPr>
               <w:t>…</w:t>
             </w:r>
@@ -9093,7 +11299,7 @@
                 <w:b/>
                 <w:sz w:val="36"/>
                 <w:szCs w:val="28"/>
-                <w:lang w:bidi="ta-IN"/>
+                <w:lang w:val="it-IT" w:bidi="ta-IN"/>
               </w:rPr>
               <w:t>†</w:t>
             </w:r>
@@ -9126,7 +11332,7 @@
                 <w:b/>
                 <w:sz w:val="32"/>
                 <w:szCs w:val="28"/>
-                <w:lang w:bidi="ta-IN"/>
+                <w:lang w:val="it-IT" w:bidi="ta-IN"/>
               </w:rPr>
               <w:t>…</w:t>
             </w:r>
@@ -9146,7 +11352,7 @@
                 <w:b/>
                 <w:sz w:val="36"/>
                 <w:szCs w:val="28"/>
-                <w:lang w:bidi="ta-IN"/>
+                <w:lang w:val="it-IT" w:bidi="ta-IN"/>
               </w:rPr>
               <w:t>‡</w:t>
             </w:r>
@@ -9155,7 +11361,7 @@
                 <w:rFonts w:ascii="Latha" w:hAnsi="Latha" w:cs="Latha"/>
                 <w:sz w:val="28"/>
                 <w:szCs w:val="28"/>
-                <w:lang w:bidi="ta-IN"/>
+                <w:lang w:val="it-IT" w:bidi="ta-IN"/>
               </w:rPr>
               <w:t xml:space="preserve"> |</w:t>
             </w:r>
@@ -11644,6 +13850,7 @@
                 <w:b/>
                 <w:sz w:val="28"/>
                 <w:szCs w:val="28"/>
+                <w:lang w:val="it-IT"/>
               </w:rPr>
             </w:pPr>
             <w:r>
@@ -11652,6 +13859,7 @@
                 <w:b/>
                 <w:sz w:val="28"/>
                 <w:szCs w:val="28"/>
+                <w:lang w:val="it-IT"/>
               </w:rPr>
               <w:t>T.S.1.7.7.2 - Kramam</w:t>
             </w:r>
@@ -11669,6 +13877,7 @@
                 <w:b/>
                 <w:sz w:val="28"/>
                 <w:szCs w:val="28"/>
+                <w:lang w:val="it-IT"/>
               </w:rPr>
             </w:pPr>
             <w:r>
@@ -11677,6 +13886,7 @@
                 <w:b/>
                 <w:sz w:val="28"/>
                 <w:szCs w:val="28"/>
+                <w:lang w:val="it-IT"/>
               </w:rPr>
               <w:t>KramaVaakyamNo.12</w:t>
             </w:r>
@@ -11694,6 +13904,7 @@
                 <w:b/>
                 <w:sz w:val="28"/>
                 <w:szCs w:val="28"/>
+                <w:lang w:val="it-IT"/>
               </w:rPr>
             </w:pPr>
             <w:r>
@@ -11702,6 +13913,7 @@
                 <w:b/>
                 <w:sz w:val="28"/>
                 <w:szCs w:val="28"/>
+                <w:lang w:val="it-IT"/>
               </w:rPr>
               <w:t>Panchaati No. 33</w:t>
             </w:r>
@@ -11719,6 +13931,7 @@
                 <w:color w:val="000000"/>
                 <w:sz w:val="40"/>
                 <w:szCs w:val="40"/>
+                <w:lang w:val="it-IT"/>
               </w:rPr>
             </w:pPr>
             <w:r>
@@ -11737,7 +13950,7 @@
                 <w:b/>
                 <w:sz w:val="32"/>
                 <w:szCs w:val="28"/>
-                <w:lang w:bidi="ta-IN"/>
+                <w:lang w:val="it-IT" w:bidi="ta-IN"/>
               </w:rPr>
               <w:t>…</w:t>
             </w:r>
@@ -11770,7 +13983,7 @@
                 <w:b/>
                 <w:sz w:val="32"/>
                 <w:szCs w:val="28"/>
-                <w:lang w:bidi="ta-IN"/>
+                <w:lang w:val="it-IT" w:bidi="ta-IN"/>
               </w:rPr>
               <w:t>…</w:t>
             </w:r>
@@ -11790,7 +14003,7 @@
                 <w:b/>
                 <w:sz w:val="32"/>
                 <w:szCs w:val="28"/>
-                <w:lang w:bidi="ta-IN"/>
+                <w:lang w:val="it-IT" w:bidi="ta-IN"/>
               </w:rPr>
               <w:t>…</w:t>
             </w:r>
@@ -11823,7 +14036,7 @@
                 <w:b/>
                 <w:sz w:val="32"/>
                 <w:szCs w:val="28"/>
-                <w:lang w:bidi="ta-IN"/>
+                <w:lang w:val="it-IT" w:bidi="ta-IN"/>
               </w:rPr>
               <w:t>…</w:t>
             </w:r>
@@ -11843,7 +14056,7 @@
                 <w:b/>
                 <w:sz w:val="32"/>
                 <w:szCs w:val="28"/>
-                <w:lang w:bidi="ta-IN"/>
+                <w:lang w:val="it-IT" w:bidi="ta-IN"/>
               </w:rPr>
               <w:t>…</w:t>
             </w:r>
@@ -11863,7 +14076,7 @@
                 <w:b/>
                 <w:sz w:val="32"/>
                 <w:szCs w:val="28"/>
-                <w:lang w:bidi="ta-IN"/>
+                <w:lang w:val="it-IT" w:bidi="ta-IN"/>
               </w:rPr>
               <w:t>…</w:t>
             </w:r>
@@ -11894,7 +14107,7 @@
                 <w:rFonts w:ascii="Latha" w:hAnsi="Latha" w:cs="Latha"/>
                 <w:sz w:val="28"/>
                 <w:szCs w:val="28"/>
-                <w:lang w:bidi="ta-IN"/>
+                <w:lang w:val="it-IT" w:bidi="ta-IN"/>
               </w:rPr>
               <w:t xml:space="preserve">| </w:t>
             </w:r>
@@ -11903,7 +14116,7 @@
                 <w:rFonts w:ascii="Latha" w:hAnsi="Latha" w:cs="Latha"/>
                 <w:sz w:val="28"/>
                 <w:szCs w:val="28"/>
-                <w:lang w:bidi="ta-IN"/>
+                <w:lang w:val="it-IT" w:bidi="ta-IN"/>
               </w:rPr>
               <w:br/>
             </w:r>
@@ -11923,7 +14136,7 @@
                 <w:b/>
                 <w:sz w:val="32"/>
                 <w:szCs w:val="28"/>
-                <w:lang w:bidi="ta-IN"/>
+                <w:lang w:val="it-IT" w:bidi="ta-IN"/>
               </w:rPr>
               <w:t>…</w:t>
             </w:r>
@@ -11943,7 +14156,7 @@
                 <w:b/>
                 <w:sz w:val="32"/>
                 <w:szCs w:val="28"/>
-                <w:lang w:bidi="ta-IN"/>
+                <w:lang w:val="it-IT" w:bidi="ta-IN"/>
               </w:rPr>
               <w:t>…</w:t>
             </w:r>
@@ -11974,7 +14187,7 @@
                 <w:b/>
                 <w:sz w:val="36"/>
                 <w:szCs w:val="28"/>
-                <w:lang w:bidi="ta-IN"/>
+                <w:lang w:val="it-IT" w:bidi="ta-IN"/>
               </w:rPr>
               <w:t>†</w:t>
             </w:r>
@@ -11983,7 +14196,7 @@
                 <w:rFonts w:ascii="Latha" w:hAnsi="Latha" w:cs="Latha"/>
                 <w:sz w:val="28"/>
                 <w:szCs w:val="28"/>
-                <w:lang w:bidi="ta-IN"/>
+                <w:lang w:val="it-IT" w:bidi="ta-IN"/>
               </w:rPr>
               <w:t xml:space="preserve"> </w:t>
             </w:r>
@@ -12024,7 +14237,7 @@
                 <w:rFonts w:ascii="Latha" w:hAnsi="Latha" w:cs="Latha"/>
                 <w:sz w:val="28"/>
                 <w:szCs w:val="28"/>
-                <w:lang w:bidi="ta-IN"/>
+                <w:lang w:val="it-IT" w:bidi="ta-IN"/>
               </w:rPr>
               <w:t>||</w:t>
             </w:r>
@@ -12042,6 +14255,7 @@
                 <w:color w:val="000000"/>
                 <w:sz w:val="40"/>
                 <w:szCs w:val="40"/>
+                <w:lang w:val="it-IT"/>
               </w:rPr>
             </w:pPr>
             <w:r>
@@ -12060,7 +14274,7 @@
                 <w:b/>
                 <w:sz w:val="32"/>
                 <w:szCs w:val="28"/>
-                <w:lang w:bidi="ta-IN"/>
+                <w:lang w:val="it-IT" w:bidi="ta-IN"/>
               </w:rPr>
               <w:t>…</w:t>
             </w:r>
@@ -12093,7 +14307,7 @@
                 <w:b/>
                 <w:sz w:val="32"/>
                 <w:szCs w:val="28"/>
-                <w:lang w:bidi="ta-IN"/>
+                <w:lang w:val="it-IT" w:bidi="ta-IN"/>
               </w:rPr>
               <w:t>…</w:t>
             </w:r>
@@ -12113,7 +14327,7 @@
                 <w:b/>
                 <w:sz w:val="32"/>
                 <w:szCs w:val="28"/>
-                <w:lang w:bidi="ta-IN"/>
+                <w:lang w:val="it-IT" w:bidi="ta-IN"/>
               </w:rPr>
               <w:t>…</w:t>
             </w:r>
@@ -12146,7 +14360,7 @@
                 <w:b/>
                 <w:sz w:val="32"/>
                 <w:szCs w:val="28"/>
-                <w:lang w:bidi="ta-IN"/>
+                <w:lang w:val="it-IT" w:bidi="ta-IN"/>
               </w:rPr>
               <w:t>…</w:t>
             </w:r>
@@ -12166,7 +14380,7 @@
                 <w:b/>
                 <w:sz w:val="32"/>
                 <w:szCs w:val="28"/>
-                <w:lang w:bidi="ta-IN"/>
+                <w:lang w:val="it-IT" w:bidi="ta-IN"/>
               </w:rPr>
               <w:t>…</w:t>
             </w:r>
@@ -12186,7 +14400,7 @@
                 <w:b/>
                 <w:sz w:val="32"/>
                 <w:szCs w:val="28"/>
-                <w:lang w:bidi="ta-IN"/>
+                <w:lang w:val="it-IT" w:bidi="ta-IN"/>
               </w:rPr>
               <w:t>…</w:t>
             </w:r>
@@ -12217,7 +14431,7 @@
                 <w:rFonts w:ascii="Latha" w:hAnsi="Latha" w:cs="Latha"/>
                 <w:sz w:val="28"/>
                 <w:szCs w:val="28"/>
-                <w:lang w:bidi="ta-IN"/>
+                <w:lang w:val="it-IT" w:bidi="ta-IN"/>
               </w:rPr>
               <w:t xml:space="preserve">| </w:t>
             </w:r>
@@ -12226,7 +14440,7 @@
                 <w:rFonts w:ascii="Latha" w:hAnsi="Latha" w:cs="Latha"/>
                 <w:sz w:val="28"/>
                 <w:szCs w:val="28"/>
-                <w:lang w:bidi="ta-IN"/>
+                <w:lang w:val="it-IT" w:bidi="ta-IN"/>
               </w:rPr>
               <w:br/>
             </w:r>
@@ -12246,7 +14460,7 @@
                 <w:b/>
                 <w:sz w:val="32"/>
                 <w:szCs w:val="28"/>
-                <w:lang w:bidi="ta-IN"/>
+                <w:lang w:val="it-IT" w:bidi="ta-IN"/>
               </w:rPr>
               <w:t>…</w:t>
             </w:r>
@@ -12266,7 +14480,7 @@
                 <w:b/>
                 <w:sz w:val="32"/>
                 <w:szCs w:val="28"/>
-                <w:lang w:bidi="ta-IN"/>
+                <w:lang w:val="it-IT" w:bidi="ta-IN"/>
               </w:rPr>
               <w:t>…</w:t>
             </w:r>
@@ -12287,7 +14501,7 @@
                 <w:b/>
                 <w:sz w:val="32"/>
                 <w:szCs w:val="28"/>
-                <w:lang w:bidi="ta-IN"/>
+                <w:lang w:val="it-IT" w:bidi="ta-IN"/>
               </w:rPr>
               <w:t>…</w:t>
             </w:r>
@@ -12307,7 +14521,7 @@
                 <w:b/>
                 <w:sz w:val="36"/>
                 <w:szCs w:val="28"/>
-                <w:lang w:bidi="ta-IN"/>
+                <w:lang w:val="it-IT" w:bidi="ta-IN"/>
               </w:rPr>
               <w:t>†</w:t>
             </w:r>
@@ -12316,7 +14530,7 @@
                 <w:rFonts w:ascii="Latha" w:hAnsi="Latha" w:cs="Latha"/>
                 <w:sz w:val="28"/>
                 <w:szCs w:val="28"/>
-                <w:lang w:bidi="ta-IN"/>
+                <w:lang w:val="it-IT" w:bidi="ta-IN"/>
               </w:rPr>
               <w:t xml:space="preserve"> </w:t>
             </w:r>
@@ -12357,7 +14571,7 @@
                 <w:rFonts w:ascii="Latha" w:hAnsi="Latha" w:cs="Latha"/>
                 <w:sz w:val="28"/>
                 <w:szCs w:val="28"/>
-                <w:lang w:bidi="ta-IN"/>
+                <w:lang w:val="it-IT" w:bidi="ta-IN"/>
               </w:rPr>
               <w:t>||</w:t>
             </w:r>
@@ -12382,6 +14596,7 @@
                 <w:b/>
                 <w:sz w:val="28"/>
                 <w:szCs w:val="28"/>
+                <w:lang w:val="it-IT"/>
               </w:rPr>
             </w:pPr>
             <w:r>
@@ -12390,6 +14605,7 @@
                 <w:b/>
                 <w:sz w:val="28"/>
                 <w:szCs w:val="28"/>
+                <w:lang w:val="it-IT"/>
               </w:rPr>
               <w:t>T.S.1.7.8.3 - Kramam</w:t>
             </w:r>
@@ -12407,6 +14623,7 @@
                 <w:b/>
                 <w:sz w:val="28"/>
                 <w:szCs w:val="28"/>
+                <w:lang w:val="it-IT"/>
               </w:rPr>
             </w:pPr>
             <w:r>
@@ -12415,6 +14632,7 @@
                 <w:b/>
                 <w:sz w:val="28"/>
                 <w:szCs w:val="28"/>
+                <w:lang w:val="it-IT"/>
               </w:rPr>
               <w:t>KramaVaakyamNo.10</w:t>
             </w:r>
@@ -12432,6 +14650,7 @@
                 <w:b/>
                 <w:sz w:val="28"/>
                 <w:szCs w:val="28"/>
+                <w:lang w:val="it-IT"/>
               </w:rPr>
             </w:pPr>
             <w:r>
@@ -12440,6 +14659,7 @@
                 <w:b/>
                 <w:sz w:val="28"/>
                 <w:szCs w:val="28"/>
+                <w:lang w:val="it-IT"/>
               </w:rPr>
               <w:t>Panchaati No. 36</w:t>
             </w:r>
@@ -12461,6 +14681,7 @@
                 <w:color w:val="000000"/>
                 <w:sz w:val="40"/>
                 <w:szCs w:val="40"/>
+                <w:lang w:val="it-IT"/>
               </w:rPr>
             </w:pPr>
             <w:r>
@@ -12479,7 +14700,7 @@
                 <w:b/>
                 <w:sz w:val="32"/>
                 <w:szCs w:val="28"/>
-                <w:lang w:bidi="ta-IN"/>
+                <w:lang w:val="it-IT" w:bidi="ta-IN"/>
               </w:rPr>
               <w:t>…</w:t>
             </w:r>
@@ -12499,7 +14720,7 @@
                 <w:b/>
                 <w:sz w:val="32"/>
                 <w:szCs w:val="28"/>
-                <w:lang w:bidi="ta-IN"/>
+                <w:lang w:val="it-IT" w:bidi="ta-IN"/>
               </w:rPr>
               <w:t>…</w:t>
             </w:r>
@@ -12519,7 +14740,7 @@
                 <w:b/>
                 <w:sz w:val="32"/>
                 <w:szCs w:val="28"/>
-                <w:lang w:bidi="ta-IN"/>
+                <w:lang w:val="it-IT" w:bidi="ta-IN"/>
               </w:rPr>
               <w:t>…</w:t>
             </w:r>
@@ -12539,7 +14760,7 @@
                 <w:b/>
                 <w:sz w:val="32"/>
                 <w:szCs w:val="28"/>
-                <w:lang w:bidi="ta-IN"/>
+                <w:lang w:val="it-IT" w:bidi="ta-IN"/>
               </w:rPr>
               <w:t>…</w:t>
             </w:r>
@@ -12559,7 +14780,7 @@
                 <w:b/>
                 <w:sz w:val="36"/>
                 <w:szCs w:val="28"/>
-                <w:lang w:bidi="ta-IN"/>
+                <w:lang w:val="it-IT" w:bidi="ta-IN"/>
               </w:rPr>
               <w:t>†</w:t>
             </w:r>
@@ -12568,7 +14789,7 @@
                 <w:rFonts w:ascii="Latha" w:hAnsi="Latha" w:cs="Latha"/>
                 <w:sz w:val="28"/>
                 <w:szCs w:val="28"/>
-                <w:lang w:bidi="ta-IN"/>
+                <w:lang w:val="it-IT" w:bidi="ta-IN"/>
               </w:rPr>
               <w:t xml:space="preserve"> | </w:t>
             </w:r>
@@ -12577,7 +14798,7 @@
                 <w:rFonts w:ascii="Latha" w:hAnsi="Latha" w:cs="Latha"/>
                 <w:sz w:val="28"/>
                 <w:szCs w:val="28"/>
-                <w:lang w:bidi="ta-IN"/>
+                <w:lang w:val="it-IT" w:bidi="ta-IN"/>
               </w:rPr>
               <w:br/>
             </w:r>
@@ -12597,7 +14818,7 @@
                 <w:b/>
                 <w:sz w:val="32"/>
                 <w:szCs w:val="28"/>
-                <w:lang w:bidi="ta-IN"/>
+                <w:lang w:val="it-IT" w:bidi="ta-IN"/>
               </w:rPr>
               <w:t>…</w:t>
             </w:r>
@@ -12617,7 +14838,7 @@
                 <w:b/>
                 <w:sz w:val="32"/>
                 <w:szCs w:val="28"/>
-                <w:lang w:bidi="ta-IN"/>
+                <w:lang w:val="it-IT" w:bidi="ta-IN"/>
               </w:rPr>
               <w:t>…</w:t>
             </w:r>
@@ -12637,7 +14858,7 @@
                 <w:b/>
                 <w:sz w:val="32"/>
                 <w:szCs w:val="28"/>
-                <w:lang w:bidi="ta-IN"/>
+                <w:lang w:val="it-IT" w:bidi="ta-IN"/>
               </w:rPr>
               <w:t>…</w:t>
             </w:r>
@@ -12659,16 +14880,16 @@
                 <w:sz w:val="32"/>
                 <w:szCs w:val="28"/>
                 <w:highlight w:val="yellow"/>
-                <w:lang w:bidi="ta-IN"/>
-              </w:rPr>
-              <w:t>…</w:t>
-            </w:r>
-            <w:r>
-              <w:rPr>
-                <w:rFonts w:ascii="Latha" w:hAnsi="Latha" w:cs="Latha"/>
-                <w:sz w:val="28"/>
-                <w:szCs w:val="28"/>
-                <w:lang w:bidi="ta-IN"/>
+                <w:lang w:val="it-IT" w:bidi="ta-IN"/>
+              </w:rPr>
+              <w:t>…</w:t>
+            </w:r>
+            <w:r>
+              <w:rPr>
+                <w:rFonts w:ascii="Latha" w:hAnsi="Latha" w:cs="Latha"/>
+                <w:sz w:val="28"/>
+                <w:szCs w:val="28"/>
+                <w:lang w:val="it-IT" w:bidi="ta-IN"/>
               </w:rPr>
               <w:t xml:space="preserve"> </w:t>
             </w:r>
@@ -12688,7 +14909,7 @@
                 <w:b/>
                 <w:sz w:val="36"/>
                 <w:szCs w:val="28"/>
-                <w:lang w:bidi="ta-IN"/>
+                <w:lang w:val="it-IT" w:bidi="ta-IN"/>
               </w:rPr>
               <w:t>†</w:t>
             </w:r>
@@ -12707,7 +14928,7 @@
                 <w:rFonts w:ascii="Latha" w:hAnsi="Latha" w:cs="Latha"/>
                 <w:sz w:val="28"/>
                 <w:szCs w:val="28"/>
-                <w:lang w:bidi="ta-IN"/>
+                <w:lang w:val="it-IT" w:bidi="ta-IN"/>
               </w:rPr>
               <w:t xml:space="preserve">- </w:t>
             </w:r>
@@ -12727,7 +14948,7 @@
                 <w:b/>
                 <w:sz w:val="32"/>
                 <w:szCs w:val="28"/>
-                <w:lang w:bidi="ta-IN"/>
+                <w:lang w:val="it-IT" w:bidi="ta-IN"/>
               </w:rPr>
               <w:t>…</w:t>
             </w:r>
@@ -12746,7 +14967,7 @@
                 <w:rFonts w:ascii="Latha" w:hAnsi="Latha" w:cs="Latha"/>
                 <w:sz w:val="28"/>
                 <w:szCs w:val="28"/>
-                <w:lang w:bidi="ta-IN"/>
+                <w:lang w:val="it-IT" w:bidi="ta-IN"/>
               </w:rPr>
               <w:t>|</w:t>
             </w:r>
@@ -12768,6 +14989,7 @@
                 <w:color w:val="000000"/>
                 <w:sz w:val="40"/>
                 <w:szCs w:val="40"/>
+                <w:lang w:val="it-IT"/>
               </w:rPr>
             </w:pPr>
             <w:r>
@@ -12786,7 +15008,7 @@
                 <w:b/>
                 <w:sz w:val="32"/>
                 <w:szCs w:val="28"/>
-                <w:lang w:bidi="ta-IN"/>
+                <w:lang w:val="it-IT" w:bidi="ta-IN"/>
               </w:rPr>
               <w:t>…</w:t>
             </w:r>
@@ -12806,7 +15028,7 @@
                 <w:b/>
                 <w:sz w:val="32"/>
                 <w:szCs w:val="28"/>
-                <w:lang w:bidi="ta-IN"/>
+                <w:lang w:val="it-IT" w:bidi="ta-IN"/>
               </w:rPr>
               <w:t>…</w:t>
             </w:r>
@@ -12826,7 +15048,7 @@
                 <w:b/>
                 <w:sz w:val="32"/>
                 <w:szCs w:val="28"/>
-                <w:lang w:bidi="ta-IN"/>
+                <w:lang w:val="it-IT" w:bidi="ta-IN"/>
               </w:rPr>
               <w:t>…</w:t>
             </w:r>
@@ -12846,7 +15068,7 @@
                 <w:b/>
                 <w:sz w:val="32"/>
                 <w:szCs w:val="28"/>
-                <w:lang w:bidi="ta-IN"/>
+                <w:lang w:val="it-IT" w:bidi="ta-IN"/>
               </w:rPr>
               <w:t>…</w:t>
             </w:r>
@@ -12866,7 +15088,7 @@
                 <w:b/>
                 <w:sz w:val="36"/>
                 <w:szCs w:val="28"/>
-                <w:lang w:bidi="ta-IN"/>
+                <w:lang w:val="it-IT" w:bidi="ta-IN"/>
               </w:rPr>
               <w:t>†</w:t>
             </w:r>
@@ -12875,7 +15097,7 @@
                 <w:rFonts w:ascii="Latha" w:hAnsi="Latha" w:cs="Latha"/>
                 <w:sz w:val="28"/>
                 <w:szCs w:val="28"/>
-                <w:lang w:bidi="ta-IN"/>
+                <w:lang w:val="it-IT" w:bidi="ta-IN"/>
               </w:rPr>
               <w:t xml:space="preserve"> | </w:t>
             </w:r>
@@ -12884,7 +15106,7 @@
                 <w:rFonts w:ascii="Latha" w:hAnsi="Latha" w:cs="Latha"/>
                 <w:sz w:val="28"/>
                 <w:szCs w:val="28"/>
-                <w:lang w:bidi="ta-IN"/>
+                <w:lang w:val="it-IT" w:bidi="ta-IN"/>
               </w:rPr>
               <w:br/>
             </w:r>
@@ -12904,7 +15126,7 @@
                 <w:b/>
                 <w:sz w:val="32"/>
                 <w:szCs w:val="28"/>
-                <w:lang w:bidi="ta-IN"/>
+                <w:lang w:val="it-IT" w:bidi="ta-IN"/>
               </w:rPr>
               <w:t>…</w:t>
             </w:r>
@@ -12924,7 +15146,7 @@
                 <w:b/>
                 <w:sz w:val="32"/>
                 <w:szCs w:val="28"/>
-                <w:lang w:bidi="ta-IN"/>
+                <w:lang w:val="it-IT" w:bidi="ta-IN"/>
               </w:rPr>
               <w:t>…</w:t>
             </w:r>
@@ -12944,7 +15166,7 @@
                 <w:b/>
                 <w:sz w:val="32"/>
                 <w:szCs w:val="28"/>
-                <w:lang w:bidi="ta-IN"/>
+                <w:lang w:val="it-IT" w:bidi="ta-IN"/>
               </w:rPr>
               <w:t>…</w:t>
             </w:r>
@@ -12964,7 +15186,7 @@
                 <w:rFonts w:ascii="Latha" w:hAnsi="Latha" w:cs="Latha"/>
                 <w:sz w:val="28"/>
                 <w:szCs w:val="28"/>
-                <w:lang w:bidi="ta-IN"/>
+                <w:lang w:val="it-IT" w:bidi="ta-IN"/>
               </w:rPr>
               <w:t xml:space="preserve"> </w:t>
             </w:r>
@@ -12984,7 +15206,7 @@
                 <w:b/>
                 <w:sz w:val="36"/>
                 <w:szCs w:val="28"/>
-                <w:lang w:bidi="ta-IN"/>
+                <w:lang w:val="it-IT" w:bidi="ta-IN"/>
               </w:rPr>
               <w:t>†</w:t>
             </w:r>
@@ -13003,7 +15225,7 @@
                 <w:rFonts w:ascii="Latha" w:hAnsi="Latha" w:cs="Latha"/>
                 <w:sz w:val="28"/>
                 <w:szCs w:val="28"/>
-                <w:lang w:bidi="ta-IN"/>
+                <w:lang w:val="it-IT" w:bidi="ta-IN"/>
               </w:rPr>
               <w:t xml:space="preserve">- </w:t>
             </w:r>
@@ -13023,7 +15245,7 @@
                 <w:b/>
                 <w:sz w:val="32"/>
                 <w:szCs w:val="28"/>
-                <w:lang w:bidi="ta-IN"/>
+                <w:lang w:val="it-IT" w:bidi="ta-IN"/>
               </w:rPr>
               <w:t>…</w:t>
             </w:r>
@@ -13042,7 +15264,7 @@
                 <w:rFonts w:ascii="Latha" w:hAnsi="Latha" w:cs="Latha"/>
                 <w:sz w:val="28"/>
                 <w:szCs w:val="28"/>
-                <w:lang w:bidi="ta-IN"/>
+                <w:lang w:val="it-IT" w:bidi="ta-IN"/>
               </w:rPr>
               <w:t>|</w:t>
             </w:r>
@@ -13067,6 +15289,7 @@
                 <w:b/>
                 <w:sz w:val="28"/>
                 <w:szCs w:val="28"/>
+                <w:lang w:val="it-IT"/>
               </w:rPr>
             </w:pPr>
             <w:r>
@@ -13075,6 +15298,7 @@
                 <w:b/>
                 <w:sz w:val="28"/>
                 <w:szCs w:val="28"/>
+                <w:lang w:val="it-IT"/>
               </w:rPr>
               <w:t>T.S.1.7.12.2 - Kramam</w:t>
             </w:r>
@@ -13092,6 +15316,7 @@
                 <w:b/>
                 <w:sz w:val="28"/>
                 <w:szCs w:val="28"/>
+                <w:lang w:val="it-IT"/>
               </w:rPr>
             </w:pPr>
             <w:r>
@@ -13100,26 +15325,9 @@
                 <w:b/>
                 <w:sz w:val="28"/>
                 <w:szCs w:val="28"/>
-              </w:rPr>
-              <w:t>KramaVaakyamNo.13</w:t>
-            </w:r>
-            <w:r>
-              <w:rPr>
-                <w:rFonts w:cs="Arial"/>
-                <w:b/>
-                <w:sz w:val="28"/>
-                <w:szCs w:val="28"/>
-              </w:rPr>
-              <w:t xml:space="preserve"> </w:t>
-            </w:r>
-            <w:r>
-              <w:rPr>
-                <w:rFonts w:cs="Arial"/>
-                <w:b/>
-                <w:sz w:val="28"/>
-                <w:szCs w:val="28"/>
-              </w:rPr>
-              <w:t>Panchaati No. 46</w:t>
+                <w:lang w:val="it-IT"/>
+              </w:rPr>
+              <w:t>KramaVaakyamNo.13 Panchaati No. 46</w:t>
             </w:r>
           </w:p>
           <w:p>
@@ -13135,6 +15343,7 @@
                 <w:b/>
                 <w:sz w:val="28"/>
                 <w:szCs w:val="28"/>
+                <w:lang w:val="it-IT"/>
               </w:rPr>
             </w:pPr>
           </w:p>
@@ -13151,6 +15360,7 @@
                 <w:color w:val="000000"/>
                 <w:sz w:val="40"/>
                 <w:szCs w:val="40"/>
+                <w:lang w:val="it-IT"/>
               </w:rPr>
             </w:pPr>
             <w:r>
@@ -13192,7 +15402,7 @@
                 <w:b/>
                 <w:sz w:val="36"/>
                 <w:szCs w:val="28"/>
-                <w:lang w:bidi="ta-IN"/>
+                <w:lang w:val="it-IT" w:bidi="ta-IN"/>
               </w:rPr>
               <w:t>†</w:t>
             </w:r>
@@ -13211,7 +15421,7 @@
                 <w:rFonts w:ascii="Latha" w:hAnsi="Latha" w:cs="Latha"/>
                 <w:sz w:val="28"/>
                 <w:szCs w:val="28"/>
-                <w:lang w:bidi="ta-IN"/>
+                <w:lang w:val="it-IT" w:bidi="ta-IN"/>
               </w:rPr>
               <w:t xml:space="preserve">| </w:t>
             </w:r>
@@ -13220,7 +15430,7 @@
                 <w:rFonts w:ascii="Latha" w:hAnsi="Latha" w:cs="Latha"/>
                 <w:sz w:val="28"/>
                 <w:szCs w:val="28"/>
-                <w:lang w:bidi="ta-IN"/>
+                <w:lang w:val="it-IT" w:bidi="ta-IN"/>
               </w:rPr>
               <w:br/>
             </w:r>
@@ -13251,7 +15461,7 @@
                 <w:b/>
                 <w:sz w:val="32"/>
                 <w:szCs w:val="28"/>
-                <w:lang w:bidi="ta-IN"/>
+                <w:lang w:val="it-IT" w:bidi="ta-IN"/>
               </w:rPr>
               <w:t>…</w:t>
             </w:r>
@@ -13271,7 +15481,7 @@
                 <w:b/>
                 <w:sz w:val="36"/>
                 <w:szCs w:val="28"/>
-                <w:lang w:bidi="ta-IN"/>
+                <w:lang w:val="it-IT" w:bidi="ta-IN"/>
               </w:rPr>
               <w:t>†</w:t>
             </w:r>
@@ -13280,7 +15490,7 @@
                 <w:rFonts w:ascii="Latha" w:hAnsi="Latha" w:cs="Latha"/>
                 <w:sz w:val="28"/>
                 <w:szCs w:val="28"/>
-                <w:lang w:bidi="ta-IN"/>
+                <w:lang w:val="it-IT" w:bidi="ta-IN"/>
               </w:rPr>
               <w:t xml:space="preserve"> </w:t>
             </w:r>
@@ -13299,7 +15509,7 @@
                 <w:rFonts w:ascii="Latha" w:hAnsi="Latha" w:cs="Latha"/>
                 <w:sz w:val="28"/>
                 <w:szCs w:val="28"/>
-                <w:lang w:bidi="ta-IN"/>
+                <w:lang w:val="it-IT" w:bidi="ta-IN"/>
               </w:rPr>
               <w:t>||</w:t>
             </w:r>
@@ -13317,6 +15527,7 @@
                 <w:color w:val="000000"/>
                 <w:sz w:val="40"/>
                 <w:szCs w:val="40"/>
+                <w:lang w:val="it-IT"/>
               </w:rPr>
             </w:pPr>
             <w:r>
@@ -13358,7 +15569,7 @@
                 <w:b/>
                 <w:sz w:val="36"/>
                 <w:szCs w:val="28"/>
-                <w:lang w:bidi="ta-IN"/>
+                <w:lang w:val="it-IT" w:bidi="ta-IN"/>
               </w:rPr>
               <w:t>†</w:t>
             </w:r>
@@ -13377,7 +15588,7 @@
                 <w:rFonts w:ascii="Latha" w:hAnsi="Latha" w:cs="Latha"/>
                 <w:sz w:val="28"/>
                 <w:szCs w:val="28"/>
-                <w:lang w:bidi="ta-IN"/>
+                <w:lang w:val="it-IT" w:bidi="ta-IN"/>
               </w:rPr>
               <w:t xml:space="preserve">| </w:t>
             </w:r>
@@ -13408,7 +15619,7 @@
                 <w:b/>
                 <w:sz w:val="36"/>
                 <w:szCs w:val="28"/>
-                <w:lang w:bidi="ta-IN"/>
+                <w:lang w:val="it-IT" w:bidi="ta-IN"/>
               </w:rPr>
               <w:t>†</w:t>
             </w:r>
@@ -13417,7 +15628,7 @@
                 <w:rFonts w:ascii="Latha" w:hAnsi="Latha" w:cs="Latha"/>
                 <w:sz w:val="28"/>
                 <w:szCs w:val="28"/>
-                <w:lang w:bidi="ta-IN"/>
+                <w:lang w:val="it-IT" w:bidi="ta-IN"/>
               </w:rPr>
               <w:t xml:space="preserve"> </w:t>
             </w:r>
@@ -13436,7 +15647,7 @@
                 <w:rFonts w:ascii="Latha" w:hAnsi="Latha" w:cs="Latha"/>
                 <w:sz w:val="28"/>
                 <w:szCs w:val="28"/>
-                <w:lang w:bidi="ta-IN"/>
+                <w:lang w:val="it-IT" w:bidi="ta-IN"/>
               </w:rPr>
               <w:t>||</w:t>
             </w:r>
@@ -14064,7 +16275,7 @@
 </file>
 
 <file path=word/endnotes.xml><?xml version="1.0" encoding="utf-8"?>
-<w:endnotes xmlns:wpc="http://schemas.microsoft.com/office/word/2010/wordprocessingCanvas" xmlns:cx="http://schemas.microsoft.com/office/drawing/2014/chartex" xmlns:cx1="http://schemas.microsoft.com/office/drawing/2015/9/8/chartex" xmlns:cx2="http://schemas.microsoft.com/office/drawing/2015/10/21/chartex" xmlns:cx3="http://schemas.microsoft.com/office/drawing/2016/5/9/chartex" xmlns:cx4="http://schemas.microsoft.com/office/drawing/2016/5/10/chartex" xmlns:cx5="http://schemas.microsoft.com/office/drawing/2016/5/11/chartex" xmlns:cx6="http://schemas.microsoft.com/office/drawing/2016/5/12/chartex" xmlns:cx7="http://schemas.microsoft.com/office/drawing/2016/5/13/chartex" xmlns:cx8="http://schemas.microsoft.com/office/drawing/2016/5/14/chartex" xmlns:mc="http://schemas.openxmlformats.org/markup-compatibility/2006" xmlns:aink="http://schemas.microsoft.com/office/drawing/2016/ink" xmlns:am3d="http://schemas.microsoft.com/office/drawing/2017/model3d" xmlns:o="urn:schemas-microsoft-com:office:office" xmlns:oel="http://schemas.microsoft.com/office/2019/extlst" xmlns:r="http://schemas.openxmlformats.org/officeDocument/2006/relationships" xmlns:m="http://schemas.openxmlformats.org/officeDocument/2006/math" xmlns:v="urn:schemas-microsoft-com:vml" xmlns:wp14="http://schemas.microsoft.com/office/word/2010/wordprocessingDrawing" xmlns:wp="http://schemas.openxmlformats.org/drawingml/2006/wordprocessingDrawing" xmlns:w10="urn:schemas-microsoft-com:office:word" xmlns:w="http://schemas.openxmlformats.org/wordprocessingml/2006/main" xmlns:w14="http://schemas.microsoft.com/office/word/2010/wordml" xmlns:w15="http://schemas.microsoft.com/office/word/2012/wordml" xmlns:w16cex="http://schemas.microsoft.com/office/word/2018/wordml/cex" xmlns:w16cid="http://schemas.microsoft.com/office/word/2016/wordml/cid" xmlns:w16="http://schemas.microsoft.com/office/word/2018/wordml" xmlns:w16sdtdh="http://schemas.microsoft.com/office/word/2020/wordml/sdtdatahash" xmlns:w16se="http://schemas.microsoft.com/office/word/2015/wordml/symex" xmlns:wpg="http://schemas.microsoft.com/office/word/2010/wordprocessingGroup" xmlns:wpi="http://schemas.microsoft.com/office/word/2010/wordprocessingInk" xmlns:wne="http://schemas.microsoft.com/office/word/2006/wordml" xmlns:wps="http://schemas.microsoft.com/office/word/2010/wordprocessingShape" mc:Ignorable="w14 w15 w16se w16cid w16 w16cex w16sdtdh wp14">
+<w:endnotes xmlns:wpc="http://schemas.microsoft.com/office/word/2010/wordprocessingCanvas" xmlns:cx="http://schemas.microsoft.com/office/drawing/2014/chartex" xmlns:cx1="http://schemas.microsoft.com/office/drawing/2015/9/8/chartex" xmlns:cx2="http://schemas.microsoft.com/office/drawing/2015/10/21/chartex" xmlns:cx3="http://schemas.microsoft.com/office/drawing/2016/5/9/chartex" xmlns:cx4="http://schemas.microsoft.com/office/drawing/2016/5/10/chartex" xmlns:cx5="http://schemas.microsoft.com/office/drawing/2016/5/11/chartex" xmlns:cx6="http://schemas.microsoft.com/office/drawing/2016/5/12/chartex" xmlns:cx7="http://schemas.microsoft.com/office/drawing/2016/5/13/chartex" xmlns:cx8="http://schemas.microsoft.com/office/drawing/2016/5/14/chartex" xmlns:mc="http://schemas.openxmlformats.org/markup-compatibility/2006" xmlns:aink="http://schemas.microsoft.com/office/drawing/2016/ink" xmlns:am3d="http://schemas.microsoft.com/office/drawing/2017/model3d" xmlns:o="urn:schemas-microsoft-com:office:office" xmlns:oel="http://schemas.microsoft.com/office/2019/extlst" xmlns:r="http://schemas.openxmlformats.org/officeDocument/2006/relationships" xmlns:m="http://schemas.openxmlformats.org/officeDocument/2006/math" xmlns:v="urn:schemas-microsoft-com:vml" xmlns:wp14="http://schemas.microsoft.com/office/word/2010/wordprocessingDrawing" xmlns:wp="http://schemas.openxmlformats.org/drawingml/2006/wordprocessingDrawing" xmlns:w10="urn:schemas-microsoft-com:office:word" xmlns:w="http://schemas.openxmlformats.org/wordprocessingml/2006/main" xmlns:w14="http://schemas.microsoft.com/office/word/2010/wordml" xmlns:w15="http://schemas.microsoft.com/office/word/2012/wordml" xmlns:w16cex="http://schemas.microsoft.com/office/word/2018/wordml/cex" xmlns:w16cid="http://schemas.microsoft.com/office/word/2016/wordml/cid" xmlns:w16="http://schemas.microsoft.com/office/word/2018/wordml" xmlns:w16du="http://schemas.microsoft.com/office/word/2023/wordml/word16du" xmlns:w16sdtdh="http://schemas.microsoft.com/office/word/2020/wordml/sdtdatahash" xmlns:w16sdtfl="http://schemas.microsoft.com/office/word/2024/wordml/sdtformatlock" xmlns:w16se="http://schemas.microsoft.com/office/word/2015/wordml/symex" xmlns:wpg="http://schemas.microsoft.com/office/word/2010/wordprocessingGroup" xmlns:wpi="http://schemas.microsoft.com/office/word/2010/wordprocessingInk" xmlns:wne="http://schemas.microsoft.com/office/word/2006/wordml" xmlns:wps="http://schemas.microsoft.com/office/word/2010/wordprocessingShape" mc:Ignorable="w14 w15 w16se w16cid w16 w16cex w16sdtdh w16sdtfl w16du wp14">
   <w:endnote w:type="separator" w:id="-1">
     <w:p>
       <w:pPr>
@@ -14089,7 +16300,7 @@
 </file>
 
 <file path=word/footer1.xml><?xml version="1.0" encoding="utf-8"?>
-<w:ftr xmlns:wpc="http://schemas.microsoft.com/office/word/2010/wordprocessingCanvas" xmlns:cx="http://schemas.microsoft.com/office/drawing/2014/chartex" xmlns:cx1="http://schemas.microsoft.com/office/drawing/2015/9/8/chartex" xmlns:cx2="http://schemas.microsoft.com/office/drawing/2015/10/21/chartex" xmlns:cx3="http://schemas.microsoft.com/office/drawing/2016/5/9/chartex" xmlns:cx4="http://schemas.microsoft.com/office/drawing/2016/5/10/chartex" xmlns:cx5="http://schemas.microsoft.com/office/drawing/2016/5/11/chartex" xmlns:cx6="http://schemas.microsoft.com/office/drawing/2016/5/12/chartex" xmlns:cx7="http://schemas.microsoft.com/office/drawing/2016/5/13/chartex" xmlns:cx8="http://schemas.microsoft.com/office/drawing/2016/5/14/chartex" xmlns:mc="http://schemas.openxmlformats.org/markup-compatibility/2006" xmlns:aink="http://schemas.microsoft.com/office/drawing/2016/ink" xmlns:am3d="http://schemas.microsoft.com/office/drawing/2017/model3d" xmlns:o="urn:schemas-microsoft-com:office:office" xmlns:oel="http://schemas.microsoft.com/office/2019/extlst" xmlns:r="http://schemas.openxmlformats.org/officeDocument/2006/relationships" xmlns:m="http://schemas.openxmlformats.org/officeDocument/2006/math" xmlns:v="urn:schemas-microsoft-com:vml" xmlns:wp14="http://schemas.microsoft.com/office/word/2010/wordprocessingDrawing" xmlns:wp="http://schemas.openxmlformats.org/drawingml/2006/wordprocessingDrawing" xmlns:w10="urn:schemas-microsoft-com:office:word" xmlns:w="http://schemas.openxmlformats.org/wordprocessingml/2006/main" xmlns:w14="http://schemas.microsoft.com/office/word/2010/wordml" xmlns:w15="http://schemas.microsoft.com/office/word/2012/wordml" xmlns:w16cex="http://schemas.microsoft.com/office/word/2018/wordml/cex" xmlns:w16cid="http://schemas.microsoft.com/office/word/2016/wordml/cid" xmlns:w16="http://schemas.microsoft.com/office/word/2018/wordml" xmlns:w16sdtdh="http://schemas.microsoft.com/office/word/2020/wordml/sdtdatahash" xmlns:w16se="http://schemas.microsoft.com/office/word/2015/wordml/symex" xmlns:wpg="http://schemas.microsoft.com/office/word/2010/wordprocessingGroup" xmlns:wpi="http://schemas.microsoft.com/office/word/2010/wordprocessingInk" xmlns:wne="http://schemas.microsoft.com/office/word/2006/wordml" xmlns:wps="http://schemas.microsoft.com/office/word/2010/wordprocessingShape" mc:Ignorable="w14 w15 w16se w16cid w16 w16cex w16sdtdh wp14">
+<w:ftr xmlns:wpc="http://schemas.microsoft.com/office/word/2010/wordprocessingCanvas" xmlns:cx="http://schemas.microsoft.com/office/drawing/2014/chartex" xmlns:cx1="http://schemas.microsoft.com/office/drawing/2015/9/8/chartex" xmlns:cx2="http://schemas.microsoft.com/office/drawing/2015/10/21/chartex" xmlns:cx3="http://schemas.microsoft.com/office/drawing/2016/5/9/chartex" xmlns:cx4="http://schemas.microsoft.com/office/drawing/2016/5/10/chartex" xmlns:cx5="http://schemas.microsoft.com/office/drawing/2016/5/11/chartex" xmlns:cx6="http://schemas.microsoft.com/office/drawing/2016/5/12/chartex" xmlns:cx7="http://schemas.microsoft.com/office/drawing/2016/5/13/chartex" xmlns:cx8="http://schemas.microsoft.com/office/drawing/2016/5/14/chartex" xmlns:mc="http://schemas.openxmlformats.org/markup-compatibility/2006" xmlns:aink="http://schemas.microsoft.com/office/drawing/2016/ink" xmlns:am3d="http://schemas.microsoft.com/office/drawing/2017/model3d" xmlns:o="urn:schemas-microsoft-com:office:office" xmlns:oel="http://schemas.microsoft.com/office/2019/extlst" xmlns:r="http://schemas.openxmlformats.org/officeDocument/2006/relationships" xmlns:m="http://schemas.openxmlformats.org/officeDocument/2006/math" xmlns:v="urn:schemas-microsoft-com:vml" xmlns:wp14="http://schemas.microsoft.com/office/word/2010/wordprocessingDrawing" xmlns:wp="http://schemas.openxmlformats.org/drawingml/2006/wordprocessingDrawing" xmlns:w10="urn:schemas-microsoft-com:office:word" xmlns:w="http://schemas.openxmlformats.org/wordprocessingml/2006/main" xmlns:w14="http://schemas.microsoft.com/office/word/2010/wordml" xmlns:w15="http://schemas.microsoft.com/office/word/2012/wordml" xmlns:w16cex="http://schemas.microsoft.com/office/word/2018/wordml/cex" xmlns:w16cid="http://schemas.microsoft.com/office/word/2016/wordml/cid" xmlns:w16="http://schemas.microsoft.com/office/word/2018/wordml" xmlns:w16du="http://schemas.microsoft.com/office/word/2023/wordml/word16du" xmlns:w16sdtdh="http://schemas.microsoft.com/office/word/2020/wordml/sdtdatahash" xmlns:w16sdtfl="http://schemas.microsoft.com/office/word/2024/wordml/sdtformatlock" xmlns:w16se="http://schemas.microsoft.com/office/word/2015/wordml/symex" xmlns:wpg="http://schemas.microsoft.com/office/word/2010/wordprocessingGroup" xmlns:wpi="http://schemas.microsoft.com/office/word/2010/wordprocessingInk" xmlns:wne="http://schemas.microsoft.com/office/word/2006/wordml" xmlns:wps="http://schemas.microsoft.com/office/word/2010/wordprocessingShape" mc:Ignorable="w14 w15 w16se w16cid w16 w16cex w16sdtdh w16sdtfl w16du wp14">
   <w:p>
     <w:pPr>
       <w:pStyle w:val="Footer"/>
@@ -14231,7 +16442,7 @@
 </file>
 
 <file path=word/footer2.xml><?xml version="1.0" encoding="utf-8"?>
-<w:ftr xmlns:wpc="http://schemas.microsoft.com/office/word/2010/wordprocessingCanvas" xmlns:cx="http://schemas.microsoft.com/office/drawing/2014/chartex" xmlns:cx1="http://schemas.microsoft.com/office/drawing/2015/9/8/chartex" xmlns:cx2="http://schemas.microsoft.com/office/drawing/2015/10/21/chartex" xmlns:cx3="http://schemas.microsoft.com/office/drawing/2016/5/9/chartex" xmlns:cx4="http://schemas.microsoft.com/office/drawing/2016/5/10/chartex" xmlns:cx5="http://schemas.microsoft.com/office/drawing/2016/5/11/chartex" xmlns:cx6="http://schemas.microsoft.com/office/drawing/2016/5/12/chartex" xmlns:cx7="http://schemas.microsoft.com/office/drawing/2016/5/13/chartex" xmlns:cx8="http://schemas.microsoft.com/office/drawing/2016/5/14/chartex" xmlns:mc="http://schemas.openxmlformats.org/markup-compatibility/2006" xmlns:aink="http://schemas.microsoft.com/office/drawing/2016/ink" xmlns:am3d="http://schemas.microsoft.com/office/drawing/2017/model3d" xmlns:o="urn:schemas-microsoft-com:office:office" xmlns:oel="http://schemas.microsoft.com/office/2019/extlst" xmlns:r="http://schemas.openxmlformats.org/officeDocument/2006/relationships" xmlns:m="http://schemas.openxmlformats.org/officeDocument/2006/math" xmlns:v="urn:schemas-microsoft-com:vml" xmlns:wp14="http://schemas.microsoft.com/office/word/2010/wordprocessingDrawing" xmlns:wp="http://schemas.openxmlformats.org/drawingml/2006/wordprocessingDrawing" xmlns:w10="urn:schemas-microsoft-com:office:word" xmlns:w="http://schemas.openxmlformats.org/wordprocessingml/2006/main" xmlns:w14="http://schemas.microsoft.com/office/word/2010/wordml" xmlns:w15="http://schemas.microsoft.com/office/word/2012/wordml" xmlns:w16cex="http://schemas.microsoft.com/office/word/2018/wordml/cex" xmlns:w16cid="http://schemas.microsoft.com/office/word/2016/wordml/cid" xmlns:w16="http://schemas.microsoft.com/office/word/2018/wordml" xmlns:w16sdtdh="http://schemas.microsoft.com/office/word/2020/wordml/sdtdatahash" xmlns:w16se="http://schemas.microsoft.com/office/word/2015/wordml/symex" xmlns:wpg="http://schemas.microsoft.com/office/word/2010/wordprocessingGroup" xmlns:wpi="http://schemas.microsoft.com/office/word/2010/wordprocessingInk" xmlns:wne="http://schemas.microsoft.com/office/word/2006/wordml" xmlns:wps="http://schemas.microsoft.com/office/word/2010/wordprocessingShape" mc:Ignorable="w14 w15 w16se w16cid w16 w16cex w16sdtdh wp14">
+<w:ftr xmlns:wpc="http://schemas.microsoft.com/office/word/2010/wordprocessingCanvas" xmlns:cx="http://schemas.microsoft.com/office/drawing/2014/chartex" xmlns:cx1="http://schemas.microsoft.com/office/drawing/2015/9/8/chartex" xmlns:cx2="http://schemas.microsoft.com/office/drawing/2015/10/21/chartex" xmlns:cx3="http://schemas.microsoft.com/office/drawing/2016/5/9/chartex" xmlns:cx4="http://schemas.microsoft.com/office/drawing/2016/5/10/chartex" xmlns:cx5="http://schemas.microsoft.com/office/drawing/2016/5/11/chartex" xmlns:cx6="http://schemas.microsoft.com/office/drawing/2016/5/12/chartex" xmlns:cx7="http://schemas.microsoft.com/office/drawing/2016/5/13/chartex" xmlns:cx8="http://schemas.microsoft.com/office/drawing/2016/5/14/chartex" xmlns:mc="http://schemas.openxmlformats.org/markup-compatibility/2006" xmlns:aink="http://schemas.microsoft.com/office/drawing/2016/ink" xmlns:am3d="http://schemas.microsoft.com/office/drawing/2017/model3d" xmlns:o="urn:schemas-microsoft-com:office:office" xmlns:oel="http://schemas.microsoft.com/office/2019/extlst" xmlns:r="http://schemas.openxmlformats.org/officeDocument/2006/relationships" xmlns:m="http://schemas.openxmlformats.org/officeDocument/2006/math" xmlns:v="urn:schemas-microsoft-com:vml" xmlns:wp14="http://schemas.microsoft.com/office/word/2010/wordprocessingDrawing" xmlns:wp="http://schemas.openxmlformats.org/drawingml/2006/wordprocessingDrawing" xmlns:w10="urn:schemas-microsoft-com:office:word" xmlns:w="http://schemas.openxmlformats.org/wordprocessingml/2006/main" xmlns:w14="http://schemas.microsoft.com/office/word/2010/wordml" xmlns:w15="http://schemas.microsoft.com/office/word/2012/wordml" xmlns:w16cex="http://schemas.microsoft.com/office/word/2018/wordml/cex" xmlns:w16cid="http://schemas.microsoft.com/office/word/2016/wordml/cid" xmlns:w16="http://schemas.microsoft.com/office/word/2018/wordml" xmlns:w16du="http://schemas.microsoft.com/office/word/2023/wordml/word16du" xmlns:w16sdtdh="http://schemas.microsoft.com/office/word/2020/wordml/sdtdatahash" xmlns:w16sdtfl="http://schemas.microsoft.com/office/word/2024/wordml/sdtformatlock" xmlns:w16se="http://schemas.microsoft.com/office/word/2015/wordml/symex" xmlns:wpg="http://schemas.microsoft.com/office/word/2010/wordprocessingGroup" xmlns:wpi="http://schemas.microsoft.com/office/word/2010/wordprocessingInk" xmlns:wne="http://schemas.microsoft.com/office/word/2006/wordml" xmlns:wps="http://schemas.microsoft.com/office/word/2010/wordprocessingShape" mc:Ignorable="w14 w15 w16se w16cid w16 w16cex w16sdtdh w16sdtfl w16du wp14">
   <w:p>
     <w:pPr>
       <w:pBdr>
@@ -14433,7 +16644,7 @@
 </file>
 
 <file path=word/footnotes.xml><?xml version="1.0" encoding="utf-8"?>
-<w:footnotes xmlns:wpc="http://schemas.microsoft.com/office/word/2010/wordprocessingCanvas" xmlns:cx="http://schemas.microsoft.com/office/drawing/2014/chartex" xmlns:cx1="http://schemas.microsoft.com/office/drawing/2015/9/8/chartex" xmlns:cx2="http://schemas.microsoft.com/office/drawing/2015/10/21/chartex" xmlns:cx3="http://schemas.microsoft.com/office/drawing/2016/5/9/chartex" xmlns:cx4="http://schemas.microsoft.com/office/drawing/2016/5/10/chartex" xmlns:cx5="http://schemas.microsoft.com/office/drawing/2016/5/11/chartex" xmlns:cx6="http://schemas.microsoft.com/office/drawing/2016/5/12/chartex" xmlns:cx7="http://schemas.microsoft.com/office/drawing/2016/5/13/chartex" xmlns:cx8="http://schemas.microsoft.com/office/drawing/2016/5/14/chartex" xmlns:mc="http://schemas.openxmlformats.org/markup-compatibility/2006" xmlns:aink="http://schemas.microsoft.com/office/drawing/2016/ink" xmlns:am3d="http://schemas.microsoft.com/office/drawing/2017/model3d" xmlns:o="urn:schemas-microsoft-com:office:office" xmlns:oel="http://schemas.microsoft.com/office/2019/extlst" xmlns:r="http://schemas.openxmlformats.org/officeDocument/2006/relationships" xmlns:m="http://schemas.openxmlformats.org/officeDocument/2006/math" xmlns:v="urn:schemas-microsoft-com:vml" xmlns:wp14="http://schemas.microsoft.com/office/word/2010/wordprocessingDrawing" xmlns:wp="http://schemas.openxmlformats.org/drawingml/2006/wordprocessingDrawing" xmlns:w10="urn:schemas-microsoft-com:office:word" xmlns:w="http://schemas.openxmlformats.org/wordprocessingml/2006/main" xmlns:w14="http://schemas.microsoft.com/office/word/2010/wordml" xmlns:w15="http://schemas.microsoft.com/office/word/2012/wordml" xmlns:w16cex="http://schemas.microsoft.com/office/word/2018/wordml/cex" xmlns:w16cid="http://schemas.microsoft.com/office/word/2016/wordml/cid" xmlns:w16="http://schemas.microsoft.com/office/word/2018/wordml" xmlns:w16sdtdh="http://schemas.microsoft.com/office/word/2020/wordml/sdtdatahash" xmlns:w16se="http://schemas.microsoft.com/office/word/2015/wordml/symex" xmlns:wpg="http://schemas.microsoft.com/office/word/2010/wordprocessingGroup" xmlns:wpi="http://schemas.microsoft.com/office/word/2010/wordprocessingInk" xmlns:wne="http://schemas.microsoft.com/office/word/2006/wordml" xmlns:wps="http://schemas.microsoft.com/office/word/2010/wordprocessingShape" mc:Ignorable="w14 w15 w16se w16cid w16 w16cex w16sdtdh wp14">
+<w:footnotes xmlns:wpc="http://schemas.microsoft.com/office/word/2010/wordprocessingCanvas" xmlns:cx="http://schemas.microsoft.com/office/drawing/2014/chartex" xmlns:cx1="http://schemas.microsoft.com/office/drawing/2015/9/8/chartex" xmlns:cx2="http://schemas.microsoft.com/office/drawing/2015/10/21/chartex" xmlns:cx3="http://schemas.microsoft.com/office/drawing/2016/5/9/chartex" xmlns:cx4="http://schemas.microsoft.com/office/drawing/2016/5/10/chartex" xmlns:cx5="http://schemas.microsoft.com/office/drawing/2016/5/11/chartex" xmlns:cx6="http://schemas.microsoft.com/office/drawing/2016/5/12/chartex" xmlns:cx7="http://schemas.microsoft.com/office/drawing/2016/5/13/chartex" xmlns:cx8="http://schemas.microsoft.com/office/drawing/2016/5/14/chartex" xmlns:mc="http://schemas.openxmlformats.org/markup-compatibility/2006" xmlns:aink="http://schemas.microsoft.com/office/drawing/2016/ink" xmlns:am3d="http://schemas.microsoft.com/office/drawing/2017/model3d" xmlns:o="urn:schemas-microsoft-com:office:office" xmlns:oel="http://schemas.microsoft.com/office/2019/extlst" xmlns:r="http://schemas.openxmlformats.org/officeDocument/2006/relationships" xmlns:m="http://schemas.openxmlformats.org/officeDocument/2006/math" xmlns:v="urn:schemas-microsoft-com:vml" xmlns:wp14="http://schemas.microsoft.com/office/word/2010/wordprocessingDrawing" xmlns:wp="http://schemas.openxmlformats.org/drawingml/2006/wordprocessingDrawing" xmlns:w10="urn:schemas-microsoft-com:office:word" xmlns:w="http://schemas.openxmlformats.org/wordprocessingml/2006/main" xmlns:w14="http://schemas.microsoft.com/office/word/2010/wordml" xmlns:w15="http://schemas.microsoft.com/office/word/2012/wordml" xmlns:w16cex="http://schemas.microsoft.com/office/word/2018/wordml/cex" xmlns:w16cid="http://schemas.microsoft.com/office/word/2016/wordml/cid" xmlns:w16="http://schemas.microsoft.com/office/word/2018/wordml" xmlns:w16du="http://schemas.microsoft.com/office/word/2023/wordml/word16du" xmlns:w16sdtdh="http://schemas.microsoft.com/office/word/2020/wordml/sdtdatahash" xmlns:w16sdtfl="http://schemas.microsoft.com/office/word/2024/wordml/sdtformatlock" xmlns:w16se="http://schemas.microsoft.com/office/word/2015/wordml/symex" xmlns:wpg="http://schemas.microsoft.com/office/word/2010/wordprocessingGroup" xmlns:wpi="http://schemas.microsoft.com/office/word/2010/wordprocessingInk" xmlns:wne="http://schemas.microsoft.com/office/word/2006/wordml" xmlns:wps="http://schemas.microsoft.com/office/word/2010/wordprocessingShape" mc:Ignorable="w14 w15 w16se w16cid w16 w16cex w16sdtdh w16sdtfl w16du wp14">
   <w:footnote w:type="separator" w:id="-1">
     <w:p>
       <w:pPr>
@@ -14458,7 +16669,7 @@
 </file>
 
 <file path=word/header1.xml><?xml version="1.0" encoding="utf-8"?>
-<w:hdr xmlns:wpc="http://schemas.microsoft.com/office/word/2010/wordprocessingCanvas" xmlns:cx="http://schemas.microsoft.com/office/drawing/2014/chartex" xmlns:cx1="http://schemas.microsoft.com/office/drawing/2015/9/8/chartex" xmlns:cx2="http://schemas.microsoft.com/office/drawing/2015/10/21/chartex" xmlns:cx3="http://schemas.microsoft.com/office/drawing/2016/5/9/chartex" xmlns:cx4="http://schemas.microsoft.com/office/drawing/2016/5/10/chartex" xmlns:cx5="http://schemas.microsoft.com/office/drawing/2016/5/11/chartex" xmlns:cx6="http://schemas.microsoft.com/office/drawing/2016/5/12/chartex" xmlns:cx7="http://schemas.microsoft.com/office/drawing/2016/5/13/chartex" xmlns:cx8="http://schemas.microsoft.com/office/drawing/2016/5/14/chartex" xmlns:mc="http://schemas.openxmlformats.org/markup-compatibility/2006" xmlns:aink="http://schemas.microsoft.com/office/drawing/2016/ink" xmlns:am3d="http://schemas.microsoft.com/office/drawing/2017/model3d" xmlns:o="urn:schemas-microsoft-com:office:office" xmlns:oel="http://schemas.microsoft.com/office/2019/extlst" xmlns:r="http://schemas.openxmlformats.org/officeDocument/2006/relationships" xmlns:m="http://schemas.openxmlformats.org/officeDocument/2006/math" xmlns:v="urn:schemas-microsoft-com:vml" xmlns:wp14="http://schemas.microsoft.com/office/word/2010/wordprocessingDrawing" xmlns:wp="http://schemas.openxmlformats.org/drawingml/2006/wordprocessingDrawing" xmlns:w10="urn:schemas-microsoft-com:office:word" xmlns:w="http://schemas.openxmlformats.org/wordprocessingml/2006/main" xmlns:w14="http://schemas.microsoft.com/office/word/2010/wordml" xmlns:w15="http://schemas.microsoft.com/office/word/2012/wordml" xmlns:w16cex="http://schemas.microsoft.com/office/word/2018/wordml/cex" xmlns:w16cid="http://schemas.microsoft.com/office/word/2016/wordml/cid" xmlns:w16="http://schemas.microsoft.com/office/word/2018/wordml" xmlns:w16sdtdh="http://schemas.microsoft.com/office/word/2020/wordml/sdtdatahash" xmlns:w16se="http://schemas.microsoft.com/office/word/2015/wordml/symex" xmlns:wpg="http://schemas.microsoft.com/office/word/2010/wordprocessingGroup" xmlns:wpi="http://schemas.microsoft.com/office/word/2010/wordprocessingInk" xmlns:wne="http://schemas.microsoft.com/office/word/2006/wordml" xmlns:wps="http://schemas.microsoft.com/office/word/2010/wordprocessingShape" mc:Ignorable="w14 w15 w16se w16cid w16 w16cex w16sdtdh wp14">
+<w:hdr xmlns:wpc="http://schemas.microsoft.com/office/word/2010/wordprocessingCanvas" xmlns:cx="http://schemas.microsoft.com/office/drawing/2014/chartex" xmlns:cx1="http://schemas.microsoft.com/office/drawing/2015/9/8/chartex" xmlns:cx2="http://schemas.microsoft.com/office/drawing/2015/10/21/chartex" xmlns:cx3="http://schemas.microsoft.com/office/drawing/2016/5/9/chartex" xmlns:cx4="http://schemas.microsoft.com/office/drawing/2016/5/10/chartex" xmlns:cx5="http://schemas.microsoft.com/office/drawing/2016/5/11/chartex" xmlns:cx6="http://schemas.microsoft.com/office/drawing/2016/5/12/chartex" xmlns:cx7="http://schemas.microsoft.com/office/drawing/2016/5/13/chartex" xmlns:cx8="http://schemas.microsoft.com/office/drawing/2016/5/14/chartex" xmlns:mc="http://schemas.openxmlformats.org/markup-compatibility/2006" xmlns:aink="http://schemas.microsoft.com/office/drawing/2016/ink" xmlns:am3d="http://schemas.microsoft.com/office/drawing/2017/model3d" xmlns:o="urn:schemas-microsoft-com:office:office" xmlns:oel="http://schemas.microsoft.com/office/2019/extlst" xmlns:r="http://schemas.openxmlformats.org/officeDocument/2006/relationships" xmlns:m="http://schemas.openxmlformats.org/officeDocument/2006/math" xmlns:v="urn:schemas-microsoft-com:vml" xmlns:wp14="http://schemas.microsoft.com/office/word/2010/wordprocessingDrawing" xmlns:wp="http://schemas.openxmlformats.org/drawingml/2006/wordprocessingDrawing" xmlns:w10="urn:schemas-microsoft-com:office:word" xmlns:w="http://schemas.openxmlformats.org/wordprocessingml/2006/main" xmlns:w14="http://schemas.microsoft.com/office/word/2010/wordml" xmlns:w15="http://schemas.microsoft.com/office/word/2012/wordml" xmlns:w16cex="http://schemas.microsoft.com/office/word/2018/wordml/cex" xmlns:w16cid="http://schemas.microsoft.com/office/word/2016/wordml/cid" xmlns:w16="http://schemas.microsoft.com/office/word/2018/wordml" xmlns:w16du="http://schemas.microsoft.com/office/word/2023/wordml/word16du" xmlns:w16sdtdh="http://schemas.microsoft.com/office/word/2020/wordml/sdtdatahash" xmlns:w16sdtfl="http://schemas.microsoft.com/office/word/2024/wordml/sdtformatlock" xmlns:w16se="http://schemas.microsoft.com/office/word/2015/wordml/symex" xmlns:wpg="http://schemas.microsoft.com/office/word/2010/wordprocessingGroup" xmlns:wpi="http://schemas.microsoft.com/office/word/2010/wordprocessingInk" xmlns:wne="http://schemas.microsoft.com/office/word/2006/wordml" xmlns:wps="http://schemas.microsoft.com/office/word/2010/wordprocessingShape" mc:Ignorable="w14 w15 w16se w16cid w16 w16cex w16sdtdh w16sdtfl w16du wp14">
   <w:p>
     <w:pPr>
       <w:pStyle w:val="Header"/>
@@ -14471,7 +16682,7 @@
 </file>
 
 <file path=word/header2.xml><?xml version="1.0" encoding="utf-8"?>
-<w:hdr xmlns:wpc="http://schemas.microsoft.com/office/word/2010/wordprocessingCanvas" xmlns:cx="http://schemas.microsoft.com/office/drawing/2014/chartex" xmlns:cx1="http://schemas.microsoft.com/office/drawing/2015/9/8/chartex" xmlns:cx2="http://schemas.microsoft.com/office/drawing/2015/10/21/chartex" xmlns:cx3="http://schemas.microsoft.com/office/drawing/2016/5/9/chartex" xmlns:cx4="http://schemas.microsoft.com/office/drawing/2016/5/10/chartex" xmlns:cx5="http://schemas.microsoft.com/office/drawing/2016/5/11/chartex" xmlns:cx6="http://schemas.microsoft.com/office/drawing/2016/5/12/chartex" xmlns:cx7="http://schemas.microsoft.com/office/drawing/2016/5/13/chartex" xmlns:cx8="http://schemas.microsoft.com/office/drawing/2016/5/14/chartex" xmlns:mc="http://schemas.openxmlformats.org/markup-compatibility/2006" xmlns:aink="http://schemas.microsoft.com/office/drawing/2016/ink" xmlns:am3d="http://schemas.microsoft.com/office/drawing/2017/model3d" xmlns:o="urn:schemas-microsoft-com:office:office" xmlns:oel="http://schemas.microsoft.com/office/2019/extlst" xmlns:r="http://schemas.openxmlformats.org/officeDocument/2006/relationships" xmlns:m="http://schemas.openxmlformats.org/officeDocument/2006/math" xmlns:v="urn:schemas-microsoft-com:vml" xmlns:wp14="http://schemas.microsoft.com/office/word/2010/wordprocessingDrawing" xmlns:wp="http://schemas.openxmlformats.org/drawingml/2006/wordprocessingDrawing" xmlns:w10="urn:schemas-microsoft-com:office:word" xmlns:w="http://schemas.openxmlformats.org/wordprocessingml/2006/main" xmlns:w14="http://schemas.microsoft.com/office/word/2010/wordml" xmlns:w15="http://schemas.microsoft.com/office/word/2012/wordml" xmlns:w16cex="http://schemas.microsoft.com/office/word/2018/wordml/cex" xmlns:w16cid="http://schemas.microsoft.com/office/word/2016/wordml/cid" xmlns:w16="http://schemas.microsoft.com/office/word/2018/wordml" xmlns:w16sdtdh="http://schemas.microsoft.com/office/word/2020/wordml/sdtdatahash" xmlns:w16se="http://schemas.microsoft.com/office/word/2015/wordml/symex" xmlns:wpg="http://schemas.microsoft.com/office/word/2010/wordprocessingGroup" xmlns:wpi="http://schemas.microsoft.com/office/word/2010/wordprocessingInk" xmlns:wne="http://schemas.microsoft.com/office/word/2006/wordml" xmlns:wps="http://schemas.microsoft.com/office/word/2010/wordprocessingShape" mc:Ignorable="w14 w15 w16se w16cid w16 w16cex w16sdtdh wp14">
+<w:hdr xmlns:wpc="http://schemas.microsoft.com/office/word/2010/wordprocessingCanvas" xmlns:cx="http://schemas.microsoft.com/office/drawing/2014/chartex" xmlns:cx1="http://schemas.microsoft.com/office/drawing/2015/9/8/chartex" xmlns:cx2="http://schemas.microsoft.com/office/drawing/2015/10/21/chartex" xmlns:cx3="http://schemas.microsoft.com/office/drawing/2016/5/9/chartex" xmlns:cx4="http://schemas.microsoft.com/office/drawing/2016/5/10/chartex" xmlns:cx5="http://schemas.microsoft.com/office/drawing/2016/5/11/chartex" xmlns:cx6="http://schemas.microsoft.com/office/drawing/2016/5/12/chartex" xmlns:cx7="http://schemas.microsoft.com/office/drawing/2016/5/13/chartex" xmlns:cx8="http://schemas.microsoft.com/office/drawing/2016/5/14/chartex" xmlns:mc="http://schemas.openxmlformats.org/markup-compatibility/2006" xmlns:aink="http://schemas.microsoft.com/office/drawing/2016/ink" xmlns:am3d="http://schemas.microsoft.com/office/drawing/2017/model3d" xmlns:o="urn:schemas-microsoft-com:office:office" xmlns:oel="http://schemas.microsoft.com/office/2019/extlst" xmlns:r="http://schemas.openxmlformats.org/officeDocument/2006/relationships" xmlns:m="http://schemas.openxmlformats.org/officeDocument/2006/math" xmlns:v="urn:schemas-microsoft-com:vml" xmlns:wp14="http://schemas.microsoft.com/office/word/2010/wordprocessingDrawing" xmlns:wp="http://schemas.openxmlformats.org/drawingml/2006/wordprocessingDrawing" xmlns:w10="urn:schemas-microsoft-com:office:word" xmlns:w="http://schemas.openxmlformats.org/wordprocessingml/2006/main" xmlns:w14="http://schemas.microsoft.com/office/word/2010/wordml" xmlns:w15="http://schemas.microsoft.com/office/word/2012/wordml" xmlns:w16cex="http://schemas.microsoft.com/office/word/2018/wordml/cex" xmlns:w16cid="http://schemas.microsoft.com/office/word/2016/wordml/cid" xmlns:w16="http://schemas.microsoft.com/office/word/2018/wordml" xmlns:w16du="http://schemas.microsoft.com/office/word/2023/wordml/word16du" xmlns:w16sdtdh="http://schemas.microsoft.com/office/word/2020/wordml/sdtdatahash" xmlns:w16sdtfl="http://schemas.microsoft.com/office/word/2024/wordml/sdtformatlock" xmlns:w16se="http://schemas.microsoft.com/office/word/2015/wordml/symex" xmlns:wpg="http://schemas.microsoft.com/office/word/2010/wordprocessingGroup" xmlns:wpi="http://schemas.microsoft.com/office/word/2010/wordprocessingInk" xmlns:wne="http://schemas.microsoft.com/office/word/2006/wordml" xmlns:wps="http://schemas.microsoft.com/office/word/2010/wordprocessingShape" mc:Ignorable="w14 w15 w16se w16cid w16 w16cex w16sdtdh w16sdtfl w16du wp14">
   <w:p>
     <w:pPr>
       <w:pStyle w:val="Header"/>
@@ -14484,7 +16695,7 @@
 </file>
 
 <file path=word/styles.xml><?xml version="1.0" encoding="utf-8"?>
-<w:styles xmlns:mc="http://schemas.openxmlformats.org/markup-compatibility/2006" xmlns:r="http://schemas.openxmlformats.org/officeDocument/2006/relationships" xmlns:w="http://schemas.openxmlformats.org/wordprocessingml/2006/main" xmlns:w14="http://schemas.microsoft.com/office/word/2010/wordml" xmlns:w15="http://schemas.microsoft.com/office/word/2012/wordml" xmlns:w16cex="http://schemas.microsoft.com/office/word/2018/wordml/cex" xmlns:w16cid="http://schemas.microsoft.com/office/word/2016/wordml/cid" xmlns:w16="http://schemas.microsoft.com/office/word/2018/wordml" xmlns:w16sdtdh="http://schemas.microsoft.com/office/word/2020/wordml/sdtdatahash" xmlns:w16se="http://schemas.microsoft.com/office/word/2015/wordml/symex" mc:Ignorable="w14 w15 w16se w16cid w16 w16cex w16sdtdh">
+<w:styles xmlns:mc="http://schemas.openxmlformats.org/markup-compatibility/2006" xmlns:r="http://schemas.openxmlformats.org/officeDocument/2006/relationships" xmlns:w="http://schemas.openxmlformats.org/wordprocessingml/2006/main" xmlns:w14="http://schemas.microsoft.com/office/word/2010/wordml" xmlns:w15="http://schemas.microsoft.com/office/word/2012/wordml" xmlns:w16cex="http://schemas.microsoft.com/office/word/2018/wordml/cex" xmlns:w16cid="http://schemas.microsoft.com/office/word/2016/wordml/cid" xmlns:w16="http://schemas.microsoft.com/office/word/2018/wordml" xmlns:w16du="http://schemas.microsoft.com/office/word/2023/wordml/word16du" xmlns:w16sdtdh="http://schemas.microsoft.com/office/word/2020/wordml/sdtdatahash" xmlns:w16sdtfl="http://schemas.microsoft.com/office/word/2024/wordml/sdtformatlock" xmlns:w16se="http://schemas.microsoft.com/office/word/2015/wordml/symex" mc:Ignorable="w14 w15 w16se w16cid w16 w16cex w16sdtdh w16sdtfl w16du">
   <w:docDefaults>
     <w:rPrDefault>
       <w:rPr>
@@ -14600,6 +16811,7 @@
     <w:lsdException w:name="HTML Sample" w:semiHidden="1" w:unhideWhenUsed="1"/>
     <w:lsdException w:name="HTML Typewriter" w:semiHidden="1" w:unhideWhenUsed="1"/>
     <w:lsdException w:name="HTML Variable" w:semiHidden="1" w:unhideWhenUsed="1"/>
+    <w:lsdException w:name="Normal Table" w:semiHidden="1" w:unhideWhenUsed="1"/>
     <w:lsdException w:name="annotation subject" w:semiHidden="1" w:unhideWhenUsed="1"/>
     <w:lsdException w:name="No List" w:semiHidden="1" w:unhideWhenUsed="1"/>
     <w:lsdException w:name="Outline List 1" w:semiHidden="1" w:unhideWhenUsed="1"/>
@@ -14642,8 +16854,11 @@
     <w:lsdException w:name="Table Contemporary" w:semiHidden="1" w:unhideWhenUsed="1"/>
     <w:lsdException w:name="Table Elegant" w:semiHidden="1" w:unhideWhenUsed="1"/>
     <w:lsdException w:name="Table Professional" w:semiHidden="1" w:unhideWhenUsed="1"/>
+    <w:lsdException w:name="Table Subtle 1" w:semiHidden="1" w:unhideWhenUsed="1"/>
     <w:lsdException w:name="Table Subtle 2" w:semiHidden="1" w:unhideWhenUsed="1"/>
     <w:lsdException w:name="Table Web 1" w:semiHidden="1" w:unhideWhenUsed="1"/>
+    <w:lsdException w:name="Table Web 2" w:semiHidden="1" w:unhideWhenUsed="1"/>
+    <w:lsdException w:name="Table Web 3" w:semiHidden="1" w:unhideWhenUsed="1"/>
     <w:lsdException w:name="Balloon Text" w:semiHidden="1" w:unhideWhenUsed="1"/>
     <w:lsdException w:name="Table Grid" w:uiPriority="59"/>
     <w:lsdException w:name="Table Theme" w:semiHidden="1" w:unhideWhenUsed="1"/>

</xml_diff>

<commit_message>
TS 1.7 Tamil Kramam
</commit_message>
<xml_diff>
--- a/TS-Kramam/TS-1.7/TS 1.7 Tamil Krama Paatam Corrections.docx
+++ b/TS-Kramam/TS-1.7/TS 1.7 Tamil Krama Paatam Corrections.docx
@@ -99,10 +99,9 @@
           <w:bCs/>
           <w:sz w:val="32"/>
           <w:szCs w:val="32"/>
-          <w:highlight w:val="red"/>
           <w:u w:val="single"/>
         </w:rPr>
-        <w:t>????</w:t>
+        <w:t>Jan 31, 2026</w:t>
       </w:r>
     </w:p>
     <w:p>
@@ -150,12 +149,16 @@
               <w:spacing w:before="0" w:line="240" w:lineRule="auto"/>
               <w:jc w:val="center"/>
               <w:rPr>
+                <w:b/>
+                <w:bCs/>
                 <w:sz w:val="32"/>
                 <w:szCs w:val="32"/>
               </w:rPr>
             </w:pPr>
             <w:r>
               <w:rPr>
+                <w:b/>
+                <w:bCs/>
                 <w:sz w:val="32"/>
                 <w:szCs w:val="32"/>
               </w:rPr>
@@ -167,12 +170,16 @@
               <w:spacing w:before="0" w:line="240" w:lineRule="auto"/>
               <w:jc w:val="center"/>
               <w:rPr>
+                <w:b/>
+                <w:bCs/>
                 <w:sz w:val="32"/>
                 <w:szCs w:val="32"/>
               </w:rPr>
             </w:pPr>
             <w:r>
               <w:rPr>
+                <w:b/>
+                <w:bCs/>
                 <w:sz w:val="32"/>
                 <w:szCs w:val="32"/>
               </w:rPr>
@@ -189,12 +196,16 @@
               <w:spacing w:before="0" w:line="240" w:lineRule="auto"/>
               <w:jc w:val="center"/>
               <w:rPr>
+                <w:b/>
+                <w:bCs/>
                 <w:sz w:val="32"/>
                 <w:szCs w:val="32"/>
               </w:rPr>
             </w:pPr>
             <w:r>
               <w:rPr>
+                <w:b/>
+                <w:bCs/>
                 <w:sz w:val="32"/>
                 <w:szCs w:val="32"/>
               </w:rPr>
@@ -212,12 +223,16 @@
               <w:ind w:right="-18"/>
               <w:jc w:val="center"/>
               <w:rPr>
+                <w:b/>
+                <w:bCs/>
                 <w:sz w:val="32"/>
                 <w:szCs w:val="32"/>
               </w:rPr>
             </w:pPr>
             <w:r>
               <w:rPr>
+                <w:b/>
+                <w:bCs/>
                 <w:sz w:val="32"/>
                 <w:szCs w:val="32"/>
               </w:rPr>
@@ -340,6 +355,7 @@
                 <w:lang w:val="en-IN" w:eastAsia="en-IN" w:bidi="ml-IN"/>
               </w:rPr>
             </w:pPr>
+            <w:proofErr w:type="spellStart"/>
             <w:r>
               <w:rPr>
                 <w:rFonts w:cs="Arial"/>
@@ -349,7 +365,19 @@
                 <w:szCs w:val="36"/>
                 <w:lang w:bidi="ml-IN"/>
               </w:rPr>
-              <w:t xml:space="preserve">Panchaati No. </w:t>
+              <w:t>Panchaati</w:t>
+            </w:r>
+            <w:proofErr w:type="spellEnd"/>
+            <w:r>
+              <w:rPr>
+                <w:rFonts w:cs="Arial"/>
+                <w:b/>
+                <w:bCs/>
+                <w:sz w:val="28"/>
+                <w:szCs w:val="36"/>
+                <w:lang w:bidi="ml-IN"/>
+              </w:rPr>
+              <w:t xml:space="preserve"> No. </w:t>
             </w:r>
             <w:r>
               <w:rPr>
@@ -2388,6 +2416,7 @@
                 <w:lang w:val="en-IN" w:eastAsia="en-IN" w:bidi="ml-IN"/>
               </w:rPr>
             </w:pPr>
+            <w:proofErr w:type="spellStart"/>
             <w:r>
               <w:rPr>
                 <w:rFonts w:cs="Arial"/>
@@ -2397,7 +2426,19 @@
                 <w:szCs w:val="36"/>
                 <w:lang w:bidi="ml-IN"/>
               </w:rPr>
-              <w:t xml:space="preserve">Panchaati No. </w:t>
+              <w:t>Panchaati</w:t>
+            </w:r>
+            <w:proofErr w:type="spellEnd"/>
+            <w:r>
+              <w:rPr>
+                <w:rFonts w:cs="Arial"/>
+                <w:b/>
+                <w:bCs/>
+                <w:sz w:val="28"/>
+                <w:szCs w:val="36"/>
+                <w:lang w:bidi="ml-IN"/>
+              </w:rPr>
+              <w:t xml:space="preserve"> No. </w:t>
             </w:r>
             <w:r>
               <w:rPr>
@@ -4774,6 +4815,7 @@
         </w:rPr>
         <w:t xml:space="preserve"> </w:t>
       </w:r>
+      <w:proofErr w:type="gramStart"/>
       <w:r>
         <w:rPr>
           <w:b/>
@@ -4792,7 +4834,18 @@
           <w:szCs w:val="32"/>
           <w:u w:val="single"/>
         </w:rPr>
-        <w:t>Corrections –</w:t>
+        <w:t>Corrections</w:t>
+      </w:r>
+      <w:proofErr w:type="gramEnd"/>
+      <w:r>
+        <w:rPr>
+          <w:b/>
+          <w:bCs/>
+          <w:sz w:val="32"/>
+          <w:szCs w:val="32"/>
+          <w:u w:val="single"/>
+        </w:rPr>
+        <w:t xml:space="preserve"> –</w:t>
       </w:r>
       <w:r>
         <w:rPr>
@@ -5096,6 +5149,7 @@
                 <w:lang w:val="en-IN" w:eastAsia="en-IN" w:bidi="ml-IN"/>
               </w:rPr>
             </w:pPr>
+            <w:proofErr w:type="spellStart"/>
             <w:r>
               <w:rPr>
                 <w:rFonts w:cs="Arial"/>
@@ -5105,7 +5159,19 @@
                 <w:szCs w:val="36"/>
                 <w:lang w:bidi="ml-IN"/>
               </w:rPr>
-              <w:t xml:space="preserve">Panchaati No. </w:t>
+              <w:t>Panchaati</w:t>
+            </w:r>
+            <w:proofErr w:type="spellEnd"/>
+            <w:r>
+              <w:rPr>
+                <w:rFonts w:cs="Arial"/>
+                <w:b/>
+                <w:bCs/>
+                <w:sz w:val="28"/>
+                <w:szCs w:val="36"/>
+                <w:lang w:bidi="ml-IN"/>
+              </w:rPr>
+              <w:t xml:space="preserve"> No. </w:t>
             </w:r>
             <w:r>
               <w:rPr>
@@ -5997,6 +6063,7 @@
                 <w:lang w:val="en-IN" w:eastAsia="en-IN" w:bidi="ml-IN"/>
               </w:rPr>
             </w:pPr>
+            <w:proofErr w:type="spellStart"/>
             <w:r>
               <w:rPr>
                 <w:rFonts w:cs="Arial"/>
@@ -6006,7 +6073,19 @@
                 <w:szCs w:val="36"/>
                 <w:lang w:bidi="ml-IN"/>
               </w:rPr>
-              <w:t xml:space="preserve">Panchaati No. </w:t>
+              <w:t>Panchaati</w:t>
+            </w:r>
+            <w:proofErr w:type="spellEnd"/>
+            <w:r>
+              <w:rPr>
+                <w:rFonts w:cs="Arial"/>
+                <w:b/>
+                <w:bCs/>
+                <w:sz w:val="28"/>
+                <w:szCs w:val="36"/>
+                <w:lang w:bidi="ml-IN"/>
+              </w:rPr>
+              <w:t xml:space="preserve"> No. </w:t>
             </w:r>
             <w:r>
               <w:rPr>
@@ -6688,6 +6767,7 @@
                 <w:lang w:val="en-IN" w:eastAsia="en-IN" w:bidi="ml-IN"/>
               </w:rPr>
             </w:pPr>
+            <w:proofErr w:type="spellStart"/>
             <w:r>
               <w:rPr>
                 <w:rFonts w:cs="Arial"/>
@@ -6697,7 +6777,19 @@
                 <w:szCs w:val="36"/>
                 <w:lang w:bidi="ml-IN"/>
               </w:rPr>
-              <w:t xml:space="preserve">Panchaati No. </w:t>
+              <w:t>Panchaati</w:t>
+            </w:r>
+            <w:proofErr w:type="spellEnd"/>
+            <w:r>
+              <w:rPr>
+                <w:rFonts w:cs="Arial"/>
+                <w:b/>
+                <w:bCs/>
+                <w:sz w:val="28"/>
+                <w:szCs w:val="36"/>
+                <w:lang w:bidi="ml-IN"/>
+              </w:rPr>
+              <w:t xml:space="preserve"> No. </w:t>
             </w:r>
             <w:r>
               <w:rPr>
@@ -7459,6 +7551,7 @@
                 <w:lang w:val="en-IN" w:eastAsia="en-IN" w:bidi="ml-IN"/>
               </w:rPr>
             </w:pPr>
+            <w:proofErr w:type="spellStart"/>
             <w:r>
               <w:rPr>
                 <w:rFonts w:cs="Arial"/>
@@ -7468,7 +7561,19 @@
                 <w:szCs w:val="36"/>
                 <w:lang w:bidi="ml-IN"/>
               </w:rPr>
-              <w:t>Panchaati No. 4</w:t>
+              <w:t>Panchaati</w:t>
+            </w:r>
+            <w:proofErr w:type="spellEnd"/>
+            <w:r>
+              <w:rPr>
+                <w:rFonts w:cs="Arial"/>
+                <w:b/>
+                <w:bCs/>
+                <w:sz w:val="28"/>
+                <w:szCs w:val="36"/>
+                <w:lang w:bidi="ml-IN"/>
+              </w:rPr>
+              <w:t xml:space="preserve"> No. 4</w:t>
             </w:r>
           </w:p>
         </w:tc>
@@ -7989,6 +8094,7 @@
                 <w:lang w:val="en-IN" w:eastAsia="en-IN" w:bidi="ml-IN"/>
               </w:rPr>
             </w:pPr>
+            <w:proofErr w:type="spellStart"/>
             <w:r>
               <w:rPr>
                 <w:rFonts w:cs="Arial"/>
@@ -7998,7 +8104,19 @@
                 <w:szCs w:val="36"/>
                 <w:lang w:bidi="ml-IN"/>
               </w:rPr>
-              <w:t>Panchaati No. 6</w:t>
+              <w:t>Panchaati</w:t>
+            </w:r>
+            <w:proofErr w:type="spellEnd"/>
+            <w:r>
+              <w:rPr>
+                <w:rFonts w:cs="Arial"/>
+                <w:b/>
+                <w:bCs/>
+                <w:sz w:val="28"/>
+                <w:szCs w:val="36"/>
+                <w:lang w:bidi="ml-IN"/>
+              </w:rPr>
+              <w:t xml:space="preserve"> No. 6</w:t>
             </w:r>
           </w:p>
         </w:tc>
@@ -8503,6 +8621,7 @@
                 <w:lang w:val="en-IN" w:eastAsia="en-IN" w:bidi="ml-IN"/>
               </w:rPr>
             </w:pPr>
+            <w:proofErr w:type="spellStart"/>
             <w:r>
               <w:rPr>
                 <w:rFonts w:cs="Arial"/>
@@ -8512,7 +8631,19 @@
                 <w:szCs w:val="36"/>
                 <w:lang w:bidi="ml-IN"/>
               </w:rPr>
-              <w:t xml:space="preserve">Panchaati No. </w:t>
+              <w:t>Panchaati</w:t>
+            </w:r>
+            <w:proofErr w:type="spellEnd"/>
+            <w:r>
+              <w:rPr>
+                <w:rFonts w:cs="Arial"/>
+                <w:b/>
+                <w:bCs/>
+                <w:sz w:val="28"/>
+                <w:szCs w:val="36"/>
+                <w:lang w:bidi="ml-IN"/>
+              </w:rPr>
+              <w:t xml:space="preserve"> No. </w:t>
             </w:r>
             <w:r>
               <w:rPr>
@@ -8805,12 +8936,21 @@
               </w:rPr>
               <w:t xml:space="preserve"> </w:t>
             </w:r>
-            <w:r>
-              <w:rPr>
-                <w:b/>
-                <w:bCs/>
-              </w:rPr>
-              <w:t>hraswam)</w:t>
+            <w:proofErr w:type="spellStart"/>
+            <w:r>
+              <w:rPr>
+                <w:b/>
+                <w:bCs/>
+              </w:rPr>
+              <w:t>hraswam</w:t>
+            </w:r>
+            <w:proofErr w:type="spellEnd"/>
+            <w:r>
+              <w:rPr>
+                <w:b/>
+                <w:bCs/>
+              </w:rPr>
+              <w:t>)</w:t>
             </w:r>
           </w:p>
         </w:tc>
@@ -8905,6 +9045,7 @@
                 <w:lang w:val="en-IN" w:eastAsia="en-IN" w:bidi="ml-IN"/>
               </w:rPr>
             </w:pPr>
+            <w:proofErr w:type="spellStart"/>
             <w:r>
               <w:rPr>
                 <w:rFonts w:cs="Arial"/>
@@ -8914,7 +9055,19 @@
                 <w:szCs w:val="36"/>
                 <w:lang w:bidi="ml-IN"/>
               </w:rPr>
-              <w:t>Panchaati No. 7</w:t>
+              <w:t>Panchaati</w:t>
+            </w:r>
+            <w:proofErr w:type="spellEnd"/>
+            <w:r>
+              <w:rPr>
+                <w:rFonts w:cs="Arial"/>
+                <w:b/>
+                <w:bCs/>
+                <w:sz w:val="28"/>
+                <w:szCs w:val="36"/>
+                <w:lang w:bidi="ml-IN"/>
+              </w:rPr>
+              <w:t xml:space="preserve"> No. 7</w:t>
             </w:r>
           </w:p>
         </w:tc>
@@ -9538,6 +9691,7 @@
                 <w:lang w:val="en-IN" w:eastAsia="en-IN" w:bidi="ml-IN"/>
               </w:rPr>
             </w:pPr>
+            <w:proofErr w:type="spellStart"/>
             <w:r>
               <w:rPr>
                 <w:rFonts w:cs="Arial"/>
@@ -9547,7 +9701,19 @@
                 <w:szCs w:val="36"/>
                 <w:lang w:bidi="ml-IN"/>
               </w:rPr>
-              <w:t xml:space="preserve">Panchaati No. </w:t>
+              <w:t>Panchaati</w:t>
+            </w:r>
+            <w:proofErr w:type="spellEnd"/>
+            <w:r>
+              <w:rPr>
+                <w:rFonts w:cs="Arial"/>
+                <w:b/>
+                <w:bCs/>
+                <w:sz w:val="28"/>
+                <w:szCs w:val="36"/>
+                <w:lang w:bidi="ml-IN"/>
+              </w:rPr>
+              <w:t xml:space="preserve"> No. </w:t>
             </w:r>
             <w:r>
               <w:rPr>
@@ -10239,12 +10405,21 @@
               </w:rPr>
               <w:t xml:space="preserve"> </w:t>
             </w:r>
-            <w:r>
-              <w:rPr>
-                <w:b/>
-                <w:bCs/>
-              </w:rPr>
-              <w:t>hraswam)</w:t>
+            <w:proofErr w:type="spellStart"/>
+            <w:r>
+              <w:rPr>
+                <w:b/>
+                <w:bCs/>
+              </w:rPr>
+              <w:t>hraswam</w:t>
+            </w:r>
+            <w:proofErr w:type="spellEnd"/>
+            <w:r>
+              <w:rPr>
+                <w:b/>
+                <w:bCs/>
+              </w:rPr>
+              <w:t>)</w:t>
             </w:r>
           </w:p>
         </w:tc>
@@ -10336,6 +10511,7 @@
                 <w:lang w:val="en-IN" w:eastAsia="en-IN" w:bidi="ml-IN"/>
               </w:rPr>
             </w:pPr>
+            <w:proofErr w:type="spellStart"/>
             <w:r>
               <w:rPr>
                 <w:rFonts w:cs="Arial"/>
@@ -10345,7 +10521,19 @@
                 <w:szCs w:val="36"/>
                 <w:lang w:bidi="ml-IN"/>
               </w:rPr>
-              <w:t>Panchaati No. 14</w:t>
+              <w:t>Panchaati</w:t>
+            </w:r>
+            <w:proofErr w:type="spellEnd"/>
+            <w:r>
+              <w:rPr>
+                <w:rFonts w:cs="Arial"/>
+                <w:b/>
+                <w:bCs/>
+                <w:sz w:val="28"/>
+                <w:szCs w:val="36"/>
+                <w:lang w:bidi="ml-IN"/>
+              </w:rPr>
+              <w:t xml:space="preserve"> No. 14</w:t>
             </w:r>
           </w:p>
         </w:tc>
@@ -10838,6 +11026,7 @@
                 <w:lang w:val="en-IN" w:eastAsia="en-IN" w:bidi="ml-IN"/>
               </w:rPr>
             </w:pPr>
+            <w:proofErr w:type="spellStart"/>
             <w:r>
               <w:rPr>
                 <w:rFonts w:cs="Arial"/>
@@ -10847,7 +11036,19 @@
                 <w:szCs w:val="36"/>
                 <w:lang w:bidi="ml-IN"/>
               </w:rPr>
-              <w:t>Panchaati No. 36</w:t>
+              <w:t>Panchaati</w:t>
+            </w:r>
+            <w:proofErr w:type="spellEnd"/>
+            <w:r>
+              <w:rPr>
+                <w:rFonts w:cs="Arial"/>
+                <w:b/>
+                <w:bCs/>
+                <w:sz w:val="28"/>
+                <w:szCs w:val="36"/>
+                <w:lang w:bidi="ml-IN"/>
+              </w:rPr>
+              <w:t xml:space="preserve"> No. 36</w:t>
             </w:r>
           </w:p>
         </w:tc>
@@ -11677,6 +11878,7 @@
                 <w:lang w:val="en-IN" w:eastAsia="en-IN" w:bidi="ml-IN"/>
               </w:rPr>
             </w:pPr>
+            <w:proofErr w:type="spellStart"/>
             <w:r>
               <w:rPr>
                 <w:rFonts w:cs="Arial"/>
@@ -11686,7 +11888,19 @@
                 <w:szCs w:val="36"/>
                 <w:lang w:bidi="ml-IN"/>
               </w:rPr>
-              <w:t>Panchaati No. 42</w:t>
+              <w:t>Panchaati</w:t>
+            </w:r>
+            <w:proofErr w:type="spellEnd"/>
+            <w:r>
+              <w:rPr>
+                <w:rFonts w:cs="Arial"/>
+                <w:b/>
+                <w:bCs/>
+                <w:sz w:val="28"/>
+                <w:szCs w:val="36"/>
+                <w:lang w:bidi="ml-IN"/>
+              </w:rPr>
+              <w:t xml:space="preserve"> No. 42</w:t>
             </w:r>
           </w:p>
         </w:tc>
@@ -12233,6 +12447,7 @@
                 <w:lang w:val="en-IN" w:eastAsia="en-IN" w:bidi="ml-IN"/>
               </w:rPr>
             </w:pPr>
+            <w:proofErr w:type="spellStart"/>
             <w:r>
               <w:rPr>
                 <w:rFonts w:cs="Arial"/>
@@ -12242,7 +12457,19 @@
                 <w:szCs w:val="36"/>
                 <w:lang w:bidi="ml-IN"/>
               </w:rPr>
-              <w:t xml:space="preserve">Panchaati No. </w:t>
+              <w:t>Panchaati</w:t>
+            </w:r>
+            <w:proofErr w:type="spellEnd"/>
+            <w:r>
+              <w:rPr>
+                <w:rFonts w:cs="Arial"/>
+                <w:b/>
+                <w:bCs/>
+                <w:sz w:val="28"/>
+                <w:szCs w:val="36"/>
+                <w:lang w:bidi="ml-IN"/>
+              </w:rPr>
+              <w:t xml:space="preserve"> No. </w:t>
             </w:r>
             <w:r>
               <w:rPr>
@@ -13175,6 +13402,7 @@
                 <w:szCs w:val="36"/>
               </w:rPr>
             </w:pPr>
+            <w:proofErr w:type="spellStart"/>
             <w:r>
               <w:rPr>
                 <w:rFonts w:cs="Arial"/>
@@ -13182,7 +13410,17 @@
                 <w:sz w:val="28"/>
                 <w:szCs w:val="28"/>
               </w:rPr>
-              <w:t xml:space="preserve">Panchaati </w:t>
+              <w:t>Panchaati</w:t>
+            </w:r>
+            <w:proofErr w:type="spellEnd"/>
+            <w:r>
+              <w:rPr>
+                <w:rFonts w:cs="Arial"/>
+                <w:b/>
+                <w:sz w:val="28"/>
+                <w:szCs w:val="28"/>
+              </w:rPr>
+              <w:t xml:space="preserve"> </w:t>
             </w:r>
             <w:r>
               <w:rPr>
@@ -14116,7 +14354,31 @@
                 <w:szCs w:val="28"/>
                 <w:lang w:bidi="ta-IN"/>
               </w:rPr>
-              <w:t>(add avagraha)</w:t>
+              <w:t xml:space="preserve">(add </w:t>
+            </w:r>
+            <w:proofErr w:type="spellStart"/>
+            <w:r>
+              <w:rPr>
+                <w:rFonts w:ascii="Latha" w:hAnsi="Latha" w:cs="Latha"/>
+                <w:b/>
+                <w:bCs/>
+                <w:sz w:val="28"/>
+                <w:szCs w:val="28"/>
+                <w:lang w:bidi="ta-IN"/>
+              </w:rPr>
+              <w:t>avagraha</w:t>
+            </w:r>
+            <w:proofErr w:type="spellEnd"/>
+            <w:r>
+              <w:rPr>
+                <w:rFonts w:ascii="Latha" w:hAnsi="Latha" w:cs="Latha"/>
+                <w:b/>
+                <w:bCs/>
+                <w:sz w:val="28"/>
+                <w:szCs w:val="28"/>
+                <w:lang w:bidi="ta-IN"/>
+              </w:rPr>
+              <w:t>)</w:t>
             </w:r>
           </w:p>
         </w:tc>
@@ -14211,6 +14473,7 @@
                 <w:szCs w:val="28"/>
               </w:rPr>
             </w:pPr>
+            <w:proofErr w:type="spellStart"/>
             <w:r>
               <w:rPr>
                 <w:rFonts w:cs="Arial"/>
@@ -14218,7 +14481,17 @@
                 <w:sz w:val="28"/>
                 <w:szCs w:val="28"/>
               </w:rPr>
-              <w:t xml:space="preserve">Panchaati </w:t>
+              <w:t>Panchaati</w:t>
+            </w:r>
+            <w:proofErr w:type="spellEnd"/>
+            <w:r>
+              <w:rPr>
+                <w:rFonts w:cs="Arial"/>
+                <w:b/>
+                <w:sz w:val="28"/>
+                <w:szCs w:val="28"/>
+              </w:rPr>
+              <w:t xml:space="preserve"> </w:t>
             </w:r>
             <w:r>
               <w:rPr>
@@ -15963,6 +16236,7 @@
                 <w:szCs w:val="28"/>
               </w:rPr>
             </w:pPr>
+            <w:proofErr w:type="spellStart"/>
             <w:r>
               <w:rPr>
                 <w:rFonts w:cs="Arial"/>
@@ -15970,7 +16244,17 @@
                 <w:sz w:val="28"/>
                 <w:szCs w:val="28"/>
               </w:rPr>
-              <w:t>KramaVaakyam No. 7</w:t>
+              <w:t>KramaVaakyam</w:t>
+            </w:r>
+            <w:proofErr w:type="spellEnd"/>
+            <w:r>
+              <w:rPr>
+                <w:rFonts w:cs="Arial"/>
+                <w:b/>
+                <w:sz w:val="28"/>
+                <w:szCs w:val="28"/>
+              </w:rPr>
+              <w:t xml:space="preserve"> No. 7</w:t>
             </w:r>
             <w:r>
               <w:rPr>
@@ -15997,6 +16281,7 @@
                 <w:szCs w:val="28"/>
               </w:rPr>
             </w:pPr>
+            <w:proofErr w:type="spellStart"/>
             <w:r>
               <w:rPr>
                 <w:rFonts w:cs="Arial"/>
@@ -16004,7 +16289,17 @@
                 <w:sz w:val="28"/>
                 <w:szCs w:val="28"/>
               </w:rPr>
-              <w:t>Panchaati No. 27</w:t>
+              <w:t>Panchaati</w:t>
+            </w:r>
+            <w:proofErr w:type="spellEnd"/>
+            <w:r>
+              <w:rPr>
+                <w:rFonts w:cs="Arial"/>
+                <w:b/>
+                <w:sz w:val="28"/>
+                <w:szCs w:val="28"/>
+              </w:rPr>
+              <w:t xml:space="preserve"> No. 27</w:t>
             </w:r>
           </w:p>
         </w:tc>
@@ -18256,6 +18551,7 @@
                 <w:szCs w:val="28"/>
               </w:rPr>
             </w:pPr>
+            <w:proofErr w:type="spellStart"/>
             <w:r>
               <w:rPr>
                 <w:rFonts w:cs="Arial"/>
@@ -18263,7 +18559,17 @@
                 <w:sz w:val="28"/>
                 <w:szCs w:val="28"/>
               </w:rPr>
-              <w:t>Panchaati No. 49</w:t>
+              <w:t>Panchaati</w:t>
+            </w:r>
+            <w:proofErr w:type="spellEnd"/>
+            <w:r>
+              <w:rPr>
+                <w:rFonts w:cs="Arial"/>
+                <w:b/>
+                <w:sz w:val="28"/>
+                <w:szCs w:val="28"/>
+              </w:rPr>
+              <w:t xml:space="preserve"> No. 49</w:t>
             </w:r>
           </w:p>
         </w:tc>
@@ -18803,6 +19109,7 @@
       <w:pBdr>
         <w:top w:val="single" w:sz="4" w:space="1" w:color="auto"/>
       </w:pBdr>
+      <w:jc w:val="right"/>
     </w:pPr>
     <w:r>
       <w:rPr>
@@ -18944,6 +19251,7 @@
       <w:pBdr>
         <w:top w:val="single" w:sz="4" w:space="1" w:color="auto"/>
       </w:pBdr>
+      <w:jc w:val="right"/>
       <w:rPr>
         <w:b/>
         <w:bCs/>
@@ -19032,6 +19340,9 @@
     </w:r>
     <w:r>
       <w:tab/>
+    </w:r>
+    <w:r>
+      <w:t xml:space="preserve">            </w:t>
     </w:r>
     <w:r>
       <w:tab/>

</xml_diff>